<commit_message>
[Report] GPU method, and first draft of the conclusion
</commit_message>
<xml_diff>
--- a/report/report.docx
+++ b/report/report.docx
@@ -1,6 +1,6 @@
 
 <file path=word/document.xml><?xml version="1.0" encoding="utf-8"?>
-<w:document xmlns:wpc="http://schemas.microsoft.com/office/word/2010/wordprocessingCanvas" xmlns:mc="http://schemas.openxmlformats.org/markup-compatibility/2006" xmlns:o="urn:schemas-microsoft-com:office:office" xmlns:r="http://schemas.openxmlformats.org/officeDocument/2006/relationships" xmlns:m="http://schemas.openxmlformats.org/officeDocument/2006/math" xmlns:v="urn:schemas-microsoft-com:vml" xmlns:wp14="http://schemas.microsoft.com/office/word/2010/wordprocessingDrawing" xmlns:wp="http://schemas.openxmlformats.org/drawingml/2006/wordprocessingDrawing" xmlns:w10="urn:schemas-microsoft-com:office:word" xmlns:w="http://schemas.openxmlformats.org/wordprocessingml/2006/main" xmlns:w14="http://schemas.microsoft.com/office/word/2010/wordml" xmlns:w15="http://schemas.microsoft.com/office/word/2012/wordml" xmlns:wpg="http://schemas.microsoft.com/office/word/2010/wordprocessingGroup" xmlns:wpi="http://schemas.microsoft.com/office/word/2010/wordprocessingInk" xmlns:wne="http://schemas.microsoft.com/office/word/2006/wordml" xmlns:wps="http://schemas.microsoft.com/office/word/2010/wordprocessingShape" mc:Ignorable="w14 w15 wp14">
+<w:document xmlns:wpc="http://schemas.microsoft.com/office/word/2010/wordprocessingCanvas" xmlns:mc="http://schemas.openxmlformats.org/markup-compatibility/2006" xmlns:o="urn:schemas-microsoft-com:office:office" xmlns:r="http://schemas.openxmlformats.org/officeDocument/2006/relationships" xmlns:m="http://schemas.openxmlformats.org/officeDocument/2006/math" xmlns:v="urn:schemas-microsoft-com:vml" xmlns:wp14="http://schemas.microsoft.com/office/word/2010/wordprocessingDrawing" xmlns:wp="http://schemas.openxmlformats.org/drawingml/2006/wordprocessingDrawing" xmlns:w10="urn:schemas-microsoft-com:office:word" xmlns:w="http://schemas.openxmlformats.org/wordprocessingml/2006/main" xmlns:w14="http://schemas.microsoft.com/office/word/2010/wordml" xmlns:wpg="http://schemas.microsoft.com/office/word/2010/wordprocessingGroup" xmlns:wpi="http://schemas.microsoft.com/office/word/2010/wordprocessingInk" xmlns:wne="http://schemas.microsoft.com/office/word/2006/wordml" xmlns:wps="http://schemas.microsoft.com/office/word/2010/wordprocessingShape" mc:Ignorable="w14 wp14">
   <w:body>
     <w:p>
       <w:pPr>
@@ -25,7 +25,7 @@
       <w:r>
         <w:t>Takao Yamada (</w:t>
       </w:r>
-      <w:hyperlink r:id="rId4" w:history="1">
+      <w:hyperlink r:id="rId5" w:history="1">
         <w:r>
           <w:rPr>
             <w:rStyle w:val="Hyperlink"/>
@@ -44,7 +44,7 @@
       <w:r>
         <w:t>Mikhail Andreev (</w:t>
       </w:r>
-      <w:hyperlink r:id="rId5" w:history="1">
+      <w:hyperlink r:id="rId6" w:history="1">
         <w:r>
           <w:rPr>
             <w:rStyle w:val="Hyperlink"/>
@@ -155,7 +155,7 @@
             <o:lock v:ext="edit" aspectratio="t"/>
           </v:shapetype>
           <v:shape id="_x0000_i1025" type="#_x0000_t75" style="width:408.75pt;height:225pt">
-            <v:imagedata r:id="rId6" o:title="neural_net_example_image"/>
+            <v:imagedata r:id="rId7" o:title="neural_net_example_image"/>
           </v:shape>
         </w:pict>
       </w:r>
@@ -634,7 +634,70 @@
     </w:p>
     <w:p>
       <w:r>
-        <w:t>Partitioning, coalescing.</w:t>
+        <w:t xml:space="preserve">In a simple approach to GPU implementation, each GPU thread can represent a neuron in a layer. Since each neuron in a layer is independent of each other, this makes parallel execution seem like an ideal solution. The calculation is a matrix vector multiplication (MVM) and can be easily optimized. The MVM is calculated for each input and on every layer of the neural network. However, since the number of neurons differs within each layer, the MVM changes size with every iteration. </w:t>
+      </w:r>
+      <w:r>
+        <w:t>This means allocation and cleanup of memory in both the CPU and GPU differs constantly. There is plenty of overhead due to this and in the results it can make a h</w:t>
+      </w:r>
+      <w:r>
+        <w:t xml:space="preserve">uge difference in performance especially for smaller sample sizes. </w:t>
+      </w:r>
+    </w:p>
+    <w:p>
+      <w:r>
+        <w:t>Note, that the GPU used in this project had to be a single precision float instead of the double precision that is detailed in the original code. If the GPU in the lab allowed double precision, then the results may vary.</w:t>
+      </w:r>
+    </w:p>
+    <w:p>
+      <w:r>
+        <w:t>In further optimizing the code, the GPU implementation can be changed to break the probl</w:t>
+      </w:r>
+      <w:r>
+        <w:t xml:space="preserve">em down using tiling, shared memory, and coalescing. By breaking the matrix into smaller problem size, the data can all fit into shared memory which is faster to grab data. With coalescing, the threads will grab data from shared memory together in columns instead of rows. This allows each thread to retrieve data from each row after a cache miss instead of having many threads overlapping cache retrievals. </w:t>
+      </w:r>
+    </w:p>
+    <w:p>
+      <w:r>
+        <w:t xml:space="preserve">The worst case scenario for GPU implementation is when the overhead takes significantly longer than the actual calculation itself. And this is exactly what we faced in trying to optimize the code. The input size is fixed at 6 </w:t>
+      </w:r>
+      <w:r>
+        <w:t xml:space="preserve">double precision </w:t>
+      </w:r>
+      <w:r>
+        <w:t xml:space="preserve">by 6 </w:t>
+      </w:r>
+      <w:r>
+        <w:t xml:space="preserve">double precision images </w:t>
+      </w:r>
+      <w:r>
+        <w:t>and the output layer is only a few neurons long. This leaves</w:t>
+      </w:r>
+      <w:r>
+        <w:t xml:space="preserve"> each M</w:t>
+      </w:r>
+      <w:r>
+        <w:t>VM calculation at the beginning and at the end with small sample sizes.</w:t>
+      </w:r>
+      <w:r>
+        <w:t xml:space="preserve"> </w:t>
+      </w:r>
+      <w:r>
+        <w:t>I</w:t>
+      </w:r>
+      <w:r>
+        <w:t>f there were too few</w:t>
+      </w:r>
+      <w:r>
+        <w:t xml:space="preserve"> layers, the memory allocation and cleanup and data transfers takes up enough time that it takes longer to run a GPU optimized code than the single core with no optimizations.</w:t>
+      </w:r>
+      <w:r>
+        <w:t xml:space="preserve"> </w:t>
+      </w:r>
+      <w:r>
+        <w:t>In the hidden layers the MVM calculations are just as big as the number of neurons at each layer. This makes each hidden layer MVM calculation on the GPU more efficient than the single core no optimization</w:t>
+      </w:r>
+      <w:r>
+        <w:t>.</w:t>
       </w:r>
     </w:p>
     <w:p/>
@@ -655,16 +718,53 @@
         <w:t>Conclusion</w:t>
       </w:r>
     </w:p>
-    <w:p/>
-    <w:p>
-      <w:r>
-        <w:t>References</w:t>
-      </w:r>
-    </w:p>
-    <w:p/>
-    <w:p>
+    <w:p>
+      <w:r>
+        <w:t xml:space="preserve">If the sole purpose of this project was to show the speed up of using all the optimization methods, then the results show that the optimizations do improve as the number of neurons and layers increased. </w:t>
+      </w:r>
+    </w:p>
+    <w:p>
+      <w:r>
+        <w:lastRenderedPageBreak/>
+        <w:t>However, the neural network is only useful if its accuracy and success rate was high. What we found is that the higher number of neurons and layers actually made the success rates to decrease. There is saturation in the hidden layers of the network due to the use of the sigmoidal function in self-supervised back-propagation. This means the output of the neural network is almost constant for most of the input patterns</w:t>
+      </w:r>
+      <w:r>
+        <w:t>. When going through the back-propagation to fix the weights,</w:t>
+      </w:r>
+      <w:r>
+        <w:t xml:space="preserve"> the information is lost somewhere in the </w:t>
+      </w:r>
+      <w:r>
+        <w:t xml:space="preserve">multiple </w:t>
+      </w:r>
+      <w:r>
+        <w:t>layers</w:t>
+      </w:r>
+      <w:r>
+        <w:t xml:space="preserve"> and vast number of neurons</w:t>
+      </w:r>
+      <w:r>
+        <w:t xml:space="preserve">. </w:t>
+      </w:r>
+      <w:r>
+        <w:t xml:space="preserve">This can essentially make back-propagation useless and exhibit the same behavior of a non-learning neural network. On the other hand, having a large database of inputs but with too few neurons and layers will have problems preserving the information in the network. There is a delicate balance between the number of inputs, number of neurons, and number of layers for the neural network to function. </w:t>
+      </w:r>
+    </w:p>
+    <w:p>
+      <w:r>
+        <w:t xml:space="preserve">As we found, the GPU or multicore implementation had performance decrease when the neuron count was low, however this meant the neural network’s accuracy was much better. With bigger neural networks the GPU and multicore improved the performance overall, but the accuracy of the neural network was abysmal. In the end, the best optimization will highly depend on the parameters set when running the neural network. </w:t>
+      </w:r>
       <w:bookmarkStart w:id="0" w:name="_GoBack"/>
       <w:bookmarkEnd w:id="0"/>
+    </w:p>
+    <w:p/>
+    <w:p>
+      <w:r>
+        <w:t>References</w:t>
+      </w:r>
+    </w:p>
+    <w:p/>
+    <w:p>
       <w:r>
         <w:t>Code Description</w:t>
       </w:r>
@@ -680,7 +780,7 @@
 </file>
 
 <file path=word/styles.xml><?xml version="1.0" encoding="utf-8"?>
-<w:styles xmlns:mc="http://schemas.openxmlformats.org/markup-compatibility/2006" xmlns:r="http://schemas.openxmlformats.org/officeDocument/2006/relationships" xmlns:w="http://schemas.openxmlformats.org/wordprocessingml/2006/main" xmlns:w14="http://schemas.microsoft.com/office/word/2010/wordml" xmlns:w15="http://schemas.microsoft.com/office/word/2012/wordml" mc:Ignorable="w14 w15">
+<w:styles xmlns:mc="http://schemas.openxmlformats.org/markup-compatibility/2006" xmlns:r="http://schemas.openxmlformats.org/officeDocument/2006/relationships" xmlns:w="http://schemas.openxmlformats.org/wordprocessingml/2006/main" xmlns:w14="http://schemas.microsoft.com/office/word/2010/wordml" mc:Ignorable="w14">
   <w:docDefaults>
     <w:rPrDefault>
       <w:rPr>
@@ -696,378 +796,144 @@
       </w:pPr>
     </w:pPrDefault>
   </w:docDefaults>
-  <w:latentStyles w:defLockedState="0" w:defUIPriority="99" w:defSemiHidden="0" w:defUnhideWhenUsed="0" w:defQFormat="0" w:count="371">
-    <w:lsdException w:name="Normal" w:uiPriority="0" w:qFormat="1"/>
-    <w:lsdException w:name="heading 1" w:uiPriority="9" w:qFormat="1"/>
-    <w:lsdException w:name="heading 2" w:semiHidden="1" w:uiPriority="9" w:unhideWhenUsed="1" w:qFormat="1"/>
-    <w:lsdException w:name="heading 3" w:semiHidden="1" w:uiPriority="9" w:unhideWhenUsed="1" w:qFormat="1"/>
-    <w:lsdException w:name="heading 4" w:semiHidden="1" w:uiPriority="9" w:unhideWhenUsed="1" w:qFormat="1"/>
-    <w:lsdException w:name="heading 5" w:semiHidden="1" w:uiPriority="9" w:unhideWhenUsed="1" w:qFormat="1"/>
-    <w:lsdException w:name="heading 6" w:semiHidden="1" w:uiPriority="9" w:unhideWhenUsed="1" w:qFormat="1"/>
-    <w:lsdException w:name="heading 7" w:semiHidden="1" w:uiPriority="9" w:unhideWhenUsed="1" w:qFormat="1"/>
-    <w:lsdException w:name="heading 8" w:semiHidden="1" w:uiPriority="9" w:unhideWhenUsed="1" w:qFormat="1"/>
-    <w:lsdException w:name="heading 9" w:semiHidden="1" w:uiPriority="9" w:unhideWhenUsed="1" w:qFormat="1"/>
-    <w:lsdException w:name="index 1" w:semiHidden="1" w:unhideWhenUsed="1"/>
-    <w:lsdException w:name="index 2" w:semiHidden="1" w:unhideWhenUsed="1"/>
-    <w:lsdException w:name="index 3" w:semiHidden="1" w:unhideWhenUsed="1"/>
-    <w:lsdException w:name="index 4" w:semiHidden="1" w:unhideWhenUsed="1"/>
-    <w:lsdException w:name="index 5" w:semiHidden="1" w:unhideWhenUsed="1"/>
-    <w:lsdException w:name="index 6" w:semiHidden="1" w:unhideWhenUsed="1"/>
-    <w:lsdException w:name="index 7" w:semiHidden="1" w:unhideWhenUsed="1"/>
-    <w:lsdException w:name="index 8" w:semiHidden="1" w:unhideWhenUsed="1"/>
-    <w:lsdException w:name="index 9" w:semiHidden="1" w:unhideWhenUsed="1"/>
-    <w:lsdException w:name="toc 1" w:semiHidden="1" w:uiPriority="39" w:unhideWhenUsed="1"/>
-    <w:lsdException w:name="toc 2" w:semiHidden="1" w:uiPriority="39" w:unhideWhenUsed="1"/>
-    <w:lsdException w:name="toc 3" w:semiHidden="1" w:uiPriority="39" w:unhideWhenUsed="1"/>
-    <w:lsdException w:name="toc 4" w:semiHidden="1" w:uiPriority="39" w:unhideWhenUsed="1"/>
-    <w:lsdException w:name="toc 5" w:semiHidden="1" w:uiPriority="39" w:unhideWhenUsed="1"/>
-    <w:lsdException w:name="toc 6" w:semiHidden="1" w:uiPriority="39" w:unhideWhenUsed="1"/>
-    <w:lsdException w:name="toc 7" w:semiHidden="1" w:uiPriority="39" w:unhideWhenUsed="1"/>
-    <w:lsdException w:name="toc 8" w:semiHidden="1" w:uiPriority="39" w:unhideWhenUsed="1"/>
-    <w:lsdException w:name="toc 9" w:semiHidden="1" w:uiPriority="39" w:unhideWhenUsed="1"/>
-    <w:lsdException w:name="Normal Indent" w:semiHidden="1" w:unhideWhenUsed="1"/>
-    <w:lsdException w:name="footnote text" w:semiHidden="1" w:unhideWhenUsed="1"/>
-    <w:lsdException w:name="annotation text" w:semiHidden="1" w:unhideWhenUsed="1"/>
-    <w:lsdException w:name="header" w:semiHidden="1" w:unhideWhenUsed="1"/>
-    <w:lsdException w:name="footer" w:semiHidden="1" w:unhideWhenUsed="1"/>
-    <w:lsdException w:name="index heading" w:semiHidden="1" w:unhideWhenUsed="1"/>
-    <w:lsdException w:name="caption" w:semiHidden="1" w:uiPriority="35" w:unhideWhenUsed="1" w:qFormat="1"/>
-    <w:lsdException w:name="table of figures" w:semiHidden="1" w:unhideWhenUsed="1"/>
-    <w:lsdException w:name="envelope address" w:semiHidden="1" w:unhideWhenUsed="1"/>
-    <w:lsdException w:name="envelope return" w:semiHidden="1" w:unhideWhenUsed="1"/>
-    <w:lsdException w:name="footnote reference" w:semiHidden="1" w:unhideWhenUsed="1"/>
-    <w:lsdException w:name="annotation reference" w:semiHidden="1" w:unhideWhenUsed="1"/>
-    <w:lsdException w:name="line number" w:semiHidden="1" w:unhideWhenUsed="1"/>
-    <w:lsdException w:name="page number" w:semiHidden="1" w:unhideWhenUsed="1"/>
-    <w:lsdException w:name="endnote reference" w:semiHidden="1" w:unhideWhenUsed="1"/>
-    <w:lsdException w:name="endnote text" w:semiHidden="1" w:unhideWhenUsed="1"/>
-    <w:lsdException w:name="table of authorities" w:semiHidden="1" w:unhideWhenUsed="1"/>
-    <w:lsdException w:name="macro" w:semiHidden="1" w:unhideWhenUsed="1"/>
-    <w:lsdException w:name="toa heading" w:semiHidden="1" w:unhideWhenUsed="1"/>
-    <w:lsdException w:name="List" w:semiHidden="1" w:unhideWhenUsed="1"/>
-    <w:lsdException w:name="List Bullet" w:semiHidden="1" w:unhideWhenUsed="1"/>
-    <w:lsdException w:name="List Number" w:semiHidden="1" w:unhideWhenUsed="1"/>
-    <w:lsdException w:name="List 2" w:semiHidden="1" w:unhideWhenUsed="1"/>
-    <w:lsdException w:name="List 3" w:semiHidden="1" w:unhideWhenUsed="1"/>
-    <w:lsdException w:name="List 4" w:semiHidden="1" w:unhideWhenUsed="1"/>
-    <w:lsdException w:name="List 5" w:semiHidden="1" w:unhideWhenUsed="1"/>
-    <w:lsdException w:name="List Bullet 2" w:semiHidden="1" w:unhideWhenUsed="1"/>
-    <w:lsdException w:name="List Bullet 3" w:semiHidden="1" w:unhideWhenUsed="1"/>
-    <w:lsdException w:name="List Bullet 4" w:semiHidden="1" w:unhideWhenUsed="1"/>
-    <w:lsdException w:name="List Bullet 5" w:semiHidden="1" w:unhideWhenUsed="1"/>
-    <w:lsdException w:name="List Number 2" w:semiHidden="1" w:unhideWhenUsed="1"/>
-    <w:lsdException w:name="List Number 3" w:semiHidden="1" w:unhideWhenUsed="1"/>
-    <w:lsdException w:name="List Number 4" w:semiHidden="1" w:unhideWhenUsed="1"/>
-    <w:lsdException w:name="List Number 5" w:semiHidden="1" w:unhideWhenUsed="1"/>
-    <w:lsdException w:name="Title" w:uiPriority="10" w:qFormat="1"/>
-    <w:lsdException w:name="Closing" w:semiHidden="1" w:unhideWhenUsed="1"/>
-    <w:lsdException w:name="Signature" w:semiHidden="1" w:unhideWhenUsed="1"/>
-    <w:lsdException w:name="Default Paragraph Font" w:semiHidden="1" w:uiPriority="1" w:unhideWhenUsed="1"/>
-    <w:lsdException w:name="Body Text" w:semiHidden="1" w:unhideWhenUsed="1"/>
-    <w:lsdException w:name="Body Text Indent" w:semiHidden="1" w:unhideWhenUsed="1"/>
-    <w:lsdException w:name="List Continue" w:semiHidden="1" w:unhideWhenUsed="1"/>
-    <w:lsdException w:name="List Continue 2" w:semiHidden="1" w:unhideWhenUsed="1"/>
-    <w:lsdException w:name="List Continue 3" w:semiHidden="1" w:unhideWhenUsed="1"/>
-    <w:lsdException w:name="List Continue 4" w:semiHidden="1" w:unhideWhenUsed="1"/>
-    <w:lsdException w:name="List Continue 5" w:semiHidden="1" w:unhideWhenUsed="1"/>
-    <w:lsdException w:name="Message Header" w:semiHidden="1" w:unhideWhenUsed="1"/>
-    <w:lsdException w:name="Subtitle" w:uiPriority="11" w:qFormat="1"/>
-    <w:lsdException w:name="Salutation" w:semiHidden="1" w:unhideWhenUsed="1"/>
-    <w:lsdException w:name="Date" w:semiHidden="1" w:unhideWhenUsed="1"/>
-    <w:lsdException w:name="Body Text First Indent" w:semiHidden="1" w:unhideWhenUsed="1"/>
-    <w:lsdException w:name="Body Text First Indent 2" w:semiHidden="1" w:unhideWhenUsed="1"/>
-    <w:lsdException w:name="Note Heading" w:semiHidden="1" w:unhideWhenUsed="1"/>
-    <w:lsdException w:name="Body Text 2" w:semiHidden="1" w:unhideWhenUsed="1"/>
-    <w:lsdException w:name="Body Text 3" w:semiHidden="1" w:unhideWhenUsed="1"/>
-    <w:lsdException w:name="Body Text Indent 2" w:semiHidden="1" w:unhideWhenUsed="1"/>
-    <w:lsdException w:name="Body Text Indent 3" w:semiHidden="1" w:unhideWhenUsed="1"/>
-    <w:lsdException w:name="Block Text" w:semiHidden="1" w:unhideWhenUsed="1"/>
-    <w:lsdException w:name="Hyperlink" w:semiHidden="1" w:unhideWhenUsed="1"/>
-    <w:lsdException w:name="FollowedHyperlink" w:semiHidden="1" w:unhideWhenUsed="1"/>
-    <w:lsdException w:name="Strong" w:uiPriority="22" w:qFormat="1"/>
-    <w:lsdException w:name="Emphasis" w:uiPriority="20" w:qFormat="1"/>
-    <w:lsdException w:name="Document Map" w:semiHidden="1" w:unhideWhenUsed="1"/>
-    <w:lsdException w:name="Plain Text" w:semiHidden="1" w:unhideWhenUsed="1"/>
-    <w:lsdException w:name="E-mail Signature" w:semiHidden="1" w:unhideWhenUsed="1"/>
-    <w:lsdException w:name="HTML Top of Form" w:semiHidden="1" w:unhideWhenUsed="1"/>
-    <w:lsdException w:name="HTML Bottom of Form" w:semiHidden="1" w:unhideWhenUsed="1"/>
-    <w:lsdException w:name="Normal (Web)" w:semiHidden="1" w:unhideWhenUsed="1"/>
-    <w:lsdException w:name="HTML Acronym" w:semiHidden="1" w:unhideWhenUsed="1"/>
-    <w:lsdException w:name="HTML Address" w:semiHidden="1" w:unhideWhenUsed="1"/>
-    <w:lsdException w:name="HTML Cite" w:semiHidden="1" w:unhideWhenUsed="1"/>
-    <w:lsdException w:name="HTML Code" w:semiHidden="1" w:unhideWhenUsed="1"/>
-    <w:lsdException w:name="HTML Definition" w:semiHidden="1" w:unhideWhenUsed="1"/>
-    <w:lsdException w:name="HTML Keyboard" w:semiHidden="1" w:unhideWhenUsed="1"/>
-    <w:lsdException w:name="HTML Preformatted" w:semiHidden="1" w:unhideWhenUsed="1"/>
-    <w:lsdException w:name="HTML Sample" w:semiHidden="1" w:unhideWhenUsed="1"/>
-    <w:lsdException w:name="HTML Typewriter" w:semiHidden="1" w:unhideWhenUsed="1"/>
-    <w:lsdException w:name="HTML Variable" w:semiHidden="1" w:unhideWhenUsed="1"/>
-    <w:lsdException w:name="Normal Table" w:semiHidden="1" w:unhideWhenUsed="1"/>
-    <w:lsdException w:name="annotation subject" w:semiHidden="1" w:unhideWhenUsed="1"/>
-    <w:lsdException w:name="No List" w:semiHidden="1" w:unhideWhenUsed="1"/>
-    <w:lsdException w:name="Outline List 1" w:semiHidden="1" w:unhideWhenUsed="1"/>
-    <w:lsdException w:name="Outline List 2" w:semiHidden="1" w:unhideWhenUsed="1"/>
-    <w:lsdException w:name="Outline List 3" w:semiHidden="1" w:unhideWhenUsed="1"/>
-    <w:lsdException w:name="Table Simple 1" w:semiHidden="1" w:unhideWhenUsed="1"/>
-    <w:lsdException w:name="Table Simple 2" w:semiHidden="1" w:unhideWhenUsed="1"/>
-    <w:lsdException w:name="Table Simple 3" w:semiHidden="1" w:unhideWhenUsed="1"/>
-    <w:lsdException w:name="Table Classic 1" w:semiHidden="1" w:unhideWhenUsed="1"/>
-    <w:lsdException w:name="Table Classic 2" w:semiHidden="1" w:unhideWhenUsed="1"/>
-    <w:lsdException w:name="Table Classic 3" w:semiHidden="1" w:unhideWhenUsed="1"/>
-    <w:lsdException w:name="Table Classic 4" w:semiHidden="1" w:unhideWhenUsed="1"/>
-    <w:lsdException w:name="Table Colorful 1" w:semiHidden="1" w:unhideWhenUsed="1"/>
-    <w:lsdException w:name="Table Colorful 2" w:semiHidden="1" w:unhideWhenUsed="1"/>
-    <w:lsdException w:name="Table Colorful 3" w:semiHidden="1" w:unhideWhenUsed="1"/>
-    <w:lsdException w:name="Table Columns 1" w:semiHidden="1" w:unhideWhenUsed="1"/>
-    <w:lsdException w:name="Table Columns 2" w:semiHidden="1" w:unhideWhenUsed="1"/>
-    <w:lsdException w:name="Table Columns 3" w:semiHidden="1" w:unhideWhenUsed="1"/>
-    <w:lsdException w:name="Table Columns 4" w:semiHidden="1" w:unhideWhenUsed="1"/>
-    <w:lsdException w:name="Table Columns 5" w:semiHidden="1" w:unhideWhenUsed="1"/>
-    <w:lsdException w:name="Table Grid 1" w:semiHidden="1" w:unhideWhenUsed="1"/>
-    <w:lsdException w:name="Table Grid 2" w:semiHidden="1" w:unhideWhenUsed="1"/>
-    <w:lsdException w:name="Table Grid 3" w:semiHidden="1" w:unhideWhenUsed="1"/>
-    <w:lsdException w:name="Table Grid 4" w:semiHidden="1" w:unhideWhenUsed="1"/>
-    <w:lsdException w:name="Table Grid 5" w:semiHidden="1" w:unhideWhenUsed="1"/>
-    <w:lsdException w:name="Table Grid 6" w:semiHidden="1" w:unhideWhenUsed="1"/>
-    <w:lsdException w:name="Table Grid 7" w:semiHidden="1" w:unhideWhenUsed="1"/>
-    <w:lsdException w:name="Table Grid 8" w:semiHidden="1" w:unhideWhenUsed="1"/>
-    <w:lsdException w:name="Table List 1" w:semiHidden="1" w:unhideWhenUsed="1"/>
-    <w:lsdException w:name="Table List 2" w:semiHidden="1" w:unhideWhenUsed="1"/>
-    <w:lsdException w:name="Table List 3" w:semiHidden="1" w:unhideWhenUsed="1"/>
-    <w:lsdException w:name="Table List 4" w:semiHidden="1" w:unhideWhenUsed="1"/>
-    <w:lsdException w:name="Table List 5" w:semiHidden="1" w:unhideWhenUsed="1"/>
-    <w:lsdException w:name="Table List 6" w:semiHidden="1" w:unhideWhenUsed="1"/>
-    <w:lsdException w:name="Table List 7" w:semiHidden="1" w:unhideWhenUsed="1"/>
-    <w:lsdException w:name="Table List 8" w:semiHidden="1" w:unhideWhenUsed="1"/>
-    <w:lsdException w:name="Table 3D effects 1" w:semiHidden="1" w:unhideWhenUsed="1"/>
-    <w:lsdException w:name="Table 3D effects 2" w:semiHidden="1" w:unhideWhenUsed="1"/>
-    <w:lsdException w:name="Table 3D effects 3" w:semiHidden="1" w:unhideWhenUsed="1"/>
-    <w:lsdException w:name="Table Contemporary" w:semiHidden="1" w:unhideWhenUsed="1"/>
-    <w:lsdException w:name="Table Elegant" w:semiHidden="1" w:unhideWhenUsed="1"/>
-    <w:lsdException w:name="Table Professional" w:semiHidden="1" w:unhideWhenUsed="1"/>
-    <w:lsdException w:name="Table Subtle 1" w:semiHidden="1" w:unhideWhenUsed="1"/>
-    <w:lsdException w:name="Table Subtle 2" w:semiHidden="1" w:unhideWhenUsed="1"/>
-    <w:lsdException w:name="Table Web 1" w:semiHidden="1" w:unhideWhenUsed="1"/>
-    <w:lsdException w:name="Table Web 2" w:semiHidden="1" w:unhideWhenUsed="1"/>
-    <w:lsdException w:name="Table Web 3" w:semiHidden="1" w:unhideWhenUsed="1"/>
-    <w:lsdException w:name="Balloon Text" w:semiHidden="1" w:unhideWhenUsed="1"/>
-    <w:lsdException w:name="Table Grid" w:uiPriority="39"/>
-    <w:lsdException w:name="Table Theme" w:semiHidden="1" w:unhideWhenUsed="1"/>
-    <w:lsdException w:name="Placeholder Text" w:semiHidden="1"/>
-    <w:lsdException w:name="No Spacing" w:uiPriority="1" w:qFormat="1"/>
-    <w:lsdException w:name="Light Shading" w:uiPriority="60"/>
-    <w:lsdException w:name="Light List" w:uiPriority="61"/>
-    <w:lsdException w:name="Light Grid" w:uiPriority="62"/>
-    <w:lsdException w:name="Medium Shading 1" w:uiPriority="63"/>
-    <w:lsdException w:name="Medium Shading 2" w:uiPriority="64"/>
-    <w:lsdException w:name="Medium List 1" w:uiPriority="65"/>
-    <w:lsdException w:name="Medium List 2" w:uiPriority="66"/>
-    <w:lsdException w:name="Medium Grid 1" w:uiPriority="67"/>
-    <w:lsdException w:name="Medium Grid 2" w:uiPriority="68"/>
-    <w:lsdException w:name="Medium Grid 3" w:uiPriority="69"/>
-    <w:lsdException w:name="Dark List" w:uiPriority="70"/>
-    <w:lsdException w:name="Colorful Shading" w:uiPriority="71"/>
-    <w:lsdException w:name="Colorful List" w:uiPriority="72"/>
-    <w:lsdException w:name="Colorful Grid" w:uiPriority="73"/>
-    <w:lsdException w:name="Light Shading Accent 1" w:uiPriority="60"/>
-    <w:lsdException w:name="Light List Accent 1" w:uiPriority="61"/>
-    <w:lsdException w:name="Light Grid Accent 1" w:uiPriority="62"/>
-    <w:lsdException w:name="Medium Shading 1 Accent 1" w:uiPriority="63"/>
-    <w:lsdException w:name="Medium Shading 2 Accent 1" w:uiPriority="64"/>
-    <w:lsdException w:name="Medium List 1 Accent 1" w:uiPriority="65"/>
-    <w:lsdException w:name="Revision" w:semiHidden="1"/>
-    <w:lsdException w:name="List Paragraph" w:uiPriority="34" w:qFormat="1"/>
-    <w:lsdException w:name="Quote" w:uiPriority="29" w:qFormat="1"/>
-    <w:lsdException w:name="Intense Quote" w:uiPriority="30" w:qFormat="1"/>
-    <w:lsdException w:name="Medium List 2 Accent 1" w:uiPriority="66"/>
-    <w:lsdException w:name="Medium Grid 1 Accent 1" w:uiPriority="67"/>
-    <w:lsdException w:name="Medium Grid 2 Accent 1" w:uiPriority="68"/>
-    <w:lsdException w:name="Medium Grid 3 Accent 1" w:uiPriority="69"/>
-    <w:lsdException w:name="Dark List Accent 1" w:uiPriority="70"/>
-    <w:lsdException w:name="Colorful Shading Accent 1" w:uiPriority="71"/>
-    <w:lsdException w:name="Colorful List Accent 1" w:uiPriority="72"/>
-    <w:lsdException w:name="Colorful Grid Accent 1" w:uiPriority="73"/>
-    <w:lsdException w:name="Light Shading Accent 2" w:uiPriority="60"/>
-    <w:lsdException w:name="Light List Accent 2" w:uiPriority="61"/>
-    <w:lsdException w:name="Light Grid Accent 2" w:uiPriority="62"/>
-    <w:lsdException w:name="Medium Shading 1 Accent 2" w:uiPriority="63"/>
-    <w:lsdException w:name="Medium Shading 2 Accent 2" w:uiPriority="64"/>
-    <w:lsdException w:name="Medium List 1 Accent 2" w:uiPriority="65"/>
-    <w:lsdException w:name="Medium List 2 Accent 2" w:uiPriority="66"/>
-    <w:lsdException w:name="Medium Grid 1 Accent 2" w:uiPriority="67"/>
-    <w:lsdException w:name="Medium Grid 2 Accent 2" w:uiPriority="68"/>
-    <w:lsdException w:name="Medium Grid 3 Accent 2" w:uiPriority="69"/>
-    <w:lsdException w:name="Dark List Accent 2" w:uiPriority="70"/>
-    <w:lsdException w:name="Colorful Shading Accent 2" w:uiPriority="71"/>
-    <w:lsdException w:name="Colorful List Accent 2" w:uiPriority="72"/>
-    <w:lsdException w:name="Colorful Grid Accent 2" w:uiPriority="73"/>
-    <w:lsdException w:name="Light Shading Accent 3" w:uiPriority="60"/>
-    <w:lsdException w:name="Light List Accent 3" w:uiPriority="61"/>
-    <w:lsdException w:name="Light Grid Accent 3" w:uiPriority="62"/>
-    <w:lsdException w:name="Medium Shading 1 Accent 3" w:uiPriority="63"/>
-    <w:lsdException w:name="Medium Shading 2 Accent 3" w:uiPriority="64"/>
-    <w:lsdException w:name="Medium List 1 Accent 3" w:uiPriority="65"/>
-    <w:lsdException w:name="Medium List 2 Accent 3" w:uiPriority="66"/>
-    <w:lsdException w:name="Medium Grid 1 Accent 3" w:uiPriority="67"/>
-    <w:lsdException w:name="Medium Grid 2 Accent 3" w:uiPriority="68"/>
-    <w:lsdException w:name="Medium Grid 3 Accent 3" w:uiPriority="69"/>
-    <w:lsdException w:name="Dark List Accent 3" w:uiPriority="70"/>
-    <w:lsdException w:name="Colorful Shading Accent 3" w:uiPriority="71"/>
-    <w:lsdException w:name="Colorful List Accent 3" w:uiPriority="72"/>
-    <w:lsdException w:name="Colorful Grid Accent 3" w:uiPriority="73"/>
-    <w:lsdException w:name="Light Shading Accent 4" w:uiPriority="60"/>
-    <w:lsdException w:name="Light List Accent 4" w:uiPriority="61"/>
-    <w:lsdException w:name="Light Grid Accent 4" w:uiPriority="62"/>
-    <w:lsdException w:name="Medium Shading 1 Accent 4" w:uiPriority="63"/>
-    <w:lsdException w:name="Medium Shading 2 Accent 4" w:uiPriority="64"/>
-    <w:lsdException w:name="Medium List 1 Accent 4" w:uiPriority="65"/>
-    <w:lsdException w:name="Medium List 2 Accent 4" w:uiPriority="66"/>
-    <w:lsdException w:name="Medium Grid 1 Accent 4" w:uiPriority="67"/>
-    <w:lsdException w:name="Medium Grid 2 Accent 4" w:uiPriority="68"/>
-    <w:lsdException w:name="Medium Grid 3 Accent 4" w:uiPriority="69"/>
-    <w:lsdException w:name="Dark List Accent 4" w:uiPriority="70"/>
-    <w:lsdException w:name="Colorful Shading Accent 4" w:uiPriority="71"/>
-    <w:lsdException w:name="Colorful List Accent 4" w:uiPriority="72"/>
-    <w:lsdException w:name="Colorful Grid Accent 4" w:uiPriority="73"/>
-    <w:lsdException w:name="Light Shading Accent 5" w:uiPriority="60"/>
-    <w:lsdException w:name="Light List Accent 5" w:uiPriority="61"/>
-    <w:lsdException w:name="Light Grid Accent 5" w:uiPriority="62"/>
-    <w:lsdException w:name="Medium Shading 1 Accent 5" w:uiPriority="63"/>
-    <w:lsdException w:name="Medium Shading 2 Accent 5" w:uiPriority="64"/>
-    <w:lsdException w:name="Medium List 1 Accent 5" w:uiPriority="65"/>
-    <w:lsdException w:name="Medium List 2 Accent 5" w:uiPriority="66"/>
-    <w:lsdException w:name="Medium Grid 1 Accent 5" w:uiPriority="67"/>
-    <w:lsdException w:name="Medium Grid 2 Accent 5" w:uiPriority="68"/>
-    <w:lsdException w:name="Medium Grid 3 Accent 5" w:uiPriority="69"/>
-    <w:lsdException w:name="Dark List Accent 5" w:uiPriority="70"/>
-    <w:lsdException w:name="Colorful Shading Accent 5" w:uiPriority="71"/>
-    <w:lsdException w:name="Colorful List Accent 5" w:uiPriority="72"/>
-    <w:lsdException w:name="Colorful Grid Accent 5" w:uiPriority="73"/>
-    <w:lsdException w:name="Light Shading Accent 6" w:uiPriority="60"/>
-    <w:lsdException w:name="Light List Accent 6" w:uiPriority="61"/>
-    <w:lsdException w:name="Light Grid Accent 6" w:uiPriority="62"/>
-    <w:lsdException w:name="Medium Shading 1 Accent 6" w:uiPriority="63"/>
-    <w:lsdException w:name="Medium Shading 2 Accent 6" w:uiPriority="64"/>
-    <w:lsdException w:name="Medium List 1 Accent 6" w:uiPriority="65"/>
-    <w:lsdException w:name="Medium List 2 Accent 6" w:uiPriority="66"/>
-    <w:lsdException w:name="Medium Grid 1 Accent 6" w:uiPriority="67"/>
-    <w:lsdException w:name="Medium Grid 2 Accent 6" w:uiPriority="68"/>
-    <w:lsdException w:name="Medium Grid 3 Accent 6" w:uiPriority="69"/>
-    <w:lsdException w:name="Dark List Accent 6" w:uiPriority="70"/>
-    <w:lsdException w:name="Colorful Shading Accent 6" w:uiPriority="71"/>
-    <w:lsdException w:name="Colorful List Accent 6" w:uiPriority="72"/>
-    <w:lsdException w:name="Colorful Grid Accent 6" w:uiPriority="73"/>
-    <w:lsdException w:name="Subtle Emphasis" w:uiPriority="19" w:qFormat="1"/>
-    <w:lsdException w:name="Intense Emphasis" w:uiPriority="21" w:qFormat="1"/>
-    <w:lsdException w:name="Subtle Reference" w:uiPriority="31" w:qFormat="1"/>
-    <w:lsdException w:name="Intense Reference" w:uiPriority="32" w:qFormat="1"/>
-    <w:lsdException w:name="Book Title" w:uiPriority="33" w:qFormat="1"/>
-    <w:lsdException w:name="Bibliography" w:semiHidden="1" w:uiPriority="37" w:unhideWhenUsed="1"/>
-    <w:lsdException w:name="TOC Heading" w:semiHidden="1" w:uiPriority="39" w:unhideWhenUsed="1" w:qFormat="1"/>
-    <w:lsdException w:name="Plain Table 1" w:uiPriority="41"/>
-    <w:lsdException w:name="Plain Table 2" w:uiPriority="42"/>
-    <w:lsdException w:name="Plain Table 3" w:uiPriority="43"/>
-    <w:lsdException w:name="Plain Table 4" w:uiPriority="44"/>
-    <w:lsdException w:name="Plain Table 5" w:uiPriority="45"/>
-    <w:lsdException w:name="Grid Table Light" w:uiPriority="40"/>
-    <w:lsdException w:name="Grid Table 1 Light" w:uiPriority="46"/>
-    <w:lsdException w:name="Grid Table 2" w:uiPriority="47"/>
-    <w:lsdException w:name="Grid Table 3" w:uiPriority="48"/>
-    <w:lsdException w:name="Grid Table 4" w:uiPriority="49"/>
-    <w:lsdException w:name="Grid Table 5 Dark" w:uiPriority="50"/>
-    <w:lsdException w:name="Grid Table 6 Colorful" w:uiPriority="51"/>
-    <w:lsdException w:name="Grid Table 7 Colorful" w:uiPriority="52"/>
-    <w:lsdException w:name="Grid Table 1 Light Accent 1" w:uiPriority="46"/>
-    <w:lsdException w:name="Grid Table 2 Accent 1" w:uiPriority="47"/>
-    <w:lsdException w:name="Grid Table 3 Accent 1" w:uiPriority="48"/>
-    <w:lsdException w:name="Grid Table 4 Accent 1" w:uiPriority="49"/>
-    <w:lsdException w:name="Grid Table 5 Dark Accent 1" w:uiPriority="50"/>
-    <w:lsdException w:name="Grid Table 6 Colorful Accent 1" w:uiPriority="51"/>
-    <w:lsdException w:name="Grid Table 7 Colorful Accent 1" w:uiPriority="52"/>
-    <w:lsdException w:name="Grid Table 1 Light Accent 2" w:uiPriority="46"/>
-    <w:lsdException w:name="Grid Table 2 Accent 2" w:uiPriority="47"/>
-    <w:lsdException w:name="Grid Table 3 Accent 2" w:uiPriority="48"/>
-    <w:lsdException w:name="Grid Table 4 Accent 2" w:uiPriority="49"/>
-    <w:lsdException w:name="Grid Table 5 Dark Accent 2" w:uiPriority="50"/>
-    <w:lsdException w:name="Grid Table 6 Colorful Accent 2" w:uiPriority="51"/>
-    <w:lsdException w:name="Grid Table 7 Colorful Accent 2" w:uiPriority="52"/>
-    <w:lsdException w:name="Grid Table 1 Light Accent 3" w:uiPriority="46"/>
-    <w:lsdException w:name="Grid Table 2 Accent 3" w:uiPriority="47"/>
-    <w:lsdException w:name="Grid Table 3 Accent 3" w:uiPriority="48"/>
-    <w:lsdException w:name="Grid Table 4 Accent 3" w:uiPriority="49"/>
-    <w:lsdException w:name="Grid Table 5 Dark Accent 3" w:uiPriority="50"/>
-    <w:lsdException w:name="Grid Table 6 Colorful Accent 3" w:uiPriority="51"/>
-    <w:lsdException w:name="Grid Table 7 Colorful Accent 3" w:uiPriority="52"/>
-    <w:lsdException w:name="Grid Table 1 Light Accent 4" w:uiPriority="46"/>
-    <w:lsdException w:name="Grid Table 2 Accent 4" w:uiPriority="47"/>
-    <w:lsdException w:name="Grid Table 3 Accent 4" w:uiPriority="48"/>
-    <w:lsdException w:name="Grid Table 4 Accent 4" w:uiPriority="49"/>
-    <w:lsdException w:name="Grid Table 5 Dark Accent 4" w:uiPriority="50"/>
-    <w:lsdException w:name="Grid Table 6 Colorful Accent 4" w:uiPriority="51"/>
-    <w:lsdException w:name="Grid Table 7 Colorful Accent 4" w:uiPriority="52"/>
-    <w:lsdException w:name="Grid Table 1 Light Accent 5" w:uiPriority="46"/>
-    <w:lsdException w:name="Grid Table 2 Accent 5" w:uiPriority="47"/>
-    <w:lsdException w:name="Grid Table 3 Accent 5" w:uiPriority="48"/>
-    <w:lsdException w:name="Grid Table 4 Accent 5" w:uiPriority="49"/>
-    <w:lsdException w:name="Grid Table 5 Dark Accent 5" w:uiPriority="50"/>
-    <w:lsdException w:name="Grid Table 6 Colorful Accent 5" w:uiPriority="51"/>
-    <w:lsdException w:name="Grid Table 7 Colorful Accent 5" w:uiPriority="52"/>
-    <w:lsdException w:name="Grid Table 1 Light Accent 6" w:uiPriority="46"/>
-    <w:lsdException w:name="Grid Table 2 Accent 6" w:uiPriority="47"/>
-    <w:lsdException w:name="Grid Table 3 Accent 6" w:uiPriority="48"/>
-    <w:lsdException w:name="Grid Table 4 Accent 6" w:uiPriority="49"/>
-    <w:lsdException w:name="Grid Table 5 Dark Accent 6" w:uiPriority="50"/>
-    <w:lsdException w:name="Grid Table 6 Colorful Accent 6" w:uiPriority="51"/>
-    <w:lsdException w:name="Grid Table 7 Colorful Accent 6" w:uiPriority="52"/>
-    <w:lsdException w:name="List Table 1 Light" w:uiPriority="46"/>
-    <w:lsdException w:name="List Table 2" w:uiPriority="47"/>
-    <w:lsdException w:name="List Table 3" w:uiPriority="48"/>
-    <w:lsdException w:name="List Table 4" w:uiPriority="49"/>
-    <w:lsdException w:name="List Table 5 Dark" w:uiPriority="50"/>
-    <w:lsdException w:name="List Table 6 Colorful" w:uiPriority="51"/>
-    <w:lsdException w:name="List Table 7 Colorful" w:uiPriority="52"/>
-    <w:lsdException w:name="List Table 1 Light Accent 1" w:uiPriority="46"/>
-    <w:lsdException w:name="List Table 2 Accent 1" w:uiPriority="47"/>
-    <w:lsdException w:name="List Table 3 Accent 1" w:uiPriority="48"/>
-    <w:lsdException w:name="List Table 4 Accent 1" w:uiPriority="49"/>
-    <w:lsdException w:name="List Table 5 Dark Accent 1" w:uiPriority="50"/>
-    <w:lsdException w:name="List Table 6 Colorful Accent 1" w:uiPriority="51"/>
-    <w:lsdException w:name="List Table 7 Colorful Accent 1" w:uiPriority="52"/>
-    <w:lsdException w:name="List Table 1 Light Accent 2" w:uiPriority="46"/>
-    <w:lsdException w:name="List Table 2 Accent 2" w:uiPriority="47"/>
-    <w:lsdException w:name="List Table 3 Accent 2" w:uiPriority="48"/>
-    <w:lsdException w:name="List Table 4 Accent 2" w:uiPriority="49"/>
-    <w:lsdException w:name="List Table 5 Dark Accent 2" w:uiPriority="50"/>
-    <w:lsdException w:name="List Table 6 Colorful Accent 2" w:uiPriority="51"/>
-    <w:lsdException w:name="List Table 7 Colorful Accent 2" w:uiPriority="52"/>
-    <w:lsdException w:name="List Table 1 Light Accent 3" w:uiPriority="46"/>
-    <w:lsdException w:name="List Table 2 Accent 3" w:uiPriority="47"/>
-    <w:lsdException w:name="List Table 3 Accent 3" w:uiPriority="48"/>
-    <w:lsdException w:name="List Table 4 Accent 3" w:uiPriority="49"/>
-    <w:lsdException w:name="List Table 5 Dark Accent 3" w:uiPriority="50"/>
-    <w:lsdException w:name="List Table 6 Colorful Accent 3" w:uiPriority="51"/>
-    <w:lsdException w:name="List Table 7 Colorful Accent 3" w:uiPriority="52"/>
-    <w:lsdException w:name="List Table 1 Light Accent 4" w:uiPriority="46"/>
-    <w:lsdException w:name="List Table 2 Accent 4" w:uiPriority="47"/>
-    <w:lsdException w:name="List Table 3 Accent 4" w:uiPriority="48"/>
-    <w:lsdException w:name="List Table 4 Accent 4" w:uiPriority="49"/>
-    <w:lsdException w:name="List Table 5 Dark Accent 4" w:uiPriority="50"/>
-    <w:lsdException w:name="List Table 6 Colorful Accent 4" w:uiPriority="51"/>
-    <w:lsdException w:name="List Table 7 Colorful Accent 4" w:uiPriority="52"/>
-    <w:lsdException w:name="List Table 1 Light Accent 5" w:uiPriority="46"/>
-    <w:lsdException w:name="List Table 2 Accent 5" w:uiPriority="47"/>
-    <w:lsdException w:name="List Table 3 Accent 5" w:uiPriority="48"/>
-    <w:lsdException w:name="List Table 4 Accent 5" w:uiPriority="49"/>
-    <w:lsdException w:name="List Table 5 Dark Accent 5" w:uiPriority="50"/>
-    <w:lsdException w:name="List Table 6 Colorful Accent 5" w:uiPriority="51"/>
-    <w:lsdException w:name="List Table 7 Colorful Accent 5" w:uiPriority="52"/>
-    <w:lsdException w:name="List Table 1 Light Accent 6" w:uiPriority="46"/>
-    <w:lsdException w:name="List Table 2 Accent 6" w:uiPriority="47"/>
-    <w:lsdException w:name="List Table 3 Accent 6" w:uiPriority="48"/>
-    <w:lsdException w:name="List Table 4 Accent 6" w:uiPriority="49"/>
-    <w:lsdException w:name="List Table 5 Dark Accent 6" w:uiPriority="50"/>
-    <w:lsdException w:name="List Table 6 Colorful Accent 6" w:uiPriority="51"/>
-    <w:lsdException w:name="List Table 7 Colorful Accent 6" w:uiPriority="52"/>
+  <w:latentStyles w:defLockedState="0" w:defUIPriority="99" w:defSemiHidden="1" w:defUnhideWhenUsed="1" w:defQFormat="0" w:count="267">
+    <w:lsdException w:name="Normal" w:semiHidden="0" w:uiPriority="0" w:unhideWhenUsed="0" w:qFormat="1"/>
+    <w:lsdException w:name="heading 1" w:semiHidden="0" w:uiPriority="9" w:unhideWhenUsed="0" w:qFormat="1"/>
+    <w:lsdException w:name="heading 2" w:uiPriority="9" w:qFormat="1"/>
+    <w:lsdException w:name="heading 3" w:uiPriority="9" w:qFormat="1"/>
+    <w:lsdException w:name="heading 4" w:uiPriority="9" w:qFormat="1"/>
+    <w:lsdException w:name="heading 5" w:uiPriority="9" w:qFormat="1"/>
+    <w:lsdException w:name="heading 6" w:uiPriority="9" w:qFormat="1"/>
+    <w:lsdException w:name="heading 7" w:uiPriority="9" w:qFormat="1"/>
+    <w:lsdException w:name="heading 8" w:uiPriority="9" w:qFormat="1"/>
+    <w:lsdException w:name="heading 9" w:uiPriority="9" w:qFormat="1"/>
+    <w:lsdException w:name="toc 1" w:uiPriority="39"/>
+    <w:lsdException w:name="toc 2" w:uiPriority="39"/>
+    <w:lsdException w:name="toc 3" w:uiPriority="39"/>
+    <w:lsdException w:name="toc 4" w:uiPriority="39"/>
+    <w:lsdException w:name="toc 5" w:uiPriority="39"/>
+    <w:lsdException w:name="toc 6" w:uiPriority="39"/>
+    <w:lsdException w:name="toc 7" w:uiPriority="39"/>
+    <w:lsdException w:name="toc 8" w:uiPriority="39"/>
+    <w:lsdException w:name="toc 9" w:uiPriority="39"/>
+    <w:lsdException w:name="caption" w:uiPriority="35" w:qFormat="1"/>
+    <w:lsdException w:name="Title" w:semiHidden="0" w:uiPriority="10" w:unhideWhenUsed="0" w:qFormat="1"/>
+    <w:lsdException w:name="Default Paragraph Font" w:uiPriority="1"/>
+    <w:lsdException w:name="Subtitle" w:semiHidden="0" w:uiPriority="11" w:unhideWhenUsed="0" w:qFormat="1"/>
+    <w:lsdException w:name="Strong" w:semiHidden="0" w:uiPriority="22" w:unhideWhenUsed="0" w:qFormat="1"/>
+    <w:lsdException w:name="Emphasis" w:semiHidden="0" w:uiPriority="20" w:unhideWhenUsed="0" w:qFormat="1"/>
+    <w:lsdException w:name="Table Grid" w:semiHidden="0" w:uiPriority="39" w:unhideWhenUsed="0"/>
+    <w:lsdException w:name="Placeholder Text" w:unhideWhenUsed="0"/>
+    <w:lsdException w:name="No Spacing" w:semiHidden="0" w:uiPriority="1" w:unhideWhenUsed="0" w:qFormat="1"/>
+    <w:lsdException w:name="Light Shading" w:semiHidden="0" w:uiPriority="60" w:unhideWhenUsed="0"/>
+    <w:lsdException w:name="Light List" w:semiHidden="0" w:uiPriority="61" w:unhideWhenUsed="0"/>
+    <w:lsdException w:name="Light Grid" w:semiHidden="0" w:uiPriority="62" w:unhideWhenUsed="0"/>
+    <w:lsdException w:name="Medium Shading 1" w:semiHidden="0" w:uiPriority="63" w:unhideWhenUsed="0"/>
+    <w:lsdException w:name="Medium Shading 2" w:semiHidden="0" w:uiPriority="64" w:unhideWhenUsed="0"/>
+    <w:lsdException w:name="Medium List 1" w:semiHidden="0" w:uiPriority="65" w:unhideWhenUsed="0"/>
+    <w:lsdException w:name="Medium List 2" w:semiHidden="0" w:uiPriority="66" w:unhideWhenUsed="0"/>
+    <w:lsdException w:name="Medium Grid 1" w:semiHidden="0" w:uiPriority="67" w:unhideWhenUsed="0"/>
+    <w:lsdException w:name="Medium Grid 2" w:semiHidden="0" w:uiPriority="68" w:unhideWhenUsed="0"/>
+    <w:lsdException w:name="Medium Grid 3" w:semiHidden="0" w:uiPriority="69" w:unhideWhenUsed="0"/>
+    <w:lsdException w:name="Dark List" w:semiHidden="0" w:uiPriority="70" w:unhideWhenUsed="0"/>
+    <w:lsdException w:name="Colorful Shading" w:semiHidden="0" w:uiPriority="71" w:unhideWhenUsed="0"/>
+    <w:lsdException w:name="Colorful List" w:semiHidden="0" w:uiPriority="72" w:unhideWhenUsed="0"/>
+    <w:lsdException w:name="Colorful Grid" w:semiHidden="0" w:uiPriority="73" w:unhideWhenUsed="0"/>
+    <w:lsdException w:name="Light Shading Accent 1" w:semiHidden="0" w:uiPriority="60" w:unhideWhenUsed="0"/>
+    <w:lsdException w:name="Light List Accent 1" w:semiHidden="0" w:uiPriority="61" w:unhideWhenUsed="0"/>
+    <w:lsdException w:name="Light Grid Accent 1" w:semiHidden="0" w:uiPriority="62" w:unhideWhenUsed="0"/>
+    <w:lsdException w:name="Medium Shading 1 Accent 1" w:semiHidden="0" w:uiPriority="63" w:unhideWhenUsed="0"/>
+    <w:lsdException w:name="Medium Shading 2 Accent 1" w:semiHidden="0" w:uiPriority="64" w:unhideWhenUsed="0"/>
+    <w:lsdException w:name="Medium List 1 Accent 1" w:semiHidden="0" w:uiPriority="65" w:unhideWhenUsed="0"/>
+    <w:lsdException w:name="Revision" w:unhideWhenUsed="0"/>
+    <w:lsdException w:name="List Paragraph" w:semiHidden="0" w:uiPriority="34" w:unhideWhenUsed="0" w:qFormat="1"/>
+    <w:lsdException w:name="Quote" w:semiHidden="0" w:uiPriority="29" w:unhideWhenUsed="0" w:qFormat="1"/>
+    <w:lsdException w:name="Intense Quote" w:semiHidden="0" w:uiPriority="30" w:unhideWhenUsed="0" w:qFormat="1"/>
+    <w:lsdException w:name="Medium List 2 Accent 1" w:semiHidden="0" w:uiPriority="66" w:unhideWhenUsed="0"/>
+    <w:lsdException w:name="Medium Grid 1 Accent 1" w:semiHidden="0" w:uiPriority="67" w:unhideWhenUsed="0"/>
+    <w:lsdException w:name="Medium Grid 2 Accent 1" w:semiHidden="0" w:uiPriority="68" w:unhideWhenUsed="0"/>
+    <w:lsdException w:name="Medium Grid 3 Accent 1" w:semiHidden="0" w:uiPriority="69" w:unhideWhenUsed="0"/>
+    <w:lsdException w:name="Dark List Accent 1" w:semiHidden="0" w:uiPriority="70" w:unhideWhenUsed="0"/>
+    <w:lsdException w:name="Colorful Shading Accent 1" w:semiHidden="0" w:uiPriority="71" w:unhideWhenUsed="0"/>
+    <w:lsdException w:name="Colorful List Accent 1" w:semiHidden="0" w:uiPriority="72" w:unhideWhenUsed="0"/>
+    <w:lsdException w:name="Colorful Grid Accent 1" w:semiHidden="0" w:uiPriority="73" w:unhideWhenUsed="0"/>
+    <w:lsdException w:name="Light Shading Accent 2" w:semiHidden="0" w:uiPriority="60" w:unhideWhenUsed="0"/>
+    <w:lsdException w:name="Light List Accent 2" w:semiHidden="0" w:uiPriority="61" w:unhideWhenUsed="0"/>
+    <w:lsdException w:name="Light Grid Accent 2" w:semiHidden="0" w:uiPriority="62" w:unhideWhenUsed="0"/>
+    <w:lsdException w:name="Medium Shading 1 Accent 2" w:semiHidden="0" w:uiPriority="63" w:unhideWhenUsed="0"/>
+    <w:lsdException w:name="Medium Shading 2 Accent 2" w:semiHidden="0" w:uiPriority="64" w:unhideWhenUsed="0"/>
+    <w:lsdException w:name="Medium List 1 Accent 2" w:semiHidden="0" w:uiPriority="65" w:unhideWhenUsed="0"/>
+    <w:lsdException w:name="Medium List 2 Accent 2" w:semiHidden="0" w:uiPriority="66" w:unhideWhenUsed="0"/>
+    <w:lsdException w:name="Medium Grid 1 Accent 2" w:semiHidden="0" w:uiPriority="67" w:unhideWhenUsed="0"/>
+    <w:lsdException w:name="Medium Grid 2 Accent 2" w:semiHidden="0" w:uiPriority="68" w:unhideWhenUsed="0"/>
+    <w:lsdException w:name="Medium Grid 3 Accent 2" w:semiHidden="0" w:uiPriority="69" w:unhideWhenUsed="0"/>
+    <w:lsdException w:name="Dark List Accent 2" w:semiHidden="0" w:uiPriority="70" w:unhideWhenUsed="0"/>
+    <w:lsdException w:name="Colorful Shading Accent 2" w:semiHidden="0" w:uiPriority="71" w:unhideWhenUsed="0"/>
+    <w:lsdException w:name="Colorful List Accent 2" w:semiHidden="0" w:uiPriority="72" w:unhideWhenUsed="0"/>
+    <w:lsdException w:name="Colorful Grid Accent 2" w:semiHidden="0" w:uiPriority="73" w:unhideWhenUsed="0"/>
+    <w:lsdException w:name="Light Shading Accent 3" w:semiHidden="0" w:uiPriority="60" w:unhideWhenUsed="0"/>
+    <w:lsdException w:name="Light List Accent 3" w:semiHidden="0" w:uiPriority="61" w:unhideWhenUsed="0"/>
+    <w:lsdException w:name="Light Grid Accent 3" w:semiHidden="0" w:uiPriority="62" w:unhideWhenUsed="0"/>
+    <w:lsdException w:name="Medium Shading 1 Accent 3" w:semiHidden="0" w:uiPriority="63" w:unhideWhenUsed="0"/>
+    <w:lsdException w:name="Medium Shading 2 Accent 3" w:semiHidden="0" w:uiPriority="64" w:unhideWhenUsed="0"/>
+    <w:lsdException w:name="Medium List 1 Accent 3" w:semiHidden="0" w:uiPriority="65" w:unhideWhenUsed="0"/>
+    <w:lsdException w:name="Medium List 2 Accent 3" w:semiHidden="0" w:uiPriority="66" w:unhideWhenUsed="0"/>
+    <w:lsdException w:name="Medium Grid 1 Accent 3" w:semiHidden="0" w:uiPriority="67" w:unhideWhenUsed="0"/>
+    <w:lsdException w:name="Medium Grid 2 Accent 3" w:semiHidden="0" w:uiPriority="68" w:unhideWhenUsed="0"/>
+    <w:lsdException w:name="Medium Grid 3 Accent 3" w:semiHidden="0" w:uiPriority="69" w:unhideWhenUsed="0"/>
+    <w:lsdException w:name="Dark List Accent 3" w:semiHidden="0" w:uiPriority="70" w:unhideWhenUsed="0"/>
+    <w:lsdException w:name="Colorful Shading Accent 3" w:semiHidden="0" w:uiPriority="71" w:unhideWhenUsed="0"/>
+    <w:lsdException w:name="Colorful List Accent 3" w:semiHidden="0" w:uiPriority="72" w:unhideWhenUsed="0"/>
+    <w:lsdException w:name="Colorful Grid Accent 3" w:semiHidden="0" w:uiPriority="73" w:unhideWhenUsed="0"/>
+    <w:lsdException w:name="Light Shading Accent 4" w:semiHidden="0" w:uiPriority="60" w:unhideWhenUsed="0"/>
+    <w:lsdException w:name="Light List Accent 4" w:semiHidden="0" w:uiPriority="61" w:unhideWhenUsed="0"/>
+    <w:lsdException w:name="Light Grid Accent 4" w:semiHidden="0" w:uiPriority="62" w:unhideWhenUsed="0"/>
+    <w:lsdException w:name="Medium Shading 1 Accent 4" w:semiHidden="0" w:uiPriority="63" w:unhideWhenUsed="0"/>
+    <w:lsdException w:name="Medium Shading 2 Accent 4" w:semiHidden="0" w:uiPriority="64" w:unhideWhenUsed="0"/>
+    <w:lsdException w:name="Medium List 1 Accent 4" w:semiHidden="0" w:uiPriority="65" w:unhideWhenUsed="0"/>
+    <w:lsdException w:name="Medium List 2 Accent 4" w:semiHidden="0" w:uiPriority="66" w:unhideWhenUsed="0"/>
+    <w:lsdException w:name="Medium Grid 1 Accent 4" w:semiHidden="0" w:uiPriority="67" w:unhideWhenUsed="0"/>
+    <w:lsdException w:name="Medium Grid 2 Accent 4" w:semiHidden="0" w:uiPriority="68" w:unhideWhenUsed="0"/>
+    <w:lsdException w:name="Medium Grid 3 Accent 4" w:semiHidden="0" w:uiPriority="69" w:unhideWhenUsed="0"/>
+    <w:lsdException w:name="Dark List Accent 4" w:semiHidden="0" w:uiPriority="70" w:unhideWhenUsed="0"/>
+    <w:lsdException w:name="Colorful Shading Accent 4" w:semiHidden="0" w:uiPriority="71" w:unhideWhenUsed="0"/>
+    <w:lsdException w:name="Colorful List Accent 4" w:semiHidden="0" w:uiPriority="72" w:unhideWhenUsed="0"/>
+    <w:lsdException w:name="Colorful Grid Accent 4" w:semiHidden="0" w:uiPriority="73" w:unhideWhenUsed="0"/>
+    <w:lsdException w:name="Light Shading Accent 5" w:semiHidden="0" w:uiPriority="60" w:unhideWhenUsed="0"/>
+    <w:lsdException w:name="Light List Accent 5" w:semiHidden="0" w:uiPriority="61" w:unhideWhenUsed="0"/>
+    <w:lsdException w:name="Light Grid Accent 5" w:semiHidden="0" w:uiPriority="62" w:unhideWhenUsed="0"/>
+    <w:lsdException w:name="Medium Shading 1 Accent 5" w:semiHidden="0" w:uiPriority="63" w:unhideWhenUsed="0"/>
+    <w:lsdException w:name="Medium Shading 2 Accent 5" w:semiHidden="0" w:uiPriority="64" w:unhideWhenUsed="0"/>
+    <w:lsdException w:name="Medium List 1 Accent 5" w:semiHidden="0" w:uiPriority="65" w:unhideWhenUsed="0"/>
+    <w:lsdException w:name="Medium List 2 Accent 5" w:semiHidden="0" w:uiPriority="66" w:unhideWhenUsed="0"/>
+    <w:lsdException w:name="Medium Grid 1 Accent 5" w:semiHidden="0" w:uiPriority="67" w:unhideWhenUsed="0"/>
+    <w:lsdException w:name="Medium Grid 2 Accent 5" w:semiHidden="0" w:uiPriority="68" w:unhideWhenUsed="0"/>
+    <w:lsdException w:name="Medium Grid 3 Accent 5" w:semiHidden="0" w:uiPriority="69" w:unhideWhenUsed="0"/>
+    <w:lsdException w:name="Dark List Accent 5" w:semiHidden="0" w:uiPriority="70" w:unhideWhenUsed="0"/>
+    <w:lsdException w:name="Colorful Shading Accent 5" w:semiHidden="0" w:uiPriority="71" w:unhideWhenUsed="0"/>
+    <w:lsdException w:name="Colorful List Accent 5" w:semiHidden="0" w:uiPriority="72" w:unhideWhenUsed="0"/>
+    <w:lsdException w:name="Colorful Grid Accent 5" w:semiHidden="0" w:uiPriority="73" w:unhideWhenUsed="0"/>
+    <w:lsdException w:name="Light Shading Accent 6" w:semiHidden="0" w:uiPriority="60" w:unhideWhenUsed="0"/>
+    <w:lsdException w:name="Light List Accent 6" w:semiHidden="0" w:uiPriority="61" w:unhideWhenUsed="0"/>
+    <w:lsdException w:name="Light Grid Accent 6" w:semiHidden="0" w:uiPriority="62" w:unhideWhenUsed="0"/>
+    <w:lsdException w:name="Medium Shading 1 Accent 6" w:semiHidden="0" w:uiPriority="63" w:unhideWhenUsed="0"/>
+    <w:lsdException w:name="Medium Shading 2 Accent 6" w:semiHidden="0" w:uiPriority="64" w:unhideWhenUsed="0"/>
+    <w:lsdException w:name="Medium List 1 Accent 6" w:semiHidden="0" w:uiPriority="65" w:unhideWhenUsed="0"/>
+    <w:lsdException w:name="Medium List 2 Accent 6" w:semiHidden="0" w:uiPriority="66" w:unhideWhenUsed="0"/>
+    <w:lsdException w:name="Medium Grid 1 Accent 6" w:semiHidden="0" w:uiPriority="67" w:unhideWhenUsed="0"/>
+    <w:lsdException w:name="Medium Grid 2 Accent 6" w:semiHidden="0" w:uiPriority="68" w:unhideWhenUsed="0"/>
+    <w:lsdException w:name="Medium Grid 3 Accent 6" w:semiHidden="0" w:uiPriority="69" w:unhideWhenUsed="0"/>
+    <w:lsdException w:name="Dark List Accent 6" w:semiHidden="0" w:uiPriority="70" w:unhideWhenUsed="0"/>
+    <w:lsdException w:name="Colorful Shading Accent 6" w:semiHidden="0" w:uiPriority="71" w:unhideWhenUsed="0"/>
+    <w:lsdException w:name="Colorful List Accent 6" w:semiHidden="0" w:uiPriority="72" w:unhideWhenUsed="0"/>
+    <w:lsdException w:name="Colorful Grid Accent 6" w:semiHidden="0" w:uiPriority="73" w:unhideWhenUsed="0"/>
+    <w:lsdException w:name="Subtle Emphasis" w:semiHidden="0" w:uiPriority="19" w:unhideWhenUsed="0" w:qFormat="1"/>
+    <w:lsdException w:name="Intense Emphasis" w:semiHidden="0" w:uiPriority="21" w:unhideWhenUsed="0" w:qFormat="1"/>
+    <w:lsdException w:name="Subtle Reference" w:semiHidden="0" w:uiPriority="31" w:unhideWhenUsed="0" w:qFormat="1"/>
+    <w:lsdException w:name="Intense Reference" w:semiHidden="0" w:uiPriority="32" w:unhideWhenUsed="0" w:qFormat="1"/>
+    <w:lsdException w:name="Book Title" w:semiHidden="0" w:uiPriority="33" w:unhideWhenUsed="0" w:qFormat="1"/>
+    <w:lsdException w:name="Bibliography" w:uiPriority="37"/>
+    <w:lsdException w:name="TOC Heading" w:uiPriority="39" w:qFormat="1"/>
   </w:latentStyles>
   <w:style w:type="paragraph" w:default="1" w:styleId="Normal">
     <w:name w:val="Normal"/>
@@ -1119,6 +985,277 @@
     <w:rsid w:val="001B7E60"/>
     <w:rPr>
       <w:color w:val="808080"/>
+    </w:rPr>
+  </w:style>
+  <w:style w:type="paragraph" w:styleId="BalloonText">
+    <w:name w:val="Balloon Text"/>
+    <w:basedOn w:val="Normal"/>
+    <w:link w:val="BalloonTextChar"/>
+    <w:uiPriority w:val="99"/>
+    <w:semiHidden/>
+    <w:unhideWhenUsed/>
+    <w:rsid w:val="00D9393F"/>
+    <w:pPr>
+      <w:spacing w:after="0" w:line="240" w:lineRule="auto"/>
+    </w:pPr>
+    <w:rPr>
+      <w:rFonts w:ascii="Tahoma" w:hAnsi="Tahoma" w:cs="Tahoma"/>
+      <w:sz w:val="16"/>
+      <w:szCs w:val="16"/>
+    </w:rPr>
+  </w:style>
+  <w:style w:type="character" w:customStyle="1" w:styleId="BalloonTextChar">
+    <w:name w:val="Balloon Text Char"/>
+    <w:basedOn w:val="DefaultParagraphFont"/>
+    <w:link w:val="BalloonText"/>
+    <w:uiPriority w:val="99"/>
+    <w:semiHidden/>
+    <w:rsid w:val="00D9393F"/>
+    <w:rPr>
+      <w:rFonts w:ascii="Tahoma" w:hAnsi="Tahoma" w:cs="Tahoma"/>
+      <w:sz w:val="16"/>
+      <w:szCs w:val="16"/>
+    </w:rPr>
+  </w:style>
+</w:styles>
+</file>
+
+<file path=word/stylesWithEffects.xml><?xml version="1.0" encoding="utf-8"?>
+<w:styles xmlns:wpc="http://schemas.microsoft.com/office/word/2010/wordprocessingCanvas" xmlns:mc="http://schemas.openxmlformats.org/markup-compatibility/2006" xmlns:o="urn:schemas-microsoft-com:office:office" xmlns:r="http://schemas.openxmlformats.org/officeDocument/2006/relationships" xmlns:m="http://schemas.openxmlformats.org/officeDocument/2006/math" xmlns:v="urn:schemas-microsoft-com:vml" xmlns:wp14="http://schemas.microsoft.com/office/word/2010/wordprocessingDrawing" xmlns:wp="http://schemas.openxmlformats.org/drawingml/2006/wordprocessingDrawing" xmlns:w10="urn:schemas-microsoft-com:office:word" xmlns:w="http://schemas.openxmlformats.org/wordprocessingml/2006/main" xmlns:w14="http://schemas.microsoft.com/office/word/2010/wordml" xmlns:wpg="http://schemas.microsoft.com/office/word/2010/wordprocessingGroup" xmlns:wpi="http://schemas.microsoft.com/office/word/2010/wordprocessingInk" xmlns:wne="http://schemas.microsoft.com/office/word/2006/wordml" xmlns:wps="http://schemas.microsoft.com/office/word/2010/wordprocessingShape" mc:Ignorable="w14 wp14">
+  <w:docDefaults>
+    <w:rPrDefault>
+      <w:rPr>
+        <w:rFonts w:asciiTheme="minorHAnsi" w:eastAsiaTheme="minorHAnsi" w:hAnsiTheme="minorHAnsi" w:cstheme="minorBidi"/>
+        <w:sz w:val="22"/>
+        <w:szCs w:val="22"/>
+        <w:lang w:val="en-US" w:eastAsia="en-US" w:bidi="ar-SA"/>
+      </w:rPr>
+    </w:rPrDefault>
+    <w:pPrDefault>
+      <w:pPr>
+        <w:spacing w:after="160" w:line="259" w:lineRule="auto"/>
+      </w:pPr>
+    </w:pPrDefault>
+  </w:docDefaults>
+  <w:latentStyles w:defLockedState="0" w:defUIPriority="99" w:defSemiHidden="1" w:defUnhideWhenUsed="1" w:defQFormat="0" w:count="267">
+    <w:lsdException w:name="Normal" w:semiHidden="0" w:uiPriority="0" w:unhideWhenUsed="0" w:qFormat="1"/>
+    <w:lsdException w:name="heading 1" w:semiHidden="0" w:uiPriority="9" w:unhideWhenUsed="0" w:qFormat="1"/>
+    <w:lsdException w:name="heading 2" w:uiPriority="9" w:qFormat="1"/>
+    <w:lsdException w:name="heading 3" w:uiPriority="9" w:qFormat="1"/>
+    <w:lsdException w:name="heading 4" w:uiPriority="9" w:qFormat="1"/>
+    <w:lsdException w:name="heading 5" w:uiPriority="9" w:qFormat="1"/>
+    <w:lsdException w:name="heading 6" w:uiPriority="9" w:qFormat="1"/>
+    <w:lsdException w:name="heading 7" w:uiPriority="9" w:qFormat="1"/>
+    <w:lsdException w:name="heading 8" w:uiPriority="9" w:qFormat="1"/>
+    <w:lsdException w:name="heading 9" w:uiPriority="9" w:qFormat="1"/>
+    <w:lsdException w:name="toc 1" w:uiPriority="39"/>
+    <w:lsdException w:name="toc 2" w:uiPriority="39"/>
+    <w:lsdException w:name="toc 3" w:uiPriority="39"/>
+    <w:lsdException w:name="toc 4" w:uiPriority="39"/>
+    <w:lsdException w:name="toc 5" w:uiPriority="39"/>
+    <w:lsdException w:name="toc 6" w:uiPriority="39"/>
+    <w:lsdException w:name="toc 7" w:uiPriority="39"/>
+    <w:lsdException w:name="toc 8" w:uiPriority="39"/>
+    <w:lsdException w:name="toc 9" w:uiPriority="39"/>
+    <w:lsdException w:name="caption" w:uiPriority="35" w:qFormat="1"/>
+    <w:lsdException w:name="Title" w:semiHidden="0" w:uiPriority="10" w:unhideWhenUsed="0" w:qFormat="1"/>
+    <w:lsdException w:name="Default Paragraph Font" w:uiPriority="1"/>
+    <w:lsdException w:name="Subtitle" w:semiHidden="0" w:uiPriority="11" w:unhideWhenUsed="0" w:qFormat="1"/>
+    <w:lsdException w:name="Strong" w:semiHidden="0" w:uiPriority="22" w:unhideWhenUsed="0" w:qFormat="1"/>
+    <w:lsdException w:name="Emphasis" w:semiHidden="0" w:uiPriority="20" w:unhideWhenUsed="0" w:qFormat="1"/>
+    <w:lsdException w:name="Table Grid" w:semiHidden="0" w:uiPriority="39" w:unhideWhenUsed="0"/>
+    <w:lsdException w:name="Placeholder Text" w:unhideWhenUsed="0"/>
+    <w:lsdException w:name="No Spacing" w:semiHidden="0" w:uiPriority="1" w:unhideWhenUsed="0" w:qFormat="1"/>
+    <w:lsdException w:name="Light Shading" w:semiHidden="0" w:uiPriority="60" w:unhideWhenUsed="0"/>
+    <w:lsdException w:name="Light List" w:semiHidden="0" w:uiPriority="61" w:unhideWhenUsed="0"/>
+    <w:lsdException w:name="Light Grid" w:semiHidden="0" w:uiPriority="62" w:unhideWhenUsed="0"/>
+    <w:lsdException w:name="Medium Shading 1" w:semiHidden="0" w:uiPriority="63" w:unhideWhenUsed="0"/>
+    <w:lsdException w:name="Medium Shading 2" w:semiHidden="0" w:uiPriority="64" w:unhideWhenUsed="0"/>
+    <w:lsdException w:name="Medium List 1" w:semiHidden="0" w:uiPriority="65" w:unhideWhenUsed="0"/>
+    <w:lsdException w:name="Medium List 2" w:semiHidden="0" w:uiPriority="66" w:unhideWhenUsed="0"/>
+    <w:lsdException w:name="Medium Grid 1" w:semiHidden="0" w:uiPriority="67" w:unhideWhenUsed="0"/>
+    <w:lsdException w:name="Medium Grid 2" w:semiHidden="0" w:uiPriority="68" w:unhideWhenUsed="0"/>
+    <w:lsdException w:name="Medium Grid 3" w:semiHidden="0" w:uiPriority="69" w:unhideWhenUsed="0"/>
+    <w:lsdException w:name="Dark List" w:semiHidden="0" w:uiPriority="70" w:unhideWhenUsed="0"/>
+    <w:lsdException w:name="Colorful Shading" w:semiHidden="0" w:uiPriority="71" w:unhideWhenUsed="0"/>
+    <w:lsdException w:name="Colorful List" w:semiHidden="0" w:uiPriority="72" w:unhideWhenUsed="0"/>
+    <w:lsdException w:name="Colorful Grid" w:semiHidden="0" w:uiPriority="73" w:unhideWhenUsed="0"/>
+    <w:lsdException w:name="Light Shading Accent 1" w:semiHidden="0" w:uiPriority="60" w:unhideWhenUsed="0"/>
+    <w:lsdException w:name="Light List Accent 1" w:semiHidden="0" w:uiPriority="61" w:unhideWhenUsed="0"/>
+    <w:lsdException w:name="Light Grid Accent 1" w:semiHidden="0" w:uiPriority="62" w:unhideWhenUsed="0"/>
+    <w:lsdException w:name="Medium Shading 1 Accent 1" w:semiHidden="0" w:uiPriority="63" w:unhideWhenUsed="0"/>
+    <w:lsdException w:name="Medium Shading 2 Accent 1" w:semiHidden="0" w:uiPriority="64" w:unhideWhenUsed="0"/>
+    <w:lsdException w:name="Medium List 1 Accent 1" w:semiHidden="0" w:uiPriority="65" w:unhideWhenUsed="0"/>
+    <w:lsdException w:name="Revision" w:unhideWhenUsed="0"/>
+    <w:lsdException w:name="List Paragraph" w:semiHidden="0" w:uiPriority="34" w:unhideWhenUsed="0" w:qFormat="1"/>
+    <w:lsdException w:name="Quote" w:semiHidden="0" w:uiPriority="29" w:unhideWhenUsed="0" w:qFormat="1"/>
+    <w:lsdException w:name="Intense Quote" w:semiHidden="0" w:uiPriority="30" w:unhideWhenUsed="0" w:qFormat="1"/>
+    <w:lsdException w:name="Medium List 2 Accent 1" w:semiHidden="0" w:uiPriority="66" w:unhideWhenUsed="0"/>
+    <w:lsdException w:name="Medium Grid 1 Accent 1" w:semiHidden="0" w:uiPriority="67" w:unhideWhenUsed="0"/>
+    <w:lsdException w:name="Medium Grid 2 Accent 1" w:semiHidden="0" w:uiPriority="68" w:unhideWhenUsed="0"/>
+    <w:lsdException w:name="Medium Grid 3 Accent 1" w:semiHidden="0" w:uiPriority="69" w:unhideWhenUsed="0"/>
+    <w:lsdException w:name="Dark List Accent 1" w:semiHidden="0" w:uiPriority="70" w:unhideWhenUsed="0"/>
+    <w:lsdException w:name="Colorful Shading Accent 1" w:semiHidden="0" w:uiPriority="71" w:unhideWhenUsed="0"/>
+    <w:lsdException w:name="Colorful List Accent 1" w:semiHidden="0" w:uiPriority="72" w:unhideWhenUsed="0"/>
+    <w:lsdException w:name="Colorful Grid Accent 1" w:semiHidden="0" w:uiPriority="73" w:unhideWhenUsed="0"/>
+    <w:lsdException w:name="Light Shading Accent 2" w:semiHidden="0" w:uiPriority="60" w:unhideWhenUsed="0"/>
+    <w:lsdException w:name="Light List Accent 2" w:semiHidden="0" w:uiPriority="61" w:unhideWhenUsed="0"/>
+    <w:lsdException w:name="Light Grid Accent 2" w:semiHidden="0" w:uiPriority="62" w:unhideWhenUsed="0"/>
+    <w:lsdException w:name="Medium Shading 1 Accent 2" w:semiHidden="0" w:uiPriority="63" w:unhideWhenUsed="0"/>
+    <w:lsdException w:name="Medium Shading 2 Accent 2" w:semiHidden="0" w:uiPriority="64" w:unhideWhenUsed="0"/>
+    <w:lsdException w:name="Medium List 1 Accent 2" w:semiHidden="0" w:uiPriority="65" w:unhideWhenUsed="0"/>
+    <w:lsdException w:name="Medium List 2 Accent 2" w:semiHidden="0" w:uiPriority="66" w:unhideWhenUsed="0"/>
+    <w:lsdException w:name="Medium Grid 1 Accent 2" w:semiHidden="0" w:uiPriority="67" w:unhideWhenUsed="0"/>
+    <w:lsdException w:name="Medium Grid 2 Accent 2" w:semiHidden="0" w:uiPriority="68" w:unhideWhenUsed="0"/>
+    <w:lsdException w:name="Medium Grid 3 Accent 2" w:semiHidden="0" w:uiPriority="69" w:unhideWhenUsed="0"/>
+    <w:lsdException w:name="Dark List Accent 2" w:semiHidden="0" w:uiPriority="70" w:unhideWhenUsed="0"/>
+    <w:lsdException w:name="Colorful Shading Accent 2" w:semiHidden="0" w:uiPriority="71" w:unhideWhenUsed="0"/>
+    <w:lsdException w:name="Colorful List Accent 2" w:semiHidden="0" w:uiPriority="72" w:unhideWhenUsed="0"/>
+    <w:lsdException w:name="Colorful Grid Accent 2" w:semiHidden="0" w:uiPriority="73" w:unhideWhenUsed="0"/>
+    <w:lsdException w:name="Light Shading Accent 3" w:semiHidden="0" w:uiPriority="60" w:unhideWhenUsed="0"/>
+    <w:lsdException w:name="Light List Accent 3" w:semiHidden="0" w:uiPriority="61" w:unhideWhenUsed="0"/>
+    <w:lsdException w:name="Light Grid Accent 3" w:semiHidden="0" w:uiPriority="62" w:unhideWhenUsed="0"/>
+    <w:lsdException w:name="Medium Shading 1 Accent 3" w:semiHidden="0" w:uiPriority="63" w:unhideWhenUsed="0"/>
+    <w:lsdException w:name="Medium Shading 2 Accent 3" w:semiHidden="0" w:uiPriority="64" w:unhideWhenUsed="0"/>
+    <w:lsdException w:name="Medium List 1 Accent 3" w:semiHidden="0" w:uiPriority="65" w:unhideWhenUsed="0"/>
+    <w:lsdException w:name="Medium List 2 Accent 3" w:semiHidden="0" w:uiPriority="66" w:unhideWhenUsed="0"/>
+    <w:lsdException w:name="Medium Grid 1 Accent 3" w:semiHidden="0" w:uiPriority="67" w:unhideWhenUsed="0"/>
+    <w:lsdException w:name="Medium Grid 2 Accent 3" w:semiHidden="0" w:uiPriority="68" w:unhideWhenUsed="0"/>
+    <w:lsdException w:name="Medium Grid 3 Accent 3" w:semiHidden="0" w:uiPriority="69" w:unhideWhenUsed="0"/>
+    <w:lsdException w:name="Dark List Accent 3" w:semiHidden="0" w:uiPriority="70" w:unhideWhenUsed="0"/>
+    <w:lsdException w:name="Colorful Shading Accent 3" w:semiHidden="0" w:uiPriority="71" w:unhideWhenUsed="0"/>
+    <w:lsdException w:name="Colorful List Accent 3" w:semiHidden="0" w:uiPriority="72" w:unhideWhenUsed="0"/>
+    <w:lsdException w:name="Colorful Grid Accent 3" w:semiHidden="0" w:uiPriority="73" w:unhideWhenUsed="0"/>
+    <w:lsdException w:name="Light Shading Accent 4" w:semiHidden="0" w:uiPriority="60" w:unhideWhenUsed="0"/>
+    <w:lsdException w:name="Light List Accent 4" w:semiHidden="0" w:uiPriority="61" w:unhideWhenUsed="0"/>
+    <w:lsdException w:name="Light Grid Accent 4" w:semiHidden="0" w:uiPriority="62" w:unhideWhenUsed="0"/>
+    <w:lsdException w:name="Medium Shading 1 Accent 4" w:semiHidden="0" w:uiPriority="63" w:unhideWhenUsed="0"/>
+    <w:lsdException w:name="Medium Shading 2 Accent 4" w:semiHidden="0" w:uiPriority="64" w:unhideWhenUsed="0"/>
+    <w:lsdException w:name="Medium List 1 Accent 4" w:semiHidden="0" w:uiPriority="65" w:unhideWhenUsed="0"/>
+    <w:lsdException w:name="Medium List 2 Accent 4" w:semiHidden="0" w:uiPriority="66" w:unhideWhenUsed="0"/>
+    <w:lsdException w:name="Medium Grid 1 Accent 4" w:semiHidden="0" w:uiPriority="67" w:unhideWhenUsed="0"/>
+    <w:lsdException w:name="Medium Grid 2 Accent 4" w:semiHidden="0" w:uiPriority="68" w:unhideWhenUsed="0"/>
+    <w:lsdException w:name="Medium Grid 3 Accent 4" w:semiHidden="0" w:uiPriority="69" w:unhideWhenUsed="0"/>
+    <w:lsdException w:name="Dark List Accent 4" w:semiHidden="0" w:uiPriority="70" w:unhideWhenUsed="0"/>
+    <w:lsdException w:name="Colorful Shading Accent 4" w:semiHidden="0" w:uiPriority="71" w:unhideWhenUsed="0"/>
+    <w:lsdException w:name="Colorful List Accent 4" w:semiHidden="0" w:uiPriority="72" w:unhideWhenUsed="0"/>
+    <w:lsdException w:name="Colorful Grid Accent 4" w:semiHidden="0" w:uiPriority="73" w:unhideWhenUsed="0"/>
+    <w:lsdException w:name="Light Shading Accent 5" w:semiHidden="0" w:uiPriority="60" w:unhideWhenUsed="0"/>
+    <w:lsdException w:name="Light List Accent 5" w:semiHidden="0" w:uiPriority="61" w:unhideWhenUsed="0"/>
+    <w:lsdException w:name="Light Grid Accent 5" w:semiHidden="0" w:uiPriority="62" w:unhideWhenUsed="0"/>
+    <w:lsdException w:name="Medium Shading 1 Accent 5" w:semiHidden="0" w:uiPriority="63" w:unhideWhenUsed="0"/>
+    <w:lsdException w:name="Medium Shading 2 Accent 5" w:semiHidden="0" w:uiPriority="64" w:unhideWhenUsed="0"/>
+    <w:lsdException w:name="Medium List 1 Accent 5" w:semiHidden="0" w:uiPriority="65" w:unhideWhenUsed="0"/>
+    <w:lsdException w:name="Medium List 2 Accent 5" w:semiHidden="0" w:uiPriority="66" w:unhideWhenUsed="0"/>
+    <w:lsdException w:name="Medium Grid 1 Accent 5" w:semiHidden="0" w:uiPriority="67" w:unhideWhenUsed="0"/>
+    <w:lsdException w:name="Medium Grid 2 Accent 5" w:semiHidden="0" w:uiPriority="68" w:unhideWhenUsed="0"/>
+    <w:lsdException w:name="Medium Grid 3 Accent 5" w:semiHidden="0" w:uiPriority="69" w:unhideWhenUsed="0"/>
+    <w:lsdException w:name="Dark List Accent 5" w:semiHidden="0" w:uiPriority="70" w:unhideWhenUsed="0"/>
+    <w:lsdException w:name="Colorful Shading Accent 5" w:semiHidden="0" w:uiPriority="71" w:unhideWhenUsed="0"/>
+    <w:lsdException w:name="Colorful List Accent 5" w:semiHidden="0" w:uiPriority="72" w:unhideWhenUsed="0"/>
+    <w:lsdException w:name="Colorful Grid Accent 5" w:semiHidden="0" w:uiPriority="73" w:unhideWhenUsed="0"/>
+    <w:lsdException w:name="Light Shading Accent 6" w:semiHidden="0" w:uiPriority="60" w:unhideWhenUsed="0"/>
+    <w:lsdException w:name="Light List Accent 6" w:semiHidden="0" w:uiPriority="61" w:unhideWhenUsed="0"/>
+    <w:lsdException w:name="Light Grid Accent 6" w:semiHidden="0" w:uiPriority="62" w:unhideWhenUsed="0"/>
+    <w:lsdException w:name="Medium Shading 1 Accent 6" w:semiHidden="0" w:uiPriority="63" w:unhideWhenUsed="0"/>
+    <w:lsdException w:name="Medium Shading 2 Accent 6" w:semiHidden="0" w:uiPriority="64" w:unhideWhenUsed="0"/>
+    <w:lsdException w:name="Medium List 1 Accent 6" w:semiHidden="0" w:uiPriority="65" w:unhideWhenUsed="0"/>
+    <w:lsdException w:name="Medium List 2 Accent 6" w:semiHidden="0" w:uiPriority="66" w:unhideWhenUsed="0"/>
+    <w:lsdException w:name="Medium Grid 1 Accent 6" w:semiHidden="0" w:uiPriority="67" w:unhideWhenUsed="0"/>
+    <w:lsdException w:name="Medium Grid 2 Accent 6" w:semiHidden="0" w:uiPriority="68" w:unhideWhenUsed="0"/>
+    <w:lsdException w:name="Medium Grid 3 Accent 6" w:semiHidden="0" w:uiPriority="69" w:unhideWhenUsed="0"/>
+    <w:lsdException w:name="Dark List Accent 6" w:semiHidden="0" w:uiPriority="70" w:unhideWhenUsed="0"/>
+    <w:lsdException w:name="Colorful Shading Accent 6" w:semiHidden="0" w:uiPriority="71" w:unhideWhenUsed="0"/>
+    <w:lsdException w:name="Colorful List Accent 6" w:semiHidden="0" w:uiPriority="72" w:unhideWhenUsed="0"/>
+    <w:lsdException w:name="Colorful Grid Accent 6" w:semiHidden="0" w:uiPriority="73" w:unhideWhenUsed="0"/>
+    <w:lsdException w:name="Subtle Emphasis" w:semiHidden="0" w:uiPriority="19" w:unhideWhenUsed="0" w:qFormat="1"/>
+    <w:lsdException w:name="Intense Emphasis" w:semiHidden="0" w:uiPriority="21" w:unhideWhenUsed="0" w:qFormat="1"/>
+    <w:lsdException w:name="Subtle Reference" w:semiHidden="0" w:uiPriority="31" w:unhideWhenUsed="0" w:qFormat="1"/>
+    <w:lsdException w:name="Intense Reference" w:semiHidden="0" w:uiPriority="32" w:unhideWhenUsed="0" w:qFormat="1"/>
+    <w:lsdException w:name="Book Title" w:semiHidden="0" w:uiPriority="33" w:unhideWhenUsed="0" w:qFormat="1"/>
+    <w:lsdException w:name="Bibliography" w:uiPriority="37"/>
+    <w:lsdException w:name="TOC Heading" w:uiPriority="39" w:qFormat="1"/>
+  </w:latentStyles>
+  <w:style w:type="paragraph" w:default="1" w:styleId="Normal">
+    <w:name w:val="Normal"/>
+    <w:qFormat/>
+  </w:style>
+  <w:style w:type="character" w:default="1" w:styleId="DefaultParagraphFont">
+    <w:name w:val="Default Paragraph Font"/>
+    <w:uiPriority w:val="1"/>
+    <w:semiHidden/>
+    <w:unhideWhenUsed/>
+  </w:style>
+  <w:style w:type="table" w:default="1" w:styleId="TableNormal">
+    <w:name w:val="Normal Table"/>
+    <w:uiPriority w:val="99"/>
+    <w:semiHidden/>
+    <w:unhideWhenUsed/>
+    <w:tblPr>
+      <w:tblInd w:w="0" w:type="dxa"/>
+      <w:tblCellMar>
+        <w:top w:w="0" w:type="dxa"/>
+        <w:left w:w="108" w:type="dxa"/>
+        <w:bottom w:w="0" w:type="dxa"/>
+        <w:right w:w="108" w:type="dxa"/>
+      </w:tblCellMar>
+    </w:tblPr>
+  </w:style>
+  <w:style w:type="numbering" w:default="1" w:styleId="NoList">
+    <w:name w:val="No List"/>
+    <w:uiPriority w:val="99"/>
+    <w:semiHidden/>
+    <w:unhideWhenUsed/>
+  </w:style>
+  <w:style w:type="character" w:styleId="Hyperlink">
+    <w:name w:val="Hyperlink"/>
+    <w:basedOn w:val="DefaultParagraphFont"/>
+    <w:uiPriority w:val="99"/>
+    <w:unhideWhenUsed/>
+    <w:rsid w:val="0055224E"/>
+    <w:rPr>
+      <w:color w:val="0563C1" w:themeColor="hyperlink"/>
+      <w:u w:val="single"/>
+    </w:rPr>
+  </w:style>
+  <w:style w:type="character" w:styleId="PlaceholderText">
+    <w:name w:val="Placeholder Text"/>
+    <w:basedOn w:val="DefaultParagraphFont"/>
+    <w:uiPriority w:val="99"/>
+    <w:semiHidden/>
+    <w:rsid w:val="001B7E60"/>
+    <w:rPr>
+      <w:color w:val="808080"/>
+    </w:rPr>
+  </w:style>
+  <w:style w:type="paragraph" w:styleId="BalloonText">
+    <w:name w:val="Balloon Text"/>
+    <w:basedOn w:val="Normal"/>
+    <w:link w:val="BalloonTextChar"/>
+    <w:uiPriority w:val="99"/>
+    <w:semiHidden/>
+    <w:unhideWhenUsed/>
+    <w:rsid w:val="00D9393F"/>
+    <w:pPr>
+      <w:spacing w:after="0" w:line="240" w:lineRule="auto"/>
+    </w:pPr>
+    <w:rPr>
+      <w:rFonts w:ascii="Tahoma" w:hAnsi="Tahoma" w:cs="Tahoma"/>
+      <w:sz w:val="16"/>
+      <w:szCs w:val="16"/>
+    </w:rPr>
+  </w:style>
+  <w:style w:type="character" w:customStyle="1" w:styleId="BalloonTextChar">
+    <w:name w:val="Balloon Text Char"/>
+    <w:basedOn w:val="DefaultParagraphFont"/>
+    <w:link w:val="BalloonText"/>
+    <w:uiPriority w:val="99"/>
+    <w:semiHidden/>
+    <w:rsid w:val="00D9393F"/>
+    <w:rPr>
+      <w:rFonts w:ascii="Tahoma" w:hAnsi="Tahoma" w:cs="Tahoma"/>
+      <w:sz w:val="16"/>
+      <w:szCs w:val="16"/>
     </w:rPr>
   </w:style>
 </w:styles>
@@ -1379,7 +1516,7 @@
   <a:extraClrSchemeLst/>
   <a:extLst>
     <a:ext uri="{05A4C25C-085E-4340-85A3-A5531E510DB2}">
-      <thm15:themeFamily xmlns:thm15="http://schemas.microsoft.com/office/thememl/2012/main" name="Office Theme" id="{62F939B6-93AF-4DB8-9C6B-D6C7DFDC589F}" vid="{4A3C46E8-61CC-4603-A589-7422A47A8E4A}"/>
+      <thm15:themeFamily xmlns:thm15="http://schemas.microsoft.com/office/thememl/2012/main" xmlns="" name="Office Theme" id="{62F939B6-93AF-4DB8-9C6B-D6C7DFDC589F}" vid="{4A3C46E8-61CC-4603-A589-7422A47A8E4A}"/>
     </a:ext>
   </a:extLst>
 </a:theme>

</xml_diff>

<commit_message>
[Report] GPU Future Work
</commit_message>
<xml_diff>
--- a/report/report.docx
+++ b/report/report.docx
@@ -712,6 +712,38 @@
         <w:t>Future Work</w:t>
       </w:r>
     </w:p>
+    <w:p>
+      <w:r>
+        <w:t>For GPU implementation, it would be much more efficient if the input sizes were much bigger. This would improve the MVM calculations at every layer. However</w:t>
+      </w:r>
+      <w:r>
+        <w:t>,</w:t>
+      </w:r>
+      <w:r>
+        <w:t xml:space="preserve"> not much more parallelism can be made </w:t>
+      </w:r>
+      <w:r>
+        <w:t xml:space="preserve">when each input must go through </w:t>
+      </w:r>
+      <w:r>
+        <w:t xml:space="preserve">the feed forward and back propagation </w:t>
+      </w:r>
+      <w:r>
+        <w:t xml:space="preserve">before the next input can be processed which rules out any pipelining. Even on the layer level, each layer must calculate the MVM before the next layer and pipelining </w:t>
+      </w:r>
+      <w:r>
+        <w:t>would</w:t>
+      </w:r>
+      <w:r>
+        <w:t xml:space="preserve"> affect the previous and next iteration of the input.</w:t>
+      </w:r>
+    </w:p>
+    <w:p>
+      <w:r>
+        <w:lastRenderedPageBreak/>
+        <w:t>A double precision GPU would greatly improve the accuracy of the network and prevent lost data from initial layers to propagate further into the network. With the weights in each node being within a small range, every bit of precision can make a big difference.</w:t>
+      </w:r>
+    </w:p>
     <w:p/>
     <w:p>
       <w:r>
@@ -720,13 +752,24 @@
     </w:p>
     <w:p>
       <w:r>
-        <w:t xml:space="preserve">If the sole purpose of this project was to show the speed up of using all the optimization methods, then the results show that the optimizations do improve as the number of neurons and layers increased. </w:t>
-      </w:r>
-    </w:p>
-    <w:p>
-      <w:r>
-        <w:lastRenderedPageBreak/>
-        <w:t>However, the neural network is only useful if its accuracy and success rate was high. What we found is that the higher number of neurons and layers actually made the success rates to decrease. There is saturation in the hidden layers of the network due to the use of the sigmoidal function in self-supervised back-propagation. This means the output of the neural network is almost constant for most of the input patterns</w:t>
+        <w:t xml:space="preserve">If the sole purpose of this project was to show the speed up of using all the optimization methods, then the results show that the optimizations </w:t>
+      </w:r>
+      <w:r>
+        <w:t xml:space="preserve">in single core, multicore, and GPU </w:t>
+      </w:r>
+      <w:r>
+        <w:t>do</w:t>
+      </w:r>
+      <w:r>
+        <w:t>es</w:t>
+      </w:r>
+      <w:r>
+        <w:t xml:space="preserve"> improve as the number of neurons and layers increased. </w:t>
+      </w:r>
+    </w:p>
+    <w:p>
+      <w:r>
+        <w:t>However, the neural network is only useful if its accuracy and success rate was high. What we found is that the higher number of neurons and layers actually made the success rates to decrease. There is saturation in the hidden layers of the network due to the use of the sigmoidal function in back-propagation. This means the output of the neural network is almost constant for most of the input patterns</w:t>
       </w:r>
       <w:r>
         <w:t>. When going through the back-propagation to fix the weights,</w:t>
@@ -754,16 +797,117 @@
       <w:r>
         <w:t xml:space="preserve">As we found, the GPU or multicore implementation had performance decrease when the neuron count was low, however this meant the neural network’s accuracy was much better. With bigger neural networks the GPU and multicore improved the performance overall, but the accuracy of the neural network was abysmal. In the end, the best optimization will highly depend on the parameters set when running the neural network. </w:t>
       </w:r>
+    </w:p>
+    <w:p/>
+    <w:p>
+      <w:r>
+        <w:t>References</w:t>
+      </w:r>
+    </w:p>
+    <w:p>
+      <w:proofErr w:type="gramStart"/>
+      <w:r>
+        <w:t xml:space="preserve">Base code of “Neural Network OCR”, </w:t>
+      </w:r>
+      <w:hyperlink r:id="rId8" w:history="1">
+        <w:r>
+          <w:rPr>
+            <w:rStyle w:val="Hyperlink"/>
+          </w:rPr>
+          <w:t>https://github.com/bcuccioli/neural-ocr</w:t>
+        </w:r>
+      </w:hyperlink>
+      <w:r>
+        <w:t>, May 7, 2015.</w:t>
+      </w:r>
+      <w:proofErr w:type="gramEnd"/>
+    </w:p>
+    <w:p>
+      <w:proofErr w:type="gramStart"/>
+      <w:r>
+        <w:t xml:space="preserve">“A regularization term to avoid saturation of the </w:t>
+      </w:r>
+      <w:proofErr w:type="spellStart"/>
+      <w:r>
+        <w:t>sigmoids</w:t>
+      </w:r>
+      <w:proofErr w:type="spellEnd"/>
+      <w:r>
+        <w:t xml:space="preserve"> in multilayer neural networks”.</w:t>
+      </w:r>
+      <w:proofErr w:type="gramEnd"/>
+      <w:r>
+        <w:t xml:space="preserve"> </w:t>
+      </w:r>
+      <w:hyperlink r:id="rId9" w:history="1">
+        <w:r>
+          <w:rPr>
+            <w:rStyle w:val="Hyperlink"/>
+          </w:rPr>
+          <w:t>http://citeseerx.ist.psu.edu/viewdoc/download?doi=10.1.1.41.1741&amp;rep=rep1&amp;type=pdf</w:t>
+        </w:r>
+      </w:hyperlink>
+      <w:r>
+        <w:t xml:space="preserve">. </w:t>
+      </w:r>
+      <w:proofErr w:type="spellStart"/>
+      <w:proofErr w:type="gramStart"/>
+      <w:r>
+        <w:t>Lluis</w:t>
+      </w:r>
+      <w:proofErr w:type="spellEnd"/>
+      <w:r>
+        <w:t xml:space="preserve"> </w:t>
+      </w:r>
+      <w:proofErr w:type="spellStart"/>
+      <w:r>
+        <w:t>Garrido</w:t>
+      </w:r>
+      <w:proofErr w:type="spellEnd"/>
+      <w:r>
+        <w:t xml:space="preserve">, Sergio Gomez, </w:t>
+      </w:r>
+      <w:proofErr w:type="spellStart"/>
+      <w:r>
+        <w:t>Vicens</w:t>
+      </w:r>
+      <w:proofErr w:type="spellEnd"/>
+      <w:r>
+        <w:t xml:space="preserve"> </w:t>
+      </w:r>
+      <w:proofErr w:type="spellStart"/>
+      <w:r>
+        <w:t>Gaitan</w:t>
+      </w:r>
+      <w:proofErr w:type="spellEnd"/>
+      <w:r>
+        <w:t xml:space="preserve">, and </w:t>
+      </w:r>
+      <w:proofErr w:type="spellStart"/>
+      <w:r>
+        <w:t>Miquel</w:t>
+      </w:r>
+      <w:proofErr w:type="spellEnd"/>
+      <w:r>
+        <w:t xml:space="preserve"> Serra-</w:t>
+      </w:r>
+      <w:proofErr w:type="spellStart"/>
+      <w:r>
+        <w:t>Ricart</w:t>
+      </w:r>
+      <w:proofErr w:type="spellEnd"/>
+      <w:r>
+        <w:t>.</w:t>
+      </w:r>
+      <w:proofErr w:type="gramEnd"/>
+      <w:r>
+        <w:t xml:space="preserve"> </w:t>
+      </w:r>
+    </w:p>
+    <w:p>
       <w:bookmarkStart w:id="0" w:name="_GoBack"/>
       <w:bookmarkEnd w:id="0"/>
     </w:p>
-    <w:p/>
-    <w:p>
-      <w:r>
-        <w:t>References</w:t>
-      </w:r>
-    </w:p>
-    <w:p/>
     <w:p>
       <w:r>
         <w:t>Code Description</w:t>

</xml_diff>

<commit_message>
[Report] Adding Tables and Graphs
</commit_message>
<xml_diff>
--- a/report/report.docx
+++ b/report/report.docx
@@ -25,7 +25,7 @@
       <w:r>
         <w:t>Takao Yamada (</w:t>
       </w:r>
-      <w:hyperlink r:id="rId5" w:history="1">
+      <w:hyperlink r:id="rId6" w:history="1">
         <w:r>
           <w:rPr>
             <w:rStyle w:val="Hyperlink"/>
@@ -44,7 +44,7 @@
       <w:r>
         <w:t>Mikhail Andreev (</w:t>
       </w:r>
-      <w:hyperlink r:id="rId6" w:history="1">
+      <w:hyperlink r:id="rId7" w:history="1">
         <w:r>
           <w:rPr>
             <w:rStyle w:val="Hyperlink"/>
@@ -155,7 +155,7 @@
             <o:lock v:ext="edit" aspectratio="t"/>
           </v:shapetype>
           <v:shape id="_x0000_i1025" type="#_x0000_t75" style="width:408.75pt;height:225pt">
-            <v:imagedata r:id="rId7" o:title="neural_net_example_image"/>
+            <v:imagedata r:id="rId8" o:title="neural_net_example_image"/>
           </v:shape>
         </w:pict>
       </w:r>
@@ -706,8 +706,1518 @@
         <w:t>Results</w:t>
       </w:r>
     </w:p>
+    <w:p>
+      <w:r>
+        <w:t>GPU Implementation</w:t>
+      </w:r>
+    </w:p>
+    <w:p>
+      <w:r>
+        <w:t xml:space="preserve">For a MVM calculation, there are 2 FLOPS per iteration and Matrix Size * Matrix Size iterations of the loop body. </w:t>
+      </w:r>
+      <w:r>
+        <w:t>Due to the matrix a</w:t>
+      </w:r>
+      <w:r>
+        <w:t xml:space="preserve">nd vector size changing </w:t>
+      </w:r>
+      <w:proofErr w:type="gramStart"/>
+      <w:r>
+        <w:t>at each iteration</w:t>
+      </w:r>
+      <w:proofErr w:type="gramEnd"/>
+      <w:r>
+        <w:t>,</w:t>
+      </w:r>
+      <w:r>
+        <w:t xml:space="preserve"> it is difficult to make an exact GFLOPS calculation. </w:t>
+      </w:r>
+      <w:r>
+        <w:t xml:space="preserve">The best solution was to take the time to do the whole feed forward and whole back-propagation times and use the maximum Matrix size dependent on the number of neurons. </w:t>
+      </w:r>
+      <w:r>
+        <w:t>For feed forward and back</w:t>
+      </w:r>
+      <w:r>
+        <w:t xml:space="preserve">-propagation, MVM calculations are done on every layer for every image. Since there are 10 characters to recognize with 1000 images each, that is a total of 10,000 inputs. </w:t>
+      </w:r>
+    </w:p>
     <w:p/>
     <w:p>
+      <w:pPr>
+        <w:pStyle w:val="ListParagraph"/>
+        <w:numPr>
+          <w:ilvl w:val="0"/>
+          <w:numId w:val="2"/>
+        </w:numPr>
+      </w:pPr>
+      <w:r>
+        <w:lastRenderedPageBreak/>
+        <w:t>Global Memory on 1000 images per character on 2 layers</w:t>
+      </w:r>
+      <w:r>
+        <w:fldChar w:fldCharType="begin"/>
+      </w:r>
+      <w:r>
+        <w:instrText xml:space="preserve"> LINK Excel.Sheet.12 "C:\\Users\\Takao\\Desktop\\Results.xlsx" "Sheet1!R2C1:R6C5" \a \f 5 \h  \* MERGEFORMAT </w:instrText>
+      </w:r>
+      <w:r>
+        <w:fldChar w:fldCharType="separate"/>
+      </w:r>
+    </w:p>
+    <w:tbl>
+      <w:tblPr>
+        <w:tblStyle w:val="TableGrid"/>
+        <w:tblW w:w="0" w:type="auto"/>
+        <w:tblLook w:val="04A0" w:firstRow="1" w:lastRow="0" w:firstColumn="1" w:lastColumn="0" w:noHBand="0" w:noVBand="1"/>
+      </w:tblPr>
+      <w:tblGrid>
+        <w:gridCol w:w="978"/>
+        <w:gridCol w:w="1920"/>
+        <w:gridCol w:w="1800"/>
+        <w:gridCol w:w="1880"/>
+        <w:gridCol w:w="1960"/>
+      </w:tblGrid>
+      <w:tr>
+        <w:trPr>
+          <w:trHeight w:val="300"/>
+        </w:trPr>
+        <w:tc>
+          <w:tcPr>
+            <w:tcW w:w="960" w:type="dxa"/>
+            <w:noWrap/>
+            <w:hideMark/>
+          </w:tcPr>
+          <w:p>
+            <w:r>
+              <w:t>Neurons</w:t>
+            </w:r>
+          </w:p>
+        </w:tc>
+        <w:tc>
+          <w:tcPr>
+            <w:tcW w:w="1920" w:type="dxa"/>
+            <w:noWrap/>
+            <w:hideMark/>
+          </w:tcPr>
+          <w:p>
+            <w:r>
+              <w:t>Forward</w:t>
+            </w:r>
+          </w:p>
+        </w:tc>
+        <w:tc>
+          <w:tcPr>
+            <w:tcW w:w="1800" w:type="dxa"/>
+            <w:noWrap/>
+            <w:hideMark/>
+          </w:tcPr>
+          <w:p>
+            <w:r>
+              <w:t>Back</w:t>
+            </w:r>
+          </w:p>
+        </w:tc>
+        <w:tc>
+          <w:tcPr>
+            <w:tcW w:w="1880" w:type="dxa"/>
+            <w:noWrap/>
+            <w:hideMark/>
+          </w:tcPr>
+          <w:p>
+            <w:r>
+              <w:t>Accuracy</w:t>
+            </w:r>
+          </w:p>
+        </w:tc>
+        <w:tc>
+          <w:tcPr>
+            <w:tcW w:w="1960" w:type="dxa"/>
+            <w:noWrap/>
+            <w:hideMark/>
+          </w:tcPr>
+          <w:p>
+            <w:r>
+              <w:t>FLOPS</w:t>
+            </w:r>
+          </w:p>
+        </w:tc>
+      </w:tr>
+      <w:tr>
+        <w:trPr>
+          <w:trHeight w:val="300"/>
+        </w:trPr>
+        <w:tc>
+          <w:tcPr>
+            <w:tcW w:w="960" w:type="dxa"/>
+            <w:noWrap/>
+            <w:hideMark/>
+          </w:tcPr>
+          <w:p>
+            <w:r>
+              <w:t>32</w:t>
+            </w:r>
+          </w:p>
+        </w:tc>
+        <w:tc>
+          <w:tcPr>
+            <w:tcW w:w="1920" w:type="dxa"/>
+            <w:noWrap/>
+            <w:hideMark/>
+          </w:tcPr>
+          <w:p>
+            <w:r>
+              <w:t>22109.22656</w:t>
+            </w:r>
+          </w:p>
+        </w:tc>
+        <w:tc>
+          <w:tcPr>
+            <w:tcW w:w="1800" w:type="dxa"/>
+            <w:noWrap/>
+            <w:hideMark/>
+          </w:tcPr>
+          <w:p>
+            <w:r>
+              <w:t>22711.46875</w:t>
+            </w:r>
+          </w:p>
+        </w:tc>
+        <w:tc>
+          <w:tcPr>
+            <w:tcW w:w="1880" w:type="dxa"/>
+            <w:noWrap/>
+            <w:hideMark/>
+          </w:tcPr>
+          <w:p>
+            <w:r>
+              <w:t>19.25%</w:t>
+            </w:r>
+          </w:p>
+        </w:tc>
+        <w:tc>
+          <w:tcPr>
+            <w:tcW w:w="1960" w:type="dxa"/>
+            <w:noWrap/>
+            <w:hideMark/>
+          </w:tcPr>
+          <w:p>
+            <w:r>
+              <w:t>1852620.212</w:t>
+            </w:r>
+          </w:p>
+        </w:tc>
+      </w:tr>
+      <w:tr>
+        <w:trPr>
+          <w:trHeight w:val="300"/>
+        </w:trPr>
+        <w:tc>
+          <w:tcPr>
+            <w:tcW w:w="960" w:type="dxa"/>
+            <w:noWrap/>
+            <w:hideMark/>
+          </w:tcPr>
+          <w:p>
+            <w:r>
+              <w:t>64</w:t>
+            </w:r>
+          </w:p>
+        </w:tc>
+        <w:tc>
+          <w:tcPr>
+            <w:tcW w:w="1920" w:type="dxa"/>
+            <w:noWrap/>
+            <w:hideMark/>
+          </w:tcPr>
+          <w:p>
+            <w:r>
+              <w:t>25563.23047</w:t>
+            </w:r>
+          </w:p>
+        </w:tc>
+        <w:tc>
+          <w:tcPr>
+            <w:tcW w:w="1800" w:type="dxa"/>
+            <w:noWrap/>
+            <w:hideMark/>
+          </w:tcPr>
+          <w:p>
+            <w:r>
+              <w:t>18580.32422</w:t>
+            </w:r>
+          </w:p>
+        </w:tc>
+        <w:tc>
+          <w:tcPr>
+            <w:tcW w:w="1880" w:type="dxa"/>
+            <w:noWrap/>
+            <w:hideMark/>
+          </w:tcPr>
+          <w:p>
+            <w:r>
+              <w:t>18.85%</w:t>
+            </w:r>
+          </w:p>
+        </w:tc>
+        <w:tc>
+          <w:tcPr>
+            <w:tcW w:w="1960" w:type="dxa"/>
+            <w:noWrap/>
+            <w:hideMark/>
+          </w:tcPr>
+          <w:p>
+            <w:r>
+              <w:t>6409205.605</w:t>
+            </w:r>
+          </w:p>
+        </w:tc>
+      </w:tr>
+      <w:tr>
+        <w:trPr>
+          <w:trHeight w:val="300"/>
+        </w:trPr>
+        <w:tc>
+          <w:tcPr>
+            <w:tcW w:w="960" w:type="dxa"/>
+            <w:noWrap/>
+            <w:hideMark/>
+          </w:tcPr>
+          <w:p>
+            <w:r>
+              <w:t>128</w:t>
+            </w:r>
+          </w:p>
+        </w:tc>
+        <w:tc>
+          <w:tcPr>
+            <w:tcW w:w="1920" w:type="dxa"/>
+            <w:noWrap/>
+            <w:hideMark/>
+          </w:tcPr>
+          <w:p>
+            <w:r>
+              <w:t>38487.08984</w:t>
+            </w:r>
+          </w:p>
+        </w:tc>
+        <w:tc>
+          <w:tcPr>
+            <w:tcW w:w="1800" w:type="dxa"/>
+            <w:noWrap/>
+            <w:hideMark/>
+          </w:tcPr>
+          <w:p>
+            <w:r>
+              <w:t>24335.51758</w:t>
+            </w:r>
+          </w:p>
+        </w:tc>
+        <w:tc>
+          <w:tcPr>
+            <w:tcW w:w="1880" w:type="dxa"/>
+            <w:noWrap/>
+            <w:hideMark/>
+          </w:tcPr>
+          <w:p>
+            <w:r>
+              <w:t>16.46%</w:t>
+            </w:r>
+          </w:p>
+        </w:tc>
+        <w:tc>
+          <w:tcPr>
+            <w:tcW w:w="1960" w:type="dxa"/>
+            <w:noWrap/>
+            <w:hideMark/>
+          </w:tcPr>
+          <w:p>
+            <w:r>
+              <w:t>17028047.66</w:t>
+            </w:r>
+          </w:p>
+        </w:tc>
+      </w:tr>
+      <w:tr>
+        <w:trPr>
+          <w:trHeight w:val="300"/>
+        </w:trPr>
+        <w:tc>
+          <w:tcPr>
+            <w:tcW w:w="960" w:type="dxa"/>
+            <w:noWrap/>
+            <w:hideMark/>
+          </w:tcPr>
+          <w:p>
+            <w:r>
+              <w:t>256</w:t>
+            </w:r>
+          </w:p>
+        </w:tc>
+        <w:tc>
+          <w:tcPr>
+            <w:tcW w:w="1920" w:type="dxa"/>
+            <w:noWrap/>
+            <w:hideMark/>
+          </w:tcPr>
+          <w:p>
+            <w:r>
+              <w:t>73603.24219</w:t>
+            </w:r>
+          </w:p>
+        </w:tc>
+        <w:tc>
+          <w:tcPr>
+            <w:tcW w:w="1800" w:type="dxa"/>
+            <w:noWrap/>
+            <w:hideMark/>
+          </w:tcPr>
+          <w:p>
+            <w:r>
+              <w:t>30462.10742</w:t>
+            </w:r>
+          </w:p>
+        </w:tc>
+        <w:tc>
+          <w:tcPr>
+            <w:tcW w:w="1880" w:type="dxa"/>
+            <w:noWrap/>
+            <w:hideMark/>
+          </w:tcPr>
+          <w:p>
+            <w:r>
+              <w:t>9.62%</w:t>
+            </w:r>
+          </w:p>
+        </w:tc>
+        <w:tc>
+          <w:tcPr>
+            <w:tcW w:w="1960" w:type="dxa"/>
+            <w:noWrap/>
+            <w:hideMark/>
+          </w:tcPr>
+          <w:p>
+            <w:r>
+              <w:t>35615822.38</w:t>
+            </w:r>
+          </w:p>
+        </w:tc>
+      </w:tr>
+    </w:tbl>
+    <w:p/>
+    <w:p>
+      <w:r>
+        <w:fldChar w:fldCharType="end"/>
+      </w:r>
+      <w:r>
+        <w:rPr>
+          <w:noProof/>
+          <w:lang w:eastAsia="ja-JP"/>
+        </w:rPr>
+        <w:t xml:space="preserve"> </w:t>
+      </w:r>
+      <w:r>
+        <w:rPr>
+          <w:noProof/>
+          <w:lang w:eastAsia="ja-JP"/>
+        </w:rPr>
+        <w:drawing>
+          <wp:inline distT="0" distB="0" distL="0" distR="0" wp14:anchorId="4AFDDC98" wp14:editId="3370356E">
+            <wp:extent cx="5572125" cy="3838575"/>
+            <wp:effectExtent l="0" t="0" r="9525" b="9525"/>
+            <wp:docPr id="1" name="Chart 1"/>
+            <wp:cNvGraphicFramePr/>
+            <a:graphic xmlns:a="http://schemas.openxmlformats.org/drawingml/2006/main">
+              <a:graphicData uri="http://schemas.openxmlformats.org/drawingml/2006/chart">
+                <c:chart xmlns:c="http://schemas.openxmlformats.org/drawingml/2006/chart" xmlns:r="http://schemas.openxmlformats.org/officeDocument/2006/relationships" r:id="rId9"/>
+              </a:graphicData>
+            </a:graphic>
+          </wp:inline>
+        </w:drawing>
+      </w:r>
+      <w:r>
+        <w:t xml:space="preserve"> </w:t>
+      </w:r>
+    </w:p>
+    <w:p/>
+    <w:p>
+      <w:pPr>
+        <w:pStyle w:val="ListParagraph"/>
+        <w:numPr>
+          <w:ilvl w:val="0"/>
+          <w:numId w:val="2"/>
+        </w:numPr>
+      </w:pPr>
+      <w:r>
+        <w:t>Global Memory on 1000 images per character</w:t>
+      </w:r>
+      <w:r>
+        <w:t xml:space="preserve"> on 4</w:t>
+      </w:r>
+      <w:r>
+        <w:t xml:space="preserve"> layers</w:t>
+      </w:r>
+      <w:r>
+        <w:fldChar w:fldCharType="begin"/>
+      </w:r>
+      <w:r>
+        <w:instrText xml:space="preserve"> LINK Excel.Sheet.12 "C:\\Users\\Takao\\Desktop\\Results.xlsx" "Sheet1!R8C1:R12C5" \a \f 5 \h  \* MERGEFORMAT </w:instrText>
+      </w:r>
+      <w:r>
+        <w:fldChar w:fldCharType="separate"/>
+      </w:r>
+    </w:p>
+    <w:tbl>
+      <w:tblPr>
+        <w:tblStyle w:val="TableGrid"/>
+        <w:tblW w:w="8538" w:type="dxa"/>
+        <w:tblLook w:val="04A0" w:firstRow="1" w:lastRow="0" w:firstColumn="1" w:lastColumn="0" w:noHBand="0" w:noVBand="1"/>
+      </w:tblPr>
+      <w:tblGrid>
+        <w:gridCol w:w="978"/>
+        <w:gridCol w:w="1920"/>
+        <w:gridCol w:w="1800"/>
+        <w:gridCol w:w="1880"/>
+        <w:gridCol w:w="1960"/>
+      </w:tblGrid>
+      <w:tr>
+        <w:trPr>
+          <w:trHeight w:val="300"/>
+        </w:trPr>
+        <w:tc>
+          <w:tcPr>
+            <w:tcW w:w="978" w:type="dxa"/>
+            <w:noWrap/>
+            <w:hideMark/>
+          </w:tcPr>
+          <w:p>
+            <w:r>
+              <w:t>Neurons</w:t>
+            </w:r>
+          </w:p>
+        </w:tc>
+        <w:tc>
+          <w:tcPr>
+            <w:tcW w:w="1920" w:type="dxa"/>
+            <w:noWrap/>
+            <w:hideMark/>
+          </w:tcPr>
+          <w:p>
+            <w:r>
+              <w:t>Forward</w:t>
+            </w:r>
+          </w:p>
+        </w:tc>
+        <w:tc>
+          <w:tcPr>
+            <w:tcW w:w="1800" w:type="dxa"/>
+            <w:noWrap/>
+            <w:hideMark/>
+          </w:tcPr>
+          <w:p>
+            <w:r>
+              <w:t>Back</w:t>
+            </w:r>
+          </w:p>
+        </w:tc>
+        <w:tc>
+          <w:tcPr>
+            <w:tcW w:w="1880" w:type="dxa"/>
+            <w:noWrap/>
+            <w:hideMark/>
+          </w:tcPr>
+          <w:p>
+            <w:r>
+              <w:t>Accuracy</w:t>
+            </w:r>
+          </w:p>
+        </w:tc>
+        <w:tc>
+          <w:tcPr>
+            <w:tcW w:w="1960" w:type="dxa"/>
+            <w:noWrap/>
+            <w:hideMark/>
+          </w:tcPr>
+          <w:p>
+            <w:r>
+              <w:t>FLOPS</w:t>
+            </w:r>
+          </w:p>
+        </w:tc>
+      </w:tr>
+      <w:tr>
+        <w:trPr>
+          <w:trHeight w:val="300"/>
+        </w:trPr>
+        <w:tc>
+          <w:tcPr>
+            <w:tcW w:w="978" w:type="dxa"/>
+            <w:noWrap/>
+            <w:hideMark/>
+          </w:tcPr>
+          <w:p>
+            <w:r>
+              <w:t>32</w:t>
+            </w:r>
+          </w:p>
+        </w:tc>
+        <w:tc>
+          <w:tcPr>
+            <w:tcW w:w="1920" w:type="dxa"/>
+            <w:noWrap/>
+            <w:hideMark/>
+          </w:tcPr>
+          <w:p>
+            <w:r>
+              <w:t>36598.25391</w:t>
+            </w:r>
+          </w:p>
+        </w:tc>
+        <w:tc>
+          <w:tcPr>
+            <w:tcW w:w="1800" w:type="dxa"/>
+            <w:noWrap/>
+            <w:hideMark/>
+          </w:tcPr>
+          <w:p>
+            <w:r>
+              <w:t>29046.52148</w:t>
+            </w:r>
+          </w:p>
+        </w:tc>
+        <w:tc>
+          <w:tcPr>
+            <w:tcW w:w="1880" w:type="dxa"/>
+            <w:noWrap/>
+            <w:hideMark/>
+          </w:tcPr>
+          <w:p>
+            <w:r>
+              <w:t>10.20%</w:t>
+            </w:r>
+          </w:p>
+        </w:tc>
+        <w:tc>
+          <w:tcPr>
+            <w:tcW w:w="1960" w:type="dxa"/>
+            <w:noWrap/>
+            <w:hideMark/>
+          </w:tcPr>
+          <w:p>
+            <w:r>
+              <w:t>1119179.076</w:t>
+            </w:r>
+          </w:p>
+        </w:tc>
+      </w:tr>
+      <w:tr>
+        <w:trPr>
+          <w:trHeight w:val="300"/>
+        </w:trPr>
+        <w:tc>
+          <w:tcPr>
+            <w:tcW w:w="978" w:type="dxa"/>
+            <w:noWrap/>
+            <w:hideMark/>
+          </w:tcPr>
+          <w:p>
+            <w:r>
+              <w:t>128</w:t>
+            </w:r>
+          </w:p>
+        </w:tc>
+        <w:tc>
+          <w:tcPr>
+            <w:tcW w:w="1920" w:type="dxa"/>
+            <w:noWrap/>
+            <w:hideMark/>
+          </w:tcPr>
+          <w:p>
+            <w:r>
+              <w:t>81108.6875</w:t>
+            </w:r>
+          </w:p>
+        </w:tc>
+        <w:tc>
+          <w:tcPr>
+            <w:tcW w:w="1800" w:type="dxa"/>
+            <w:noWrap/>
+            <w:hideMark/>
+          </w:tcPr>
+          <w:p>
+            <w:r>
+              <w:t>45087.51563</w:t>
+            </w:r>
+          </w:p>
+        </w:tc>
+        <w:tc>
+          <w:tcPr>
+            <w:tcW w:w="1880" w:type="dxa"/>
+            <w:noWrap/>
+            <w:hideMark/>
+          </w:tcPr>
+          <w:p>
+            <w:r>
+              <w:t>9.70%</w:t>
+            </w:r>
+          </w:p>
+        </w:tc>
+        <w:tc>
+          <w:tcPr>
+            <w:tcW w:w="1960" w:type="dxa"/>
+            <w:noWrap/>
+            <w:hideMark/>
+          </w:tcPr>
+          <w:p>
+            <w:r>
+              <w:t>8080022.254</w:t>
+            </w:r>
+          </w:p>
+        </w:tc>
+      </w:tr>
+    </w:tbl>
+    <w:p>
+      <w:r>
+        <w:fldChar w:fldCharType="end"/>
+      </w:r>
+      <w:r>
+        <w:fldChar w:fldCharType="begin"/>
+      </w:r>
+      <w:r>
+        <w:instrText xml:space="preserve"> LINK Excel.Sheet.12 "C:\\Users\\Takao\\Desktop\\Results.xlsx" "Sheet1!R9C1:R13C5" \a \f 5 \h  \* MERGEFORMAT </w:instrText>
+      </w:r>
+      <w:r>
+        <w:fldChar w:fldCharType="separate"/>
+      </w:r>
+    </w:p>
+    <w:p>
+      <w:r>
+        <w:lastRenderedPageBreak/>
+        <w:fldChar w:fldCharType="end"/>
+      </w:r>
+      <w:r>
+        <w:t xml:space="preserve"> </w:t>
+      </w:r>
+      <w:r>
+        <w:rPr>
+          <w:noProof/>
+          <w:lang w:eastAsia="ja-JP"/>
+        </w:rPr>
+        <w:drawing>
+          <wp:inline distT="0" distB="0" distL="0" distR="0" wp14:anchorId="27233D2B" wp14:editId="0DEE63AE">
+            <wp:extent cx="5591175" cy="2486025"/>
+            <wp:effectExtent l="0" t="0" r="9525" b="9525"/>
+            <wp:docPr id="2" name="Chart 2"/>
+            <wp:cNvGraphicFramePr/>
+            <a:graphic xmlns:a="http://schemas.openxmlformats.org/drawingml/2006/main">
+              <a:graphicData uri="http://schemas.openxmlformats.org/drawingml/2006/chart">
+                <c:chart xmlns:c="http://schemas.openxmlformats.org/drawingml/2006/chart" xmlns:r="http://schemas.openxmlformats.org/officeDocument/2006/relationships" r:id="rId10"/>
+              </a:graphicData>
+            </a:graphic>
+          </wp:inline>
+        </w:drawing>
+      </w:r>
+    </w:p>
+    <w:p/>
+    <w:p>
+      <w:pPr>
+        <w:pStyle w:val="ListParagraph"/>
+        <w:numPr>
+          <w:ilvl w:val="0"/>
+          <w:numId w:val="2"/>
+        </w:numPr>
+      </w:pPr>
+      <w:r>
+        <w:t>Shared</w:t>
+      </w:r>
+      <w:r>
+        <w:t xml:space="preserve"> Memory on 1000 images per character on 2 layers</w:t>
+      </w:r>
+    </w:p>
+    <w:tbl>
+      <w:tblPr>
+        <w:tblStyle w:val="TableGrid"/>
+        <w:tblW w:w="0" w:type="auto"/>
+        <w:tblLook w:val="04A0" w:firstRow="1" w:lastRow="0" w:firstColumn="1" w:lastColumn="0" w:noHBand="0" w:noVBand="1"/>
+      </w:tblPr>
+      <w:tblGrid>
+        <w:gridCol w:w="978"/>
+        <w:gridCol w:w="1920"/>
+        <w:gridCol w:w="1800"/>
+        <w:gridCol w:w="1880"/>
+        <w:gridCol w:w="1960"/>
+      </w:tblGrid>
+      <w:tr>
+        <w:trPr>
+          <w:trHeight w:val="300"/>
+        </w:trPr>
+        <w:tc>
+          <w:tcPr>
+            <w:tcW w:w="960" w:type="dxa"/>
+            <w:noWrap/>
+            <w:hideMark/>
+          </w:tcPr>
+          <w:p>
+            <w:r>
+              <w:t>Neurons</w:t>
+            </w:r>
+          </w:p>
+        </w:tc>
+        <w:tc>
+          <w:tcPr>
+            <w:tcW w:w="1920" w:type="dxa"/>
+            <w:noWrap/>
+            <w:hideMark/>
+          </w:tcPr>
+          <w:p>
+            <w:r>
+              <w:t>Forward</w:t>
+            </w:r>
+          </w:p>
+        </w:tc>
+        <w:tc>
+          <w:tcPr>
+            <w:tcW w:w="1800" w:type="dxa"/>
+            <w:noWrap/>
+            <w:hideMark/>
+          </w:tcPr>
+          <w:p>
+            <w:r>
+              <w:t>Back</w:t>
+            </w:r>
+          </w:p>
+        </w:tc>
+        <w:tc>
+          <w:tcPr>
+            <w:tcW w:w="1880" w:type="dxa"/>
+            <w:noWrap/>
+            <w:hideMark/>
+          </w:tcPr>
+          <w:p>
+            <w:r>
+              <w:t>Accuracy</w:t>
+            </w:r>
+          </w:p>
+        </w:tc>
+        <w:tc>
+          <w:tcPr>
+            <w:tcW w:w="1960" w:type="dxa"/>
+            <w:noWrap/>
+            <w:hideMark/>
+          </w:tcPr>
+          <w:p>
+            <w:r>
+              <w:t>FLOPS</w:t>
+            </w:r>
+          </w:p>
+        </w:tc>
+      </w:tr>
+      <w:tr>
+        <w:trPr>
+          <w:trHeight w:val="300"/>
+        </w:trPr>
+        <w:tc>
+          <w:tcPr>
+            <w:tcW w:w="960" w:type="dxa"/>
+            <w:noWrap/>
+            <w:hideMark/>
+          </w:tcPr>
+          <w:p>
+            <w:r>
+              <w:t>32</w:t>
+            </w:r>
+          </w:p>
+        </w:tc>
+        <w:tc>
+          <w:tcPr>
+            <w:tcW w:w="1920" w:type="dxa"/>
+            <w:noWrap/>
+            <w:hideMark/>
+          </w:tcPr>
+          <w:p>
+            <w:r>
+              <w:t>22135.76758</w:t>
+            </w:r>
+          </w:p>
+        </w:tc>
+        <w:tc>
+          <w:tcPr>
+            <w:tcW w:w="1800" w:type="dxa"/>
+            <w:noWrap/>
+            <w:hideMark/>
+          </w:tcPr>
+          <w:p>
+            <w:r>
+              <w:t>17962.28516</w:t>
+            </w:r>
+          </w:p>
+        </w:tc>
+        <w:tc>
+          <w:tcPr>
+            <w:tcW w:w="1880" w:type="dxa"/>
+            <w:noWrap/>
+            <w:hideMark/>
+          </w:tcPr>
+          <w:p>
+            <w:r>
+              <w:t>17.65%</w:t>
+            </w:r>
+          </w:p>
+        </w:tc>
+        <w:tc>
+          <w:tcPr>
+            <w:tcW w:w="1960" w:type="dxa"/>
+            <w:noWrap/>
+            <w:hideMark/>
+          </w:tcPr>
+          <w:p>
+            <w:r>
+              <w:t>1850398.901</w:t>
+            </w:r>
+          </w:p>
+        </w:tc>
+      </w:tr>
+      <w:tr>
+        <w:trPr>
+          <w:trHeight w:val="300"/>
+        </w:trPr>
+        <w:tc>
+          <w:tcPr>
+            <w:tcW w:w="960" w:type="dxa"/>
+            <w:noWrap/>
+            <w:hideMark/>
+          </w:tcPr>
+          <w:p>
+            <w:r>
+              <w:t>64</w:t>
+            </w:r>
+          </w:p>
+        </w:tc>
+        <w:tc>
+          <w:tcPr>
+            <w:tcW w:w="1920" w:type="dxa"/>
+            <w:noWrap/>
+            <w:hideMark/>
+          </w:tcPr>
+          <w:p>
+            <w:r>
+              <w:t>26975.05664</w:t>
+            </w:r>
+          </w:p>
+        </w:tc>
+        <w:tc>
+          <w:tcPr>
+            <w:tcW w:w="1800" w:type="dxa"/>
+            <w:noWrap/>
+            <w:hideMark/>
+          </w:tcPr>
+          <w:p>
+            <w:r>
+              <w:t>20255.61719</w:t>
+            </w:r>
+          </w:p>
+        </w:tc>
+        <w:tc>
+          <w:tcPr>
+            <w:tcW w:w="1880" w:type="dxa"/>
+            <w:noWrap/>
+            <w:hideMark/>
+          </w:tcPr>
+          <w:p>
+            <w:r>
+              <w:t>17.19%</w:t>
+            </w:r>
+          </w:p>
+        </w:tc>
+        <w:tc>
+          <w:tcPr>
+            <w:tcW w:w="1960" w:type="dxa"/>
+            <w:noWrap/>
+            <w:hideMark/>
+          </w:tcPr>
+          <w:p>
+            <w:r>
+              <w:t>6073759.258</w:t>
+            </w:r>
+          </w:p>
+        </w:tc>
+      </w:tr>
+      <w:tr>
+        <w:trPr>
+          <w:trHeight w:val="300"/>
+        </w:trPr>
+        <w:tc>
+          <w:tcPr>
+            <w:tcW w:w="960" w:type="dxa"/>
+            <w:noWrap/>
+            <w:hideMark/>
+          </w:tcPr>
+          <w:p>
+            <w:r>
+              <w:t>128</w:t>
+            </w:r>
+          </w:p>
+        </w:tc>
+        <w:tc>
+          <w:tcPr>
+            <w:tcW w:w="1920" w:type="dxa"/>
+            <w:noWrap/>
+            <w:hideMark/>
+          </w:tcPr>
+          <w:p>
+            <w:r>
+              <w:t>45393.19141</w:t>
+            </w:r>
+          </w:p>
+        </w:tc>
+        <w:tc>
+          <w:tcPr>
+            <w:tcW w:w="1800" w:type="dxa"/>
+            <w:noWrap/>
+            <w:hideMark/>
+          </w:tcPr>
+          <w:p>
+            <w:r>
+              <w:t>30095.2207</w:t>
+            </w:r>
+          </w:p>
+        </w:tc>
+        <w:tc>
+          <w:tcPr>
+            <w:tcW w:w="1880" w:type="dxa"/>
+            <w:noWrap/>
+            <w:hideMark/>
+          </w:tcPr>
+          <w:p>
+            <w:r>
+              <w:t>19.60%</w:t>
+            </w:r>
+          </w:p>
+        </w:tc>
+        <w:tc>
+          <w:tcPr>
+            <w:tcW w:w="1960" w:type="dxa"/>
+            <w:noWrap/>
+            <w:hideMark/>
+          </w:tcPr>
+          <w:p>
+            <w:r>
+              <w:t>14437407.45</w:t>
+            </w:r>
+          </w:p>
+        </w:tc>
+      </w:tr>
+      <w:tr>
+        <w:trPr>
+          <w:trHeight w:val="300"/>
+        </w:trPr>
+        <w:tc>
+          <w:tcPr>
+            <w:tcW w:w="960" w:type="dxa"/>
+            <w:noWrap/>
+            <w:hideMark/>
+          </w:tcPr>
+          <w:p>
+            <w:r>
+              <w:t>256</w:t>
+            </w:r>
+          </w:p>
+        </w:tc>
+        <w:tc>
+          <w:tcPr>
+            <w:tcW w:w="1920" w:type="dxa"/>
+            <w:noWrap/>
+            <w:hideMark/>
+          </w:tcPr>
+          <w:p>
+            <w:r>
+              <w:t>140820.5469</w:t>
+            </w:r>
+          </w:p>
+        </w:tc>
+        <w:tc>
+          <w:tcPr>
+            <w:tcW w:w="1800" w:type="dxa"/>
+            <w:noWrap/>
+            <w:hideMark/>
+          </w:tcPr>
+          <w:p>
+            <w:r>
+              <w:t>91786.05469</w:t>
+            </w:r>
+          </w:p>
+        </w:tc>
+        <w:tc>
+          <w:tcPr>
+            <w:tcW w:w="1880" w:type="dxa"/>
+            <w:noWrap/>
+            <w:hideMark/>
+          </w:tcPr>
+          <w:p>
+            <w:r>
+              <w:t>16.62%</w:t>
+            </w:r>
+          </w:p>
+        </w:tc>
+        <w:tc>
+          <w:tcPr>
+            <w:tcW w:w="1960" w:type="dxa"/>
+            <w:noWrap/>
+            <w:hideMark/>
+          </w:tcPr>
+          <w:p>
+            <w:r>
+              <w:t>18615465.27</w:t>
+            </w:r>
+          </w:p>
+        </w:tc>
+      </w:tr>
+    </w:tbl>
+    <w:p/>
+    <w:p>
+      <w:r>
+        <w:rPr>
+          <w:noProof/>
+          <w:lang w:eastAsia="ja-JP"/>
+        </w:rPr>
+        <w:drawing>
+          <wp:inline distT="0" distB="0" distL="0" distR="0" wp14:anchorId="6689BA09" wp14:editId="4CB2EA33">
+            <wp:extent cx="5743575" cy="3419475"/>
+            <wp:effectExtent l="0" t="0" r="9525" b="9525"/>
+            <wp:docPr id="3" name="Chart 3"/>
+            <wp:cNvGraphicFramePr/>
+            <a:graphic xmlns:a="http://schemas.openxmlformats.org/drawingml/2006/main">
+              <a:graphicData uri="http://schemas.openxmlformats.org/drawingml/2006/chart">
+                <c:chart xmlns:c="http://schemas.openxmlformats.org/drawingml/2006/chart" xmlns:r="http://schemas.openxmlformats.org/officeDocument/2006/relationships" r:id="rId11"/>
+              </a:graphicData>
+            </a:graphic>
+          </wp:inline>
+        </w:drawing>
+      </w:r>
+    </w:p>
+    <w:p>
+      <w:pPr>
+        <w:pStyle w:val="ListParagraph"/>
+      </w:pPr>
+    </w:p>
+    <w:p>
+      <w:pPr>
+        <w:pStyle w:val="ListParagraph"/>
+        <w:numPr>
+          <w:ilvl w:val="0"/>
+          <w:numId w:val="2"/>
+        </w:numPr>
+      </w:pPr>
+      <w:r>
+        <w:lastRenderedPageBreak/>
+        <w:t>Shared</w:t>
+      </w:r>
+      <w:r>
+        <w:t xml:space="preserve"> Memory </w:t>
+      </w:r>
+      <w:r>
+        <w:t xml:space="preserve">with coalescing </w:t>
+      </w:r>
+      <w:r>
+        <w:t>on 1000 images per character on 2 layers</w:t>
+      </w:r>
+      <w:r>
+        <w:fldChar w:fldCharType="begin"/>
+      </w:r>
+      <w:r>
+        <w:instrText xml:space="preserve"> LINK Excel.Sheet.12 "C:\\Users\\Takao\\Desktop\\Results.xlsx" "Sheet1!R20C1:R24C5" \a \f 5 \h  \* MERGEFORMAT </w:instrText>
+      </w:r>
+      <w:r>
+        <w:fldChar w:fldCharType="separate"/>
+      </w:r>
+    </w:p>
+    <w:tbl>
+      <w:tblPr>
+        <w:tblStyle w:val="TableGrid"/>
+        <w:tblW w:w="8520" w:type="dxa"/>
+        <w:tblLook w:val="04A0" w:firstRow="1" w:lastRow="0" w:firstColumn="1" w:lastColumn="0" w:noHBand="0" w:noVBand="1"/>
+      </w:tblPr>
+      <w:tblGrid>
+        <w:gridCol w:w="978"/>
+        <w:gridCol w:w="1920"/>
+        <w:gridCol w:w="1800"/>
+        <w:gridCol w:w="1880"/>
+        <w:gridCol w:w="1960"/>
+      </w:tblGrid>
+      <w:tr>
+        <w:trPr>
+          <w:trHeight w:val="300"/>
+        </w:trPr>
+        <w:tc>
+          <w:tcPr>
+            <w:tcW w:w="960" w:type="dxa"/>
+            <w:noWrap/>
+            <w:hideMark/>
+          </w:tcPr>
+          <w:p>
+            <w:r>
+              <w:t>Neurons</w:t>
+            </w:r>
+          </w:p>
+        </w:tc>
+        <w:tc>
+          <w:tcPr>
+            <w:tcW w:w="1920" w:type="dxa"/>
+            <w:noWrap/>
+            <w:hideMark/>
+          </w:tcPr>
+          <w:p>
+            <w:r>
+              <w:t>Forward</w:t>
+            </w:r>
+          </w:p>
+        </w:tc>
+        <w:tc>
+          <w:tcPr>
+            <w:tcW w:w="1800" w:type="dxa"/>
+            <w:noWrap/>
+            <w:hideMark/>
+          </w:tcPr>
+          <w:p>
+            <w:r>
+              <w:t>Back</w:t>
+            </w:r>
+          </w:p>
+        </w:tc>
+        <w:tc>
+          <w:tcPr>
+            <w:tcW w:w="1880" w:type="dxa"/>
+            <w:noWrap/>
+            <w:hideMark/>
+          </w:tcPr>
+          <w:p>
+            <w:r>
+              <w:t>Accuracy</w:t>
+            </w:r>
+          </w:p>
+        </w:tc>
+        <w:tc>
+          <w:tcPr>
+            <w:tcW w:w="1960" w:type="dxa"/>
+            <w:noWrap/>
+            <w:hideMark/>
+          </w:tcPr>
+          <w:p>
+            <w:r>
+              <w:t>FLOPS</w:t>
+            </w:r>
+          </w:p>
+        </w:tc>
+      </w:tr>
+      <w:tr>
+        <w:trPr>
+          <w:trHeight w:val="300"/>
+        </w:trPr>
+        <w:tc>
+          <w:tcPr>
+            <w:tcW w:w="960" w:type="dxa"/>
+            <w:noWrap/>
+            <w:hideMark/>
+          </w:tcPr>
+          <w:p>
+            <w:r>
+              <w:t>32</w:t>
+            </w:r>
+          </w:p>
+        </w:tc>
+        <w:tc>
+          <w:tcPr>
+            <w:tcW w:w="1920" w:type="dxa"/>
+            <w:noWrap/>
+            <w:hideMark/>
+          </w:tcPr>
+          <w:p>
+            <w:r>
+              <w:t>21894.35547</w:t>
+            </w:r>
+          </w:p>
+        </w:tc>
+        <w:tc>
+          <w:tcPr>
+            <w:tcW w:w="1800" w:type="dxa"/>
+            <w:noWrap/>
+            <w:hideMark/>
+          </w:tcPr>
+          <w:p>
+            <w:r>
+              <w:t>17709.69336</w:t>
+            </w:r>
+          </w:p>
+        </w:tc>
+        <w:tc>
+          <w:tcPr>
+            <w:tcW w:w="1880" w:type="dxa"/>
+            <w:noWrap/>
+            <w:hideMark/>
+          </w:tcPr>
+          <w:p>
+            <w:r>
+              <w:t>10%</w:t>
+            </w:r>
+          </w:p>
+        </w:tc>
+        <w:tc>
+          <w:tcPr>
+            <w:tcW w:w="1960" w:type="dxa"/>
+            <w:noWrap/>
+            <w:hideMark/>
+          </w:tcPr>
+          <w:p>
+            <w:r>
+              <w:t>1870801.817</w:t>
+            </w:r>
+          </w:p>
+        </w:tc>
+      </w:tr>
+      <w:tr>
+        <w:trPr>
+          <w:trHeight w:val="300"/>
+        </w:trPr>
+        <w:tc>
+          <w:tcPr>
+            <w:tcW w:w="960" w:type="dxa"/>
+            <w:noWrap/>
+            <w:hideMark/>
+          </w:tcPr>
+          <w:p>
+            <w:r>
+              <w:t>64</w:t>
+            </w:r>
+          </w:p>
+        </w:tc>
+        <w:tc>
+          <w:tcPr>
+            <w:tcW w:w="1920" w:type="dxa"/>
+            <w:noWrap/>
+            <w:hideMark/>
+          </w:tcPr>
+          <w:p>
+            <w:r>
+              <w:t>25791.17188</w:t>
+            </w:r>
+          </w:p>
+        </w:tc>
+        <w:tc>
+          <w:tcPr>
+            <w:tcW w:w="1800" w:type="dxa"/>
+            <w:noWrap/>
+            <w:hideMark/>
+          </w:tcPr>
+          <w:p>
+            <w:r>
+              <w:t>19252.06445</w:t>
+            </w:r>
+          </w:p>
+        </w:tc>
+        <w:tc>
+          <w:tcPr>
+            <w:tcW w:w="1880" w:type="dxa"/>
+            <w:noWrap/>
+            <w:hideMark/>
+          </w:tcPr>
+          <w:p>
+            <w:r>
+              <w:t>18.85%</w:t>
+            </w:r>
+          </w:p>
+        </w:tc>
+        <w:tc>
+          <w:tcPr>
+            <w:tcW w:w="1960" w:type="dxa"/>
+            <w:noWrap/>
+            <w:hideMark/>
+          </w:tcPr>
+          <w:p>
+            <w:r>
+              <w:t>6352561.287</w:t>
+            </w:r>
+          </w:p>
+        </w:tc>
+      </w:tr>
+      <w:tr>
+        <w:trPr>
+          <w:trHeight w:val="300"/>
+        </w:trPr>
+        <w:tc>
+          <w:tcPr>
+            <w:tcW w:w="960" w:type="dxa"/>
+            <w:noWrap/>
+            <w:hideMark/>
+          </w:tcPr>
+          <w:p>
+            <w:r>
+              <w:t>128</w:t>
+            </w:r>
+          </w:p>
+        </w:tc>
+        <w:tc>
+          <w:tcPr>
+            <w:tcW w:w="1920" w:type="dxa"/>
+            <w:noWrap/>
+            <w:hideMark/>
+          </w:tcPr>
+          <w:p>
+            <w:r>
+              <w:t>38557.66797</w:t>
+            </w:r>
+          </w:p>
+        </w:tc>
+        <w:tc>
+          <w:tcPr>
+            <w:tcW w:w="1800" w:type="dxa"/>
+            <w:noWrap/>
+            <w:hideMark/>
+          </w:tcPr>
+          <w:p>
+            <w:r>
+              <w:t>24388.73633</w:t>
+            </w:r>
+          </w:p>
+        </w:tc>
+        <w:tc>
+          <w:tcPr>
+            <w:tcW w:w="1880" w:type="dxa"/>
+            <w:noWrap/>
+            <w:hideMark/>
+          </w:tcPr>
+          <w:p>
+            <w:r>
+              <w:t>15.44%</w:t>
+            </w:r>
+          </w:p>
+        </w:tc>
+        <w:tc>
+          <w:tcPr>
+            <w:tcW w:w="1960" w:type="dxa"/>
+            <w:noWrap/>
+            <w:hideMark/>
+          </w:tcPr>
+          <w:p>
+            <w:r>
+              <w:t>16996878.56</w:t>
+            </w:r>
+          </w:p>
+        </w:tc>
+      </w:tr>
+      <w:tr>
+        <w:trPr>
+          <w:trHeight w:val="300"/>
+        </w:trPr>
+        <w:tc>
+          <w:tcPr>
+            <w:tcW w:w="960" w:type="dxa"/>
+            <w:noWrap/>
+            <w:hideMark/>
+          </w:tcPr>
+          <w:p>
+            <w:r>
+              <w:t>256</w:t>
+            </w:r>
+          </w:p>
+        </w:tc>
+        <w:tc>
+          <w:tcPr>
+            <w:tcW w:w="1920" w:type="dxa"/>
+            <w:noWrap/>
+            <w:hideMark/>
+          </w:tcPr>
+          <w:p>
+            <w:r>
+              <w:t>89314.89063</w:t>
+            </w:r>
+          </w:p>
+        </w:tc>
+        <w:tc>
+          <w:tcPr>
+            <w:tcW w:w="1800" w:type="dxa"/>
+            <w:noWrap/>
+            <w:hideMark/>
+          </w:tcPr>
+          <w:p>
+            <w:r>
+              <w:t>49809.20703</w:t>
+            </w:r>
+          </w:p>
+        </w:tc>
+        <w:tc>
+          <w:tcPr>
+            <w:tcW w:w="1880" w:type="dxa"/>
+            <w:noWrap/>
+            <w:hideMark/>
+          </w:tcPr>
+          <w:p>
+            <w:r>
+              <w:t>16.16%</w:t>
+            </w:r>
+          </w:p>
+        </w:tc>
+        <w:tc>
+          <w:tcPr>
+            <w:tcW w:w="1960" w:type="dxa"/>
+            <w:noWrap/>
+            <w:hideMark/>
+          </w:tcPr>
+          <w:p>
+            <w:r>
+              <w:t>29350536.98</w:t>
+            </w:r>
+          </w:p>
+        </w:tc>
+      </w:tr>
+    </w:tbl>
+    <w:p>
+      <w:r>
+        <w:fldChar w:fldCharType="end"/>
+      </w:r>
+      <w:r>
+        <w:fldChar w:fldCharType="begin"/>
+      </w:r>
+      <w:r>
+        <w:instrText xml:space="preserve"> LINK Excel.Sheet.12 "C:\\Users\\Takao\\Desktop\\Results.xlsx" "Sheet1!R23C1:R27C5" \a \f 5 \h  \* MERGEFORMAT </w:instrText>
+      </w:r>
+      <w:r>
+        <w:fldChar w:fldCharType="separate"/>
+      </w:r>
+    </w:p>
+    <w:p>
+      <w:r>
+        <w:fldChar w:fldCharType="end"/>
+      </w:r>
+      <w:r>
+        <w:rPr>
+          <w:noProof/>
+          <w:lang w:eastAsia="ja-JP"/>
+        </w:rPr>
+        <w:t xml:space="preserve"> </w:t>
+      </w:r>
+      <w:bookmarkStart w:id="0" w:name="_GoBack"/>
+      <w:r>
+        <w:rPr>
+          <w:noProof/>
+          <w:lang w:eastAsia="ja-JP"/>
+        </w:rPr>
+        <w:drawing>
+          <wp:inline distT="0" distB="0" distL="0" distR="0" wp14:anchorId="6F7DE0AC" wp14:editId="4DAB8F97">
+            <wp:extent cx="5705475" cy="3028950"/>
+            <wp:effectExtent l="0" t="0" r="9525" b="19050"/>
+            <wp:docPr id="4" name="Chart 4"/>
+            <wp:cNvGraphicFramePr/>
+            <a:graphic xmlns:a="http://schemas.openxmlformats.org/drawingml/2006/main">
+              <a:graphicData uri="http://schemas.openxmlformats.org/drawingml/2006/chart">
+                <c:chart xmlns:c="http://schemas.openxmlformats.org/drawingml/2006/chart" xmlns:r="http://schemas.openxmlformats.org/officeDocument/2006/relationships" r:id="rId12"/>
+              </a:graphicData>
+            </a:graphic>
+          </wp:inline>
+        </w:drawing>
+      </w:r>
+      <w:bookmarkEnd w:id="0"/>
+    </w:p>
+    <w:p>
       <w:r>
         <w:t>Future Work</w:t>
       </w:r>
@@ -740,67 +2250,67 @@
     </w:p>
     <w:p>
       <w:r>
+        <w:t>A double precision GPU would greatly improve the accuracy of the network and prevent lost data from initial layers to propagate further into the network. With the weights in each node being within a small range, every bit of precision can make a big difference.</w:t>
+      </w:r>
+    </w:p>
+    <w:p/>
+    <w:p>
+      <w:r>
+        <w:t>Conclusion</w:t>
+      </w:r>
+    </w:p>
+    <w:p>
+      <w:r>
+        <w:t xml:space="preserve">If the sole purpose of this project was to show the speed up of using all the optimization methods, then the results show that the optimizations </w:t>
+      </w:r>
+      <w:r>
+        <w:t xml:space="preserve">in single core, multicore, and GPU </w:t>
+      </w:r>
+      <w:r>
+        <w:t>do</w:t>
+      </w:r>
+      <w:r>
+        <w:t>es</w:t>
+      </w:r>
+      <w:r>
+        <w:t xml:space="preserve"> improve as the number of neurons and layers increased. </w:t>
+      </w:r>
+    </w:p>
+    <w:p>
+      <w:r>
         <w:lastRenderedPageBreak/>
-        <w:t>A double precision GPU would greatly improve the accuracy of the network and prevent lost data from initial layers to propagate further into the network. With the weights in each node being within a small range, every bit of precision can make a big difference.</w:t>
+        <w:t>However, the neural network is only useful if its accuracy and success rate was high. What we found is that the higher number of neurons and layers actually made the success rates to decrease. There is saturation in the hidden layers of the network due to the use of the sigmoidal function in back-propagation. This means the output of the neural network is almost constant for most of the input patterns</w:t>
+      </w:r>
+      <w:r>
+        <w:t>. When going through the back-propagation to fix the weights,</w:t>
+      </w:r>
+      <w:r>
+        <w:t xml:space="preserve"> the information is lost somewhere in the </w:t>
+      </w:r>
+      <w:r>
+        <w:t xml:space="preserve">multiple </w:t>
+      </w:r>
+      <w:r>
+        <w:t>layers</w:t>
+      </w:r>
+      <w:r>
+        <w:t xml:space="preserve"> and vast number of neurons</w:t>
+      </w:r>
+      <w:r>
+        <w:t xml:space="preserve">. </w:t>
+      </w:r>
+      <w:r>
+        <w:t xml:space="preserve">This can essentially make back-propagation useless and exhibit the same behavior of a non-learning neural network. On the other hand, having a large database of inputs but with too few neurons and layers will have problems preserving the information in the network. There is a delicate balance between the number of inputs, number of neurons, and number of layers for the neural network to function. </w:t>
+      </w:r>
+    </w:p>
+    <w:p>
+      <w:r>
+        <w:t xml:space="preserve">As we found, the GPU or multicore implementation had performance decrease when the neuron count was low, however this meant the neural network’s accuracy was much better. With bigger neural networks the GPU and multicore improved the performance overall, but the accuracy of the neural network was abysmal. In the end, the best optimization will highly depend on the parameters set when running the neural network. </w:t>
       </w:r>
     </w:p>
     <w:p/>
     <w:p>
       <w:r>
-        <w:t>Conclusion</w:t>
-      </w:r>
-    </w:p>
-    <w:p>
-      <w:r>
-        <w:t xml:space="preserve">If the sole purpose of this project was to show the speed up of using all the optimization methods, then the results show that the optimizations </w:t>
-      </w:r>
-      <w:r>
-        <w:t xml:space="preserve">in single core, multicore, and GPU </w:t>
-      </w:r>
-      <w:r>
-        <w:t>do</w:t>
-      </w:r>
-      <w:r>
-        <w:t>es</w:t>
-      </w:r>
-      <w:r>
-        <w:t xml:space="preserve"> improve as the number of neurons and layers increased. </w:t>
-      </w:r>
-    </w:p>
-    <w:p>
-      <w:r>
-        <w:t>However, the neural network is only useful if its accuracy and success rate was high. What we found is that the higher number of neurons and layers actually made the success rates to decrease. There is saturation in the hidden layers of the network due to the use of the sigmoidal function in back-propagation. This means the output of the neural network is almost constant for most of the input patterns</w:t>
-      </w:r>
-      <w:r>
-        <w:t>. When going through the back-propagation to fix the weights,</w:t>
-      </w:r>
-      <w:r>
-        <w:t xml:space="preserve"> the information is lost somewhere in the </w:t>
-      </w:r>
-      <w:r>
-        <w:t xml:space="preserve">multiple </w:t>
-      </w:r>
-      <w:r>
-        <w:t>layers</w:t>
-      </w:r>
-      <w:r>
-        <w:t xml:space="preserve"> and vast number of neurons</w:t>
-      </w:r>
-      <w:r>
-        <w:t xml:space="preserve">. </w:t>
-      </w:r>
-      <w:r>
-        <w:t xml:space="preserve">This can essentially make back-propagation useless and exhibit the same behavior of a non-learning neural network. On the other hand, having a large database of inputs but with too few neurons and layers will have problems preserving the information in the network. There is a delicate balance between the number of inputs, number of neurons, and number of layers for the neural network to function. </w:t>
-      </w:r>
-    </w:p>
-    <w:p>
-      <w:r>
-        <w:t xml:space="preserve">As we found, the GPU or multicore implementation had performance decrease when the neuron count was low, however this meant the neural network’s accuracy was much better. With bigger neural networks the GPU and multicore improved the performance overall, but the accuracy of the neural network was abysmal. In the end, the best optimization will highly depend on the parameters set when running the neural network. </w:t>
-      </w:r>
-    </w:p>
-    <w:p/>
-    <w:p>
-      <w:r>
         <w:t>References</w:t>
       </w:r>
     </w:p>
@@ -809,7 +2319,7 @@
       <w:r>
         <w:t xml:space="preserve">Base code of “Neural Network OCR”, </w:t>
       </w:r>
-      <w:hyperlink r:id="rId8" w:history="1">
+      <w:hyperlink r:id="rId13" w:history="1">
         <w:r>
           <w:rPr>
             <w:rStyle w:val="Hyperlink"/>
@@ -839,7 +2349,7 @@
       <w:r>
         <w:t xml:space="preserve"> </w:t>
       </w:r>
-      <w:hyperlink r:id="rId9" w:history="1">
+      <w:hyperlink r:id="rId14" w:history="1">
         <w:r>
           <w:rPr>
             <w:rStyle w:val="Hyperlink"/>
@@ -904,10 +2414,7 @@
         <w:t xml:space="preserve"> </w:t>
       </w:r>
     </w:p>
-    <w:p>
-      <w:bookmarkStart w:id="0" w:name="_GoBack"/>
-      <w:bookmarkEnd w:id="0"/>
-    </w:p>
+    <w:p/>
     <w:p>
       <w:r>
         <w:t>Code Description</w:t>
@@ -921,6 +2428,218 @@
     </w:sectPr>
   </w:body>
 </w:document>
+</file>
+
+<file path=word/numbering.xml><?xml version="1.0" encoding="utf-8"?>
+<w:numbering xmlns:wpc="http://schemas.microsoft.com/office/word/2010/wordprocessingCanvas" xmlns:mc="http://schemas.openxmlformats.org/markup-compatibility/2006" xmlns:o="urn:schemas-microsoft-com:office:office" xmlns:r="http://schemas.openxmlformats.org/officeDocument/2006/relationships" xmlns:m="http://schemas.openxmlformats.org/officeDocument/2006/math" xmlns:v="urn:schemas-microsoft-com:vml" xmlns:wp14="http://schemas.microsoft.com/office/word/2010/wordprocessingDrawing" xmlns:wp="http://schemas.openxmlformats.org/drawingml/2006/wordprocessingDrawing" xmlns:w10="urn:schemas-microsoft-com:office:word" xmlns:w="http://schemas.openxmlformats.org/wordprocessingml/2006/main" xmlns:w14="http://schemas.microsoft.com/office/word/2010/wordml" xmlns:wpg="http://schemas.microsoft.com/office/word/2010/wordprocessingGroup" xmlns:wpi="http://schemas.microsoft.com/office/word/2010/wordprocessingInk" xmlns:wne="http://schemas.microsoft.com/office/word/2006/wordml" xmlns:wps="http://schemas.microsoft.com/office/word/2010/wordprocessingShape" mc:Ignorable="w14 wp14">
+  <w:abstractNum w:abstractNumId="0">
+    <w:nsid w:val="4B757FB2"/>
+    <w:multiLevelType w:val="hybridMultilevel"/>
+    <w:tmpl w:val="DFD8205A"/>
+    <w:lvl w:ilvl="0" w:tplc="FC4CAC7E">
+      <w:start w:val="1"/>
+      <w:numFmt w:val="decimal"/>
+      <w:lvlText w:val="%1."/>
+      <w:lvlJc w:val="left"/>
+      <w:pPr>
+        <w:ind w:left="1080" w:hanging="360"/>
+      </w:pPr>
+      <w:rPr>
+        <w:rFonts w:hint="default"/>
+      </w:rPr>
+    </w:lvl>
+    <w:lvl w:ilvl="1" w:tplc="04090019" w:tentative="1">
+      <w:start w:val="1"/>
+      <w:numFmt w:val="lowerLetter"/>
+      <w:lvlText w:val="%2."/>
+      <w:lvlJc w:val="left"/>
+      <w:pPr>
+        <w:ind w:left="1800" w:hanging="360"/>
+      </w:pPr>
+    </w:lvl>
+    <w:lvl w:ilvl="2" w:tplc="0409001B" w:tentative="1">
+      <w:start w:val="1"/>
+      <w:numFmt w:val="lowerRoman"/>
+      <w:lvlText w:val="%3."/>
+      <w:lvlJc w:val="right"/>
+      <w:pPr>
+        <w:ind w:left="2520" w:hanging="180"/>
+      </w:pPr>
+    </w:lvl>
+    <w:lvl w:ilvl="3" w:tplc="0409000F" w:tentative="1">
+      <w:start w:val="1"/>
+      <w:numFmt w:val="decimal"/>
+      <w:lvlText w:val="%4."/>
+      <w:lvlJc w:val="left"/>
+      <w:pPr>
+        <w:ind w:left="3240" w:hanging="360"/>
+      </w:pPr>
+    </w:lvl>
+    <w:lvl w:ilvl="4" w:tplc="04090019" w:tentative="1">
+      <w:start w:val="1"/>
+      <w:numFmt w:val="lowerLetter"/>
+      <w:lvlText w:val="%5."/>
+      <w:lvlJc w:val="left"/>
+      <w:pPr>
+        <w:ind w:left="3960" w:hanging="360"/>
+      </w:pPr>
+    </w:lvl>
+    <w:lvl w:ilvl="5" w:tplc="0409001B" w:tentative="1">
+      <w:start w:val="1"/>
+      <w:numFmt w:val="lowerRoman"/>
+      <w:lvlText w:val="%6."/>
+      <w:lvlJc w:val="right"/>
+      <w:pPr>
+        <w:ind w:left="4680" w:hanging="180"/>
+      </w:pPr>
+    </w:lvl>
+    <w:lvl w:ilvl="6" w:tplc="0409000F" w:tentative="1">
+      <w:start w:val="1"/>
+      <w:numFmt w:val="decimal"/>
+      <w:lvlText w:val="%7."/>
+      <w:lvlJc w:val="left"/>
+      <w:pPr>
+        <w:ind w:left="5400" w:hanging="360"/>
+      </w:pPr>
+    </w:lvl>
+    <w:lvl w:ilvl="7" w:tplc="04090019" w:tentative="1">
+      <w:start w:val="1"/>
+      <w:numFmt w:val="lowerLetter"/>
+      <w:lvlText w:val="%8."/>
+      <w:lvlJc w:val="left"/>
+      <w:pPr>
+        <w:ind w:left="6120" w:hanging="360"/>
+      </w:pPr>
+    </w:lvl>
+    <w:lvl w:ilvl="8" w:tplc="0409001B" w:tentative="1">
+      <w:start w:val="1"/>
+      <w:numFmt w:val="lowerRoman"/>
+      <w:lvlText w:val="%9."/>
+      <w:lvlJc w:val="right"/>
+      <w:pPr>
+        <w:ind w:left="6840" w:hanging="180"/>
+      </w:pPr>
+    </w:lvl>
+  </w:abstractNum>
+  <w:abstractNum w:abstractNumId="1">
+    <w:nsid w:val="55F30871"/>
+    <w:multiLevelType w:val="hybridMultilevel"/>
+    <w:tmpl w:val="083A1122"/>
+    <w:lvl w:ilvl="0" w:tplc="EC68D342">
+      <w:numFmt w:val="bullet"/>
+      <w:lvlText w:val="-"/>
+      <w:lvlJc w:val="left"/>
+      <w:pPr>
+        <w:ind w:left="720" w:hanging="360"/>
+      </w:pPr>
+      <w:rPr>
+        <w:rFonts w:ascii="Calibri" w:eastAsiaTheme="minorHAnsi" w:hAnsi="Calibri" w:cstheme="minorBidi" w:hint="default"/>
+      </w:rPr>
+    </w:lvl>
+    <w:lvl w:ilvl="1" w:tplc="04090003" w:tentative="1">
+      <w:start w:val="1"/>
+      <w:numFmt w:val="bullet"/>
+      <w:lvlText w:val="o"/>
+      <w:lvlJc w:val="left"/>
+      <w:pPr>
+        <w:ind w:left="1440" w:hanging="360"/>
+      </w:pPr>
+      <w:rPr>
+        <w:rFonts w:ascii="Courier New" w:hAnsi="Courier New" w:cs="Courier New" w:hint="default"/>
+      </w:rPr>
+    </w:lvl>
+    <w:lvl w:ilvl="2" w:tplc="04090005" w:tentative="1">
+      <w:start w:val="1"/>
+      <w:numFmt w:val="bullet"/>
+      <w:lvlText w:val=""/>
+      <w:lvlJc w:val="left"/>
+      <w:pPr>
+        <w:ind w:left="2160" w:hanging="360"/>
+      </w:pPr>
+      <w:rPr>
+        <w:rFonts w:ascii="Wingdings" w:hAnsi="Wingdings" w:hint="default"/>
+      </w:rPr>
+    </w:lvl>
+    <w:lvl w:ilvl="3" w:tplc="04090001" w:tentative="1">
+      <w:start w:val="1"/>
+      <w:numFmt w:val="bullet"/>
+      <w:lvlText w:val=""/>
+      <w:lvlJc w:val="left"/>
+      <w:pPr>
+        <w:ind w:left="2880" w:hanging="360"/>
+      </w:pPr>
+      <w:rPr>
+        <w:rFonts w:ascii="Symbol" w:hAnsi="Symbol" w:hint="default"/>
+      </w:rPr>
+    </w:lvl>
+    <w:lvl w:ilvl="4" w:tplc="04090003" w:tentative="1">
+      <w:start w:val="1"/>
+      <w:numFmt w:val="bullet"/>
+      <w:lvlText w:val="o"/>
+      <w:lvlJc w:val="left"/>
+      <w:pPr>
+        <w:ind w:left="3600" w:hanging="360"/>
+      </w:pPr>
+      <w:rPr>
+        <w:rFonts w:ascii="Courier New" w:hAnsi="Courier New" w:cs="Courier New" w:hint="default"/>
+      </w:rPr>
+    </w:lvl>
+    <w:lvl w:ilvl="5" w:tplc="04090005" w:tentative="1">
+      <w:start w:val="1"/>
+      <w:numFmt w:val="bullet"/>
+      <w:lvlText w:val=""/>
+      <w:lvlJc w:val="left"/>
+      <w:pPr>
+        <w:ind w:left="4320" w:hanging="360"/>
+      </w:pPr>
+      <w:rPr>
+        <w:rFonts w:ascii="Wingdings" w:hAnsi="Wingdings" w:hint="default"/>
+      </w:rPr>
+    </w:lvl>
+    <w:lvl w:ilvl="6" w:tplc="04090001" w:tentative="1">
+      <w:start w:val="1"/>
+      <w:numFmt w:val="bullet"/>
+      <w:lvlText w:val=""/>
+      <w:lvlJc w:val="left"/>
+      <w:pPr>
+        <w:ind w:left="5040" w:hanging="360"/>
+      </w:pPr>
+      <w:rPr>
+        <w:rFonts w:ascii="Symbol" w:hAnsi="Symbol" w:hint="default"/>
+      </w:rPr>
+    </w:lvl>
+    <w:lvl w:ilvl="7" w:tplc="04090003" w:tentative="1">
+      <w:start w:val="1"/>
+      <w:numFmt w:val="bullet"/>
+      <w:lvlText w:val="o"/>
+      <w:lvlJc w:val="left"/>
+      <w:pPr>
+        <w:ind w:left="5760" w:hanging="360"/>
+      </w:pPr>
+      <w:rPr>
+        <w:rFonts w:ascii="Courier New" w:hAnsi="Courier New" w:cs="Courier New" w:hint="default"/>
+      </w:rPr>
+    </w:lvl>
+    <w:lvl w:ilvl="8" w:tplc="04090005" w:tentative="1">
+      <w:start w:val="1"/>
+      <w:numFmt w:val="bullet"/>
+      <w:lvlText w:val=""/>
+      <w:lvlJc w:val="left"/>
+      <w:pPr>
+        <w:ind w:left="6480" w:hanging="360"/>
+      </w:pPr>
+      <w:rPr>
+        <w:rFonts w:ascii="Wingdings" w:hAnsi="Wingdings" w:hint="default"/>
+      </w:rPr>
+    </w:lvl>
+  </w:abstractNum>
+  <w:num w:numId="1">
+    <w:abstractNumId w:val="1"/>
+  </w:num>
+  <w:num w:numId="2">
+    <w:abstractNumId w:val="0"/>
+  </w:num>
+</w:numbering>
 </file>
 
 <file path=word/styles.xml><?xml version="1.0" encoding="utf-8"?>
@@ -1086,7 +2805,6 @@
   <w:style w:type="character" w:default="1" w:styleId="DefaultParagraphFont">
     <w:name w:val="Default Paragraph Font"/>
     <w:uiPriority w:val="1"/>
-    <w:semiHidden/>
     <w:unhideWhenUsed/>
   </w:style>
   <w:style w:type="table" w:default="1" w:styleId="TableNormal">
@@ -1160,6 +2878,36 @@
       <w:sz w:val="16"/>
       <w:szCs w:val="16"/>
     </w:rPr>
+  </w:style>
+  <w:style w:type="table" w:styleId="TableGrid">
+    <w:name w:val="Table Grid"/>
+    <w:basedOn w:val="TableNormal"/>
+    <w:uiPriority w:val="39"/>
+    <w:rsid w:val="00752DE9"/>
+    <w:pPr>
+      <w:spacing w:after="0" w:line="240" w:lineRule="auto"/>
+    </w:pPr>
+    <w:tblPr>
+      <w:tblBorders>
+        <w:top w:val="single" w:sz="4" w:space="0" w:color="auto"/>
+        <w:left w:val="single" w:sz="4" w:space="0" w:color="auto"/>
+        <w:bottom w:val="single" w:sz="4" w:space="0" w:color="auto"/>
+        <w:right w:val="single" w:sz="4" w:space="0" w:color="auto"/>
+        <w:insideH w:val="single" w:sz="4" w:space="0" w:color="auto"/>
+        <w:insideV w:val="single" w:sz="4" w:space="0" w:color="auto"/>
+      </w:tblBorders>
+    </w:tblPr>
+  </w:style>
+  <w:style w:type="paragraph" w:styleId="ListParagraph">
+    <w:name w:val="List Paragraph"/>
+    <w:basedOn w:val="Normal"/>
+    <w:uiPriority w:val="34"/>
+    <w:qFormat/>
+    <w:rsid w:val="0017724F"/>
+    <w:pPr>
+      <w:ind w:left="720"/>
+      <w:contextualSpacing/>
+    </w:pPr>
   </w:style>
 </w:styles>
 </file>
@@ -1327,7 +3075,6 @@
   <w:style w:type="character" w:default="1" w:styleId="DefaultParagraphFont">
     <w:name w:val="Default Paragraph Font"/>
     <w:uiPriority w:val="1"/>
-    <w:semiHidden/>
     <w:unhideWhenUsed/>
   </w:style>
   <w:style w:type="table" w:default="1" w:styleId="TableNormal">
@@ -1402,7 +3149,977 @@
       <w:szCs w:val="16"/>
     </w:rPr>
   </w:style>
+  <w:style w:type="table" w:styleId="TableGrid">
+    <w:name w:val="Table Grid"/>
+    <w:basedOn w:val="TableNormal"/>
+    <w:uiPriority w:val="39"/>
+    <w:rsid w:val="00752DE9"/>
+    <w:pPr>
+      <w:spacing w:after="0" w:line="240" w:lineRule="auto"/>
+    </w:pPr>
+    <w:tblPr>
+      <w:tblBorders>
+        <w:top w:val="single" w:sz="4" w:space="0" w:color="auto"/>
+        <w:left w:val="single" w:sz="4" w:space="0" w:color="auto"/>
+        <w:bottom w:val="single" w:sz="4" w:space="0" w:color="auto"/>
+        <w:right w:val="single" w:sz="4" w:space="0" w:color="auto"/>
+        <w:insideH w:val="single" w:sz="4" w:space="0" w:color="auto"/>
+        <w:insideV w:val="single" w:sz="4" w:space="0" w:color="auto"/>
+      </w:tblBorders>
+    </w:tblPr>
+  </w:style>
+  <w:style w:type="paragraph" w:styleId="ListParagraph">
+    <w:name w:val="List Paragraph"/>
+    <w:basedOn w:val="Normal"/>
+    <w:uiPriority w:val="34"/>
+    <w:qFormat/>
+    <w:rsid w:val="0017724F"/>
+    <w:pPr>
+      <w:ind w:left="720"/>
+      <w:contextualSpacing/>
+    </w:pPr>
+  </w:style>
 </w:styles>
+</file>
+
+<file path=word/charts/chart1.xml><?xml version="1.0" encoding="utf-8"?>
+<c:chartSpace xmlns:c="http://schemas.openxmlformats.org/drawingml/2006/chart" xmlns:a="http://schemas.openxmlformats.org/drawingml/2006/main" xmlns:r="http://schemas.openxmlformats.org/officeDocument/2006/relationships">
+  <c:date1904 val="0"/>
+  <c:lang val="en-US"/>
+  <c:roundedCorners val="0"/>
+  <mc:AlternateContent xmlns:mc="http://schemas.openxmlformats.org/markup-compatibility/2006">
+    <mc:Choice xmlns:c14="http://schemas.microsoft.com/office/drawing/2007/8/2/chart" Requires="c14">
+      <c14:style val="102"/>
+    </mc:Choice>
+    <mc:Fallback>
+      <c:style val="2"/>
+    </mc:Fallback>
+  </mc:AlternateContent>
+  <c:chart>
+    <c:title>
+      <c:tx>
+        <c:rich>
+          <a:bodyPr/>
+          <a:lstStyle/>
+          <a:p>
+            <a:pPr>
+              <a:defRPr/>
+            </a:pPr>
+            <a:r>
+              <a:rPr lang="en-US"/>
+              <a:t>Global Memory 2 Layer</a:t>
+            </a:r>
+          </a:p>
+        </c:rich>
+      </c:tx>
+      <c:overlay val="0"/>
+    </c:title>
+    <c:autoTitleDeleted val="0"/>
+    <c:plotArea>
+      <c:layout/>
+      <c:scatterChart>
+        <c:scatterStyle val="lineMarker"/>
+        <c:varyColors val="0"/>
+        <c:ser>
+          <c:idx val="0"/>
+          <c:order val="0"/>
+          <c:tx>
+            <c:v>Forward</c:v>
+          </c:tx>
+          <c:spPr>
+            <a:ln w="28575">
+              <a:noFill/>
+            </a:ln>
+          </c:spPr>
+          <c:xVal>
+            <c:numRef>
+              <c:f>Sheet1!$A$3:$A$6</c:f>
+              <c:numCache>
+                <c:formatCode>General</c:formatCode>
+                <c:ptCount val="4"/>
+                <c:pt idx="0">
+                  <c:v>32</c:v>
+                </c:pt>
+                <c:pt idx="1">
+                  <c:v>64</c:v>
+                </c:pt>
+                <c:pt idx="2">
+                  <c:v>128</c:v>
+                </c:pt>
+                <c:pt idx="3">
+                  <c:v>256</c:v>
+                </c:pt>
+              </c:numCache>
+            </c:numRef>
+          </c:xVal>
+          <c:yVal>
+            <c:numRef>
+              <c:f>Sheet1!$B$3:$B$6</c:f>
+              <c:numCache>
+                <c:formatCode>General</c:formatCode>
+                <c:ptCount val="4"/>
+                <c:pt idx="0">
+                  <c:v>22109.226562</c:v>
+                </c:pt>
+                <c:pt idx="1">
+                  <c:v>25563.230468999998</c:v>
+                </c:pt>
+                <c:pt idx="2">
+                  <c:v>38487.089844000002</c:v>
+                </c:pt>
+                <c:pt idx="3">
+                  <c:v>73603.242188000004</c:v>
+                </c:pt>
+              </c:numCache>
+            </c:numRef>
+          </c:yVal>
+          <c:smooth val="0"/>
+        </c:ser>
+        <c:ser>
+          <c:idx val="1"/>
+          <c:order val="1"/>
+          <c:tx>
+            <c:v>Backward</c:v>
+          </c:tx>
+          <c:spPr>
+            <a:ln w="28575">
+              <a:noFill/>
+            </a:ln>
+          </c:spPr>
+          <c:xVal>
+            <c:numRef>
+              <c:f>Sheet1!$A$3:$A$6</c:f>
+              <c:numCache>
+                <c:formatCode>General</c:formatCode>
+                <c:ptCount val="4"/>
+                <c:pt idx="0">
+                  <c:v>32</c:v>
+                </c:pt>
+                <c:pt idx="1">
+                  <c:v>64</c:v>
+                </c:pt>
+                <c:pt idx="2">
+                  <c:v>128</c:v>
+                </c:pt>
+                <c:pt idx="3">
+                  <c:v>256</c:v>
+                </c:pt>
+              </c:numCache>
+            </c:numRef>
+          </c:xVal>
+          <c:yVal>
+            <c:numRef>
+              <c:f>Sheet1!$C$3:$C$6</c:f>
+              <c:numCache>
+                <c:formatCode>General</c:formatCode>
+                <c:ptCount val="4"/>
+                <c:pt idx="0">
+                  <c:v>22711.46875</c:v>
+                </c:pt>
+                <c:pt idx="1">
+                  <c:v>18580.324218999998</c:v>
+                </c:pt>
+                <c:pt idx="2">
+                  <c:v>24335.517577999999</c:v>
+                </c:pt>
+                <c:pt idx="3">
+                  <c:v>30462.107422000001</c:v>
+                </c:pt>
+              </c:numCache>
+            </c:numRef>
+          </c:yVal>
+          <c:smooth val="0"/>
+        </c:ser>
+        <c:dLbls>
+          <c:showLegendKey val="0"/>
+          <c:showVal val="0"/>
+          <c:showCatName val="0"/>
+          <c:showSerName val="0"/>
+          <c:showPercent val="0"/>
+          <c:showBubbleSize val="0"/>
+        </c:dLbls>
+        <c:axId val="164659200"/>
+        <c:axId val="164766464"/>
+      </c:scatterChart>
+      <c:valAx>
+        <c:axId val="164659200"/>
+        <c:scaling>
+          <c:orientation val="minMax"/>
+        </c:scaling>
+        <c:delete val="0"/>
+        <c:axPos val="b"/>
+        <c:title>
+          <c:tx>
+            <c:rich>
+              <a:bodyPr/>
+              <a:lstStyle/>
+              <a:p>
+                <a:pPr>
+                  <a:defRPr/>
+                </a:pPr>
+                <a:r>
+                  <a:rPr lang="en-US"/>
+                  <a:t>Neurons</a:t>
+                </a:r>
+              </a:p>
+            </c:rich>
+          </c:tx>
+          <c:overlay val="0"/>
+        </c:title>
+        <c:numFmt formatCode="General" sourceLinked="1"/>
+        <c:majorTickMark val="out"/>
+        <c:minorTickMark val="none"/>
+        <c:tickLblPos val="nextTo"/>
+        <c:crossAx val="164766464"/>
+        <c:crosses val="autoZero"/>
+        <c:crossBetween val="midCat"/>
+      </c:valAx>
+      <c:valAx>
+        <c:axId val="164766464"/>
+        <c:scaling>
+          <c:orientation val="minMax"/>
+        </c:scaling>
+        <c:delete val="0"/>
+        <c:axPos val="l"/>
+        <c:majorGridlines/>
+        <c:title>
+          <c:tx>
+            <c:rich>
+              <a:bodyPr rot="0" vert="wordArtVert"/>
+              <a:lstStyle/>
+              <a:p>
+                <a:pPr>
+                  <a:defRPr/>
+                </a:pPr>
+                <a:r>
+                  <a:rPr lang="en-US"/>
+                  <a:t>Time (ms)</a:t>
+                </a:r>
+              </a:p>
+            </c:rich>
+          </c:tx>
+          <c:overlay val="0"/>
+        </c:title>
+        <c:numFmt formatCode="General" sourceLinked="1"/>
+        <c:majorTickMark val="out"/>
+        <c:minorTickMark val="none"/>
+        <c:tickLblPos val="nextTo"/>
+        <c:crossAx val="164659200"/>
+        <c:crosses val="autoZero"/>
+        <c:crossBetween val="midCat"/>
+      </c:valAx>
+    </c:plotArea>
+    <c:legend>
+      <c:legendPos val="r"/>
+      <c:overlay val="0"/>
+    </c:legend>
+    <c:plotVisOnly val="1"/>
+    <c:dispBlanksAs val="gap"/>
+    <c:showDLblsOverMax val="0"/>
+  </c:chart>
+  <c:externalData r:id="rId1">
+    <c:autoUpdate val="0"/>
+  </c:externalData>
+</c:chartSpace>
+</file>
+
+<file path=word/charts/chart2.xml><?xml version="1.0" encoding="utf-8"?>
+<c:chartSpace xmlns:c="http://schemas.openxmlformats.org/drawingml/2006/chart" xmlns:a="http://schemas.openxmlformats.org/drawingml/2006/main" xmlns:r="http://schemas.openxmlformats.org/officeDocument/2006/relationships">
+  <c:date1904 val="0"/>
+  <c:lang val="en-US"/>
+  <c:roundedCorners val="0"/>
+  <mc:AlternateContent xmlns:mc="http://schemas.openxmlformats.org/markup-compatibility/2006">
+    <mc:Choice xmlns:c14="http://schemas.microsoft.com/office/drawing/2007/8/2/chart" Requires="c14">
+      <c14:style val="102"/>
+    </mc:Choice>
+    <mc:Fallback>
+      <c:style val="2"/>
+    </mc:Fallback>
+  </mc:AlternateContent>
+  <c:chart>
+    <c:title>
+      <c:tx>
+        <c:rich>
+          <a:bodyPr/>
+          <a:lstStyle/>
+          <a:p>
+            <a:pPr>
+              <a:defRPr/>
+            </a:pPr>
+            <a:r>
+              <a:rPr lang="en-US"/>
+              <a:t>Global Memory 4 Layer</a:t>
+            </a:r>
+          </a:p>
+        </c:rich>
+      </c:tx>
+      <c:overlay val="0"/>
+    </c:title>
+    <c:autoTitleDeleted val="0"/>
+    <c:plotArea>
+      <c:layout/>
+      <c:scatterChart>
+        <c:scatterStyle val="lineMarker"/>
+        <c:varyColors val="0"/>
+        <c:ser>
+          <c:idx val="0"/>
+          <c:order val="0"/>
+          <c:tx>
+            <c:v>Forward</c:v>
+          </c:tx>
+          <c:spPr>
+            <a:ln w="28575">
+              <a:noFill/>
+            </a:ln>
+          </c:spPr>
+          <c:xVal>
+            <c:numRef>
+              <c:f>Sheet1!$A$9:$A$12</c:f>
+              <c:numCache>
+                <c:formatCode>General</c:formatCode>
+                <c:ptCount val="4"/>
+                <c:pt idx="0">
+                  <c:v>32</c:v>
+                </c:pt>
+                <c:pt idx="1">
+                  <c:v>64</c:v>
+                </c:pt>
+                <c:pt idx="2">
+                  <c:v>128</c:v>
+                </c:pt>
+                <c:pt idx="3">
+                  <c:v>256</c:v>
+                </c:pt>
+              </c:numCache>
+            </c:numRef>
+          </c:xVal>
+          <c:yVal>
+            <c:numRef>
+              <c:f>Sheet1!$B$9:$B$12</c:f>
+              <c:numCache>
+                <c:formatCode>General</c:formatCode>
+                <c:ptCount val="4"/>
+                <c:pt idx="0">
+                  <c:v>36598.253905999998</c:v>
+                </c:pt>
+                <c:pt idx="2">
+                  <c:v>81108.6875</c:v>
+                </c:pt>
+              </c:numCache>
+            </c:numRef>
+          </c:yVal>
+          <c:smooth val="0"/>
+        </c:ser>
+        <c:ser>
+          <c:idx val="1"/>
+          <c:order val="1"/>
+          <c:tx>
+            <c:v>Backward</c:v>
+          </c:tx>
+          <c:spPr>
+            <a:ln w="28575">
+              <a:noFill/>
+            </a:ln>
+          </c:spPr>
+          <c:xVal>
+            <c:numRef>
+              <c:f>Sheet1!$A$9:$A$12</c:f>
+              <c:numCache>
+                <c:formatCode>General</c:formatCode>
+                <c:ptCount val="4"/>
+                <c:pt idx="0">
+                  <c:v>32</c:v>
+                </c:pt>
+                <c:pt idx="1">
+                  <c:v>64</c:v>
+                </c:pt>
+                <c:pt idx="2">
+                  <c:v>128</c:v>
+                </c:pt>
+                <c:pt idx="3">
+                  <c:v>256</c:v>
+                </c:pt>
+              </c:numCache>
+            </c:numRef>
+          </c:xVal>
+          <c:yVal>
+            <c:numRef>
+              <c:f>Sheet1!$C$9:$C$12</c:f>
+              <c:numCache>
+                <c:formatCode>General</c:formatCode>
+                <c:ptCount val="4"/>
+                <c:pt idx="0">
+                  <c:v>29046.521484000001</c:v>
+                </c:pt>
+                <c:pt idx="2">
+                  <c:v>45087.515625</c:v>
+                </c:pt>
+              </c:numCache>
+            </c:numRef>
+          </c:yVal>
+          <c:smooth val="0"/>
+        </c:ser>
+        <c:dLbls>
+          <c:showLegendKey val="0"/>
+          <c:showVal val="0"/>
+          <c:showCatName val="0"/>
+          <c:showSerName val="0"/>
+          <c:showPercent val="0"/>
+          <c:showBubbleSize val="0"/>
+        </c:dLbls>
+        <c:axId val="165000704"/>
+        <c:axId val="165002624"/>
+      </c:scatterChart>
+      <c:valAx>
+        <c:axId val="165000704"/>
+        <c:scaling>
+          <c:orientation val="minMax"/>
+        </c:scaling>
+        <c:delete val="0"/>
+        <c:axPos val="b"/>
+        <c:title>
+          <c:tx>
+            <c:rich>
+              <a:bodyPr/>
+              <a:lstStyle/>
+              <a:p>
+                <a:pPr>
+                  <a:defRPr/>
+                </a:pPr>
+                <a:r>
+                  <a:rPr lang="en-US"/>
+                  <a:t>Neurons</a:t>
+                </a:r>
+              </a:p>
+            </c:rich>
+          </c:tx>
+          <c:overlay val="0"/>
+        </c:title>
+        <c:numFmt formatCode="General" sourceLinked="1"/>
+        <c:majorTickMark val="out"/>
+        <c:minorTickMark val="none"/>
+        <c:tickLblPos val="nextTo"/>
+        <c:crossAx val="165002624"/>
+        <c:crosses val="autoZero"/>
+        <c:crossBetween val="midCat"/>
+      </c:valAx>
+      <c:valAx>
+        <c:axId val="165002624"/>
+        <c:scaling>
+          <c:orientation val="minMax"/>
+        </c:scaling>
+        <c:delete val="0"/>
+        <c:axPos val="l"/>
+        <c:majorGridlines/>
+        <c:title>
+          <c:tx>
+            <c:rich>
+              <a:bodyPr rot="0" vert="wordArtVert"/>
+              <a:lstStyle/>
+              <a:p>
+                <a:pPr>
+                  <a:defRPr/>
+                </a:pPr>
+                <a:r>
+                  <a:rPr lang="en-US"/>
+                  <a:t>Time (ms)</a:t>
+                </a:r>
+              </a:p>
+            </c:rich>
+          </c:tx>
+          <c:overlay val="0"/>
+        </c:title>
+        <c:numFmt formatCode="General" sourceLinked="1"/>
+        <c:majorTickMark val="out"/>
+        <c:minorTickMark val="none"/>
+        <c:tickLblPos val="nextTo"/>
+        <c:crossAx val="165000704"/>
+        <c:crosses val="autoZero"/>
+        <c:crossBetween val="midCat"/>
+      </c:valAx>
+    </c:plotArea>
+    <c:legend>
+      <c:legendPos val="r"/>
+      <c:overlay val="0"/>
+    </c:legend>
+    <c:plotVisOnly val="1"/>
+    <c:dispBlanksAs val="gap"/>
+    <c:showDLblsOverMax val="0"/>
+  </c:chart>
+  <c:externalData r:id="rId1">
+    <c:autoUpdate val="0"/>
+  </c:externalData>
+</c:chartSpace>
+</file>
+
+<file path=word/charts/chart3.xml><?xml version="1.0" encoding="utf-8"?>
+<c:chartSpace xmlns:c="http://schemas.openxmlformats.org/drawingml/2006/chart" xmlns:a="http://schemas.openxmlformats.org/drawingml/2006/main" xmlns:r="http://schemas.openxmlformats.org/officeDocument/2006/relationships">
+  <c:date1904 val="0"/>
+  <c:lang val="en-US"/>
+  <c:roundedCorners val="0"/>
+  <mc:AlternateContent xmlns:mc="http://schemas.openxmlformats.org/markup-compatibility/2006">
+    <mc:Choice xmlns:c14="http://schemas.microsoft.com/office/drawing/2007/8/2/chart" Requires="c14">
+      <c14:style val="102"/>
+    </mc:Choice>
+    <mc:Fallback>
+      <c:style val="2"/>
+    </mc:Fallback>
+  </mc:AlternateContent>
+  <c:chart>
+    <c:title>
+      <c:tx>
+        <c:rich>
+          <a:bodyPr/>
+          <a:lstStyle/>
+          <a:p>
+            <a:pPr>
+              <a:defRPr/>
+            </a:pPr>
+            <a:r>
+              <a:rPr lang="en-US"/>
+              <a:t>Shared Memory 2 Layer</a:t>
+            </a:r>
+          </a:p>
+        </c:rich>
+      </c:tx>
+      <c:overlay val="0"/>
+    </c:title>
+    <c:autoTitleDeleted val="0"/>
+    <c:plotArea>
+      <c:layout/>
+      <c:scatterChart>
+        <c:scatterStyle val="lineMarker"/>
+        <c:varyColors val="0"/>
+        <c:ser>
+          <c:idx val="0"/>
+          <c:order val="0"/>
+          <c:spPr>
+            <a:ln w="28575">
+              <a:noFill/>
+            </a:ln>
+          </c:spPr>
+          <c:xVal>
+            <c:numRef>
+              <c:f>Sheet1!$A$21:$A$24</c:f>
+              <c:numCache>
+                <c:formatCode>General</c:formatCode>
+                <c:ptCount val="4"/>
+                <c:pt idx="0">
+                  <c:v>32</c:v>
+                </c:pt>
+                <c:pt idx="1">
+                  <c:v>64</c:v>
+                </c:pt>
+                <c:pt idx="2">
+                  <c:v>128</c:v>
+                </c:pt>
+                <c:pt idx="3">
+                  <c:v>256</c:v>
+                </c:pt>
+              </c:numCache>
+            </c:numRef>
+          </c:xVal>
+          <c:yVal>
+            <c:numRef>
+              <c:f>Sheet1!$B$21:$B$24</c:f>
+              <c:numCache>
+                <c:formatCode>General</c:formatCode>
+                <c:ptCount val="4"/>
+                <c:pt idx="0">
+                  <c:v>21894.355468999998</c:v>
+                </c:pt>
+                <c:pt idx="1">
+                  <c:v>25791.171875</c:v>
+                </c:pt>
+                <c:pt idx="2">
+                  <c:v>38557.667969000002</c:v>
+                </c:pt>
+                <c:pt idx="3">
+                  <c:v>89314.890625</c:v>
+                </c:pt>
+              </c:numCache>
+            </c:numRef>
+          </c:yVal>
+          <c:smooth val="0"/>
+        </c:ser>
+        <c:ser>
+          <c:idx val="1"/>
+          <c:order val="1"/>
+          <c:spPr>
+            <a:ln w="28575">
+              <a:noFill/>
+            </a:ln>
+          </c:spPr>
+          <c:xVal>
+            <c:numRef>
+              <c:f>Sheet1!$A$21:$A$24</c:f>
+              <c:numCache>
+                <c:formatCode>General</c:formatCode>
+                <c:ptCount val="4"/>
+                <c:pt idx="0">
+                  <c:v>32</c:v>
+                </c:pt>
+                <c:pt idx="1">
+                  <c:v>64</c:v>
+                </c:pt>
+                <c:pt idx="2">
+                  <c:v>128</c:v>
+                </c:pt>
+                <c:pt idx="3">
+                  <c:v>256</c:v>
+                </c:pt>
+              </c:numCache>
+            </c:numRef>
+          </c:xVal>
+          <c:yVal>
+            <c:numRef>
+              <c:f>Sheet1!$C$21:$C$24</c:f>
+              <c:numCache>
+                <c:formatCode>General</c:formatCode>
+                <c:ptCount val="4"/>
+                <c:pt idx="0">
+                  <c:v>17709.693359000001</c:v>
+                </c:pt>
+                <c:pt idx="1">
+                  <c:v>19252.064452999999</c:v>
+                </c:pt>
+                <c:pt idx="2">
+                  <c:v>24388.736327999999</c:v>
+                </c:pt>
+                <c:pt idx="3">
+                  <c:v>49809.207030999998</c:v>
+                </c:pt>
+              </c:numCache>
+            </c:numRef>
+          </c:yVal>
+          <c:smooth val="0"/>
+        </c:ser>
+        <c:dLbls>
+          <c:showLegendKey val="0"/>
+          <c:showVal val="0"/>
+          <c:showCatName val="0"/>
+          <c:showSerName val="0"/>
+          <c:showPercent val="0"/>
+          <c:showBubbleSize val="0"/>
+        </c:dLbls>
+        <c:axId val="170137472"/>
+        <c:axId val="175956352"/>
+      </c:scatterChart>
+      <c:valAx>
+        <c:axId val="170137472"/>
+        <c:scaling>
+          <c:orientation val="minMax"/>
+        </c:scaling>
+        <c:delete val="0"/>
+        <c:axPos val="b"/>
+        <c:title>
+          <c:tx>
+            <c:rich>
+              <a:bodyPr/>
+              <a:lstStyle/>
+              <a:p>
+                <a:pPr>
+                  <a:defRPr/>
+                </a:pPr>
+                <a:r>
+                  <a:rPr lang="en-US"/>
+                  <a:t>Neurons</a:t>
+                </a:r>
+              </a:p>
+            </c:rich>
+          </c:tx>
+          <c:overlay val="0"/>
+        </c:title>
+        <c:numFmt formatCode="General" sourceLinked="1"/>
+        <c:majorTickMark val="out"/>
+        <c:minorTickMark val="none"/>
+        <c:tickLblPos val="nextTo"/>
+        <c:crossAx val="175956352"/>
+        <c:crosses val="autoZero"/>
+        <c:crossBetween val="midCat"/>
+      </c:valAx>
+      <c:valAx>
+        <c:axId val="175956352"/>
+        <c:scaling>
+          <c:orientation val="minMax"/>
+        </c:scaling>
+        <c:delete val="0"/>
+        <c:axPos val="l"/>
+        <c:majorGridlines/>
+        <c:title>
+          <c:tx>
+            <c:rich>
+              <a:bodyPr rot="0" vert="wordArtVert"/>
+              <a:lstStyle/>
+              <a:p>
+                <a:pPr>
+                  <a:defRPr/>
+                </a:pPr>
+                <a:r>
+                  <a:rPr lang="en-US"/>
+                  <a:t>Time (ms)</a:t>
+                </a:r>
+              </a:p>
+            </c:rich>
+          </c:tx>
+          <c:overlay val="0"/>
+        </c:title>
+        <c:numFmt formatCode="General" sourceLinked="1"/>
+        <c:majorTickMark val="out"/>
+        <c:minorTickMark val="none"/>
+        <c:tickLblPos val="nextTo"/>
+        <c:crossAx val="170137472"/>
+        <c:crosses val="autoZero"/>
+        <c:crossBetween val="midCat"/>
+      </c:valAx>
+    </c:plotArea>
+    <c:legend>
+      <c:legendPos val="r"/>
+      <c:overlay val="0"/>
+    </c:legend>
+    <c:plotVisOnly val="1"/>
+    <c:dispBlanksAs val="gap"/>
+    <c:showDLblsOverMax val="0"/>
+  </c:chart>
+  <c:externalData r:id="rId1">
+    <c:autoUpdate val="0"/>
+  </c:externalData>
+</c:chartSpace>
+</file>
+
+<file path=word/charts/chart4.xml><?xml version="1.0" encoding="utf-8"?>
+<c:chartSpace xmlns:c="http://schemas.openxmlformats.org/drawingml/2006/chart" xmlns:a="http://schemas.openxmlformats.org/drawingml/2006/main" xmlns:r="http://schemas.openxmlformats.org/officeDocument/2006/relationships">
+  <c:date1904 val="0"/>
+  <c:lang val="en-US"/>
+  <c:roundedCorners val="0"/>
+  <mc:AlternateContent xmlns:mc="http://schemas.openxmlformats.org/markup-compatibility/2006">
+    <mc:Choice xmlns:c14="http://schemas.microsoft.com/office/drawing/2007/8/2/chart" Requires="c14">
+      <c14:style val="102"/>
+    </mc:Choice>
+    <mc:Fallback>
+      <c:style val="2"/>
+    </mc:Fallback>
+  </mc:AlternateContent>
+  <c:chart>
+    <c:title>
+      <c:tx>
+        <c:rich>
+          <a:bodyPr/>
+          <a:lstStyle/>
+          <a:p>
+            <a:pPr>
+              <a:defRPr/>
+            </a:pPr>
+            <a:r>
+              <a:rPr lang="en-US"/>
+              <a:t>Shared Memory Coalesce 2 Layer</a:t>
+            </a:r>
+          </a:p>
+        </c:rich>
+      </c:tx>
+      <c:overlay val="0"/>
+    </c:title>
+    <c:autoTitleDeleted val="0"/>
+    <c:plotArea>
+      <c:layout/>
+      <c:scatterChart>
+        <c:scatterStyle val="lineMarker"/>
+        <c:varyColors val="0"/>
+        <c:ser>
+          <c:idx val="0"/>
+          <c:order val="0"/>
+          <c:spPr>
+            <a:ln w="28575">
+              <a:noFill/>
+            </a:ln>
+          </c:spPr>
+          <c:xVal>
+            <c:numRef>
+              <c:f>Sheet1!$A$15:$A$18</c:f>
+              <c:numCache>
+                <c:formatCode>General</c:formatCode>
+                <c:ptCount val="4"/>
+                <c:pt idx="0">
+                  <c:v>32</c:v>
+                </c:pt>
+                <c:pt idx="1">
+                  <c:v>64</c:v>
+                </c:pt>
+                <c:pt idx="2">
+                  <c:v>128</c:v>
+                </c:pt>
+                <c:pt idx="3">
+                  <c:v>256</c:v>
+                </c:pt>
+              </c:numCache>
+            </c:numRef>
+          </c:xVal>
+          <c:yVal>
+            <c:numRef>
+              <c:f>Sheet1!$B$15:$B$18</c:f>
+              <c:numCache>
+                <c:formatCode>General</c:formatCode>
+                <c:ptCount val="4"/>
+                <c:pt idx="0">
+                  <c:v>22135.767577999999</c:v>
+                </c:pt>
+                <c:pt idx="1">
+                  <c:v>26975.056640999999</c:v>
+                </c:pt>
+                <c:pt idx="2">
+                  <c:v>45393.191405999998</c:v>
+                </c:pt>
+                <c:pt idx="3">
+                  <c:v>140820.546875</c:v>
+                </c:pt>
+              </c:numCache>
+            </c:numRef>
+          </c:yVal>
+          <c:smooth val="0"/>
+        </c:ser>
+        <c:ser>
+          <c:idx val="1"/>
+          <c:order val="1"/>
+          <c:spPr>
+            <a:ln w="28575">
+              <a:noFill/>
+            </a:ln>
+          </c:spPr>
+          <c:xVal>
+            <c:numRef>
+              <c:f>Sheet1!$A$15:$A$18</c:f>
+              <c:numCache>
+                <c:formatCode>General</c:formatCode>
+                <c:ptCount val="4"/>
+                <c:pt idx="0">
+                  <c:v>32</c:v>
+                </c:pt>
+                <c:pt idx="1">
+                  <c:v>64</c:v>
+                </c:pt>
+                <c:pt idx="2">
+                  <c:v>128</c:v>
+                </c:pt>
+                <c:pt idx="3">
+                  <c:v>256</c:v>
+                </c:pt>
+              </c:numCache>
+            </c:numRef>
+          </c:xVal>
+          <c:yVal>
+            <c:numRef>
+              <c:f>Sheet1!$C$15:$C$18</c:f>
+              <c:numCache>
+                <c:formatCode>General</c:formatCode>
+                <c:ptCount val="4"/>
+                <c:pt idx="0">
+                  <c:v>17962.285156000002</c:v>
+                </c:pt>
+                <c:pt idx="1">
+                  <c:v>20255.617188</c:v>
+                </c:pt>
+                <c:pt idx="2">
+                  <c:v>30095.220702999999</c:v>
+                </c:pt>
+                <c:pt idx="3">
+                  <c:v>91786.054688000004</c:v>
+                </c:pt>
+              </c:numCache>
+            </c:numRef>
+          </c:yVal>
+          <c:smooth val="0"/>
+        </c:ser>
+        <c:dLbls>
+          <c:showLegendKey val="0"/>
+          <c:showVal val="0"/>
+          <c:showCatName val="0"/>
+          <c:showSerName val="0"/>
+          <c:showPercent val="0"/>
+          <c:showBubbleSize val="0"/>
+        </c:dLbls>
+        <c:axId val="176047232"/>
+        <c:axId val="176049152"/>
+      </c:scatterChart>
+      <c:valAx>
+        <c:axId val="176047232"/>
+        <c:scaling>
+          <c:orientation val="minMax"/>
+        </c:scaling>
+        <c:delete val="0"/>
+        <c:axPos val="b"/>
+        <c:title>
+          <c:tx>
+            <c:rich>
+              <a:bodyPr/>
+              <a:lstStyle/>
+              <a:p>
+                <a:pPr>
+                  <a:defRPr/>
+                </a:pPr>
+                <a:r>
+                  <a:rPr lang="en-US"/>
+                  <a:t>Neurons</a:t>
+                </a:r>
+              </a:p>
+            </c:rich>
+          </c:tx>
+          <c:overlay val="0"/>
+        </c:title>
+        <c:numFmt formatCode="General" sourceLinked="1"/>
+        <c:majorTickMark val="out"/>
+        <c:minorTickMark val="none"/>
+        <c:tickLblPos val="nextTo"/>
+        <c:crossAx val="176049152"/>
+        <c:crosses val="autoZero"/>
+        <c:crossBetween val="midCat"/>
+      </c:valAx>
+      <c:valAx>
+        <c:axId val="176049152"/>
+        <c:scaling>
+          <c:orientation val="minMax"/>
+        </c:scaling>
+        <c:delete val="0"/>
+        <c:axPos val="l"/>
+        <c:majorGridlines/>
+        <c:title>
+          <c:tx>
+            <c:rich>
+              <a:bodyPr rot="0" vert="wordArtVert"/>
+              <a:lstStyle/>
+              <a:p>
+                <a:pPr>
+                  <a:defRPr/>
+                </a:pPr>
+                <a:r>
+                  <a:rPr lang="en-US"/>
+                  <a:t>Time (ms)</a:t>
+                </a:r>
+              </a:p>
+            </c:rich>
+          </c:tx>
+          <c:overlay val="0"/>
+        </c:title>
+        <c:numFmt formatCode="General" sourceLinked="1"/>
+        <c:majorTickMark val="out"/>
+        <c:minorTickMark val="none"/>
+        <c:tickLblPos val="nextTo"/>
+        <c:crossAx val="176047232"/>
+        <c:crosses val="autoZero"/>
+        <c:crossBetween val="midCat"/>
+      </c:valAx>
+    </c:plotArea>
+    <c:legend>
+      <c:legendPos val="r"/>
+      <c:overlay val="0"/>
+    </c:legend>
+    <c:plotVisOnly val="1"/>
+    <c:dispBlanksAs val="gap"/>
+    <c:showDLblsOverMax val="0"/>
+  </c:chart>
+  <c:externalData r:id="rId1">
+    <c:autoUpdate val="0"/>
+  </c:externalData>
+</c:chartSpace>
 </file>
 
 <file path=word/theme/theme1.xml><?xml version="1.0" encoding="utf-8"?>

</xml_diff>

<commit_message>
[Report] Font changes and Indexing
</commit_message>
<xml_diff>
--- a/report/report.docx
+++ b/report/report.docx
@@ -70,13 +70,37 @@
       </w:pPr>
     </w:p>
     <w:p>
-      <w:r>
+      <w:pPr>
+        <w:rPr>
+          <w:b/>
+          <w:sz w:val="24"/>
+          <w:szCs w:val="24"/>
+        </w:rPr>
+      </w:pPr>
+      <w:r>
+        <w:rPr>
+          <w:b/>
+          <w:sz w:val="24"/>
+          <w:szCs w:val="24"/>
+        </w:rPr>
         <w:t>Table of Contents</w:t>
       </w:r>
     </w:p>
     <w:p/>
     <w:p>
-      <w:r>
+      <w:pPr>
+        <w:rPr>
+          <w:b/>
+          <w:sz w:val="24"/>
+          <w:szCs w:val="24"/>
+        </w:rPr>
+      </w:pPr>
+      <w:r>
+        <w:rPr>
+          <w:b/>
+          <w:sz w:val="24"/>
+          <w:szCs w:val="24"/>
+        </w:rPr>
         <w:t>Abstract</w:t>
       </w:r>
     </w:p>
@@ -90,11 +114,30 @@
     </w:p>
     <w:p/>
     <w:p>
-      <w:r>
+      <w:pPr>
+        <w:rPr>
+          <w:b/>
+          <w:sz w:val="24"/>
+          <w:szCs w:val="24"/>
+        </w:rPr>
+      </w:pPr>
+      <w:r>
+        <w:rPr>
+          <w:b/>
+          <w:sz w:val="24"/>
+          <w:szCs w:val="24"/>
+        </w:rPr>
         <w:t>Introduction</w:t>
       </w:r>
     </w:p>
     <w:p>
+      <w:pPr>
+        <w:pStyle w:val="ListParagraph"/>
+        <w:numPr>
+          <w:ilvl w:val="0"/>
+          <w:numId w:val="3"/>
+        </w:numPr>
+      </w:pPr>
       <w:r>
         <w:t>Character Recognition</w:t>
       </w:r>
@@ -105,6 +148,13 @@
       </w:r>
     </w:p>
     <w:p>
+      <w:pPr>
+        <w:pStyle w:val="ListParagraph"/>
+        <w:numPr>
+          <w:ilvl w:val="0"/>
+          <w:numId w:val="3"/>
+        </w:numPr>
+      </w:pPr>
       <w:r>
         <w:t>Neural Networks</w:t>
       </w:r>
@@ -372,26 +422,11 @@
           <w:rFonts w:eastAsiaTheme="minorEastAsia"/>
         </w:rPr>
       </w:pPr>
-      <w:proofErr w:type="gramStart"/>
       <w:r>
         <w:rPr>
           <w:rFonts w:eastAsiaTheme="minorEastAsia"/>
         </w:rPr>
-        <w:t>m</w:t>
-      </w:r>
-      <w:proofErr w:type="gramEnd"/>
-      <w:r>
-        <w:rPr>
-          <w:rFonts w:eastAsiaTheme="minorEastAsia"/>
-        </w:rPr>
-        <w:t xml:space="preserve"> is the number of neurons in each hidden layer, </w:t>
-      </w:r>
-      <w:proofErr w:type="spellStart"/>
-      <w:r>
-        <w:rPr>
-          <w:rFonts w:eastAsiaTheme="minorEastAsia"/>
-        </w:rPr>
-        <w:t>w</w:t>
+        <w:t>m is the number of neurons in each hidden layer, w</w:t>
       </w:r>
       <w:r>
         <w:rPr>
@@ -400,33 +435,11 @@
         </w:rPr>
         <w:t>k,j</w:t>
       </w:r>
-      <w:proofErr w:type="spellEnd"/>
       <w:r>
         <w:rPr>
           <w:rFonts w:eastAsiaTheme="minorEastAsia"/>
         </w:rPr>
-        <w:t xml:space="preserve"> is the weight of an edge (</w:t>
-      </w:r>
-      <w:proofErr w:type="spellStart"/>
-      <w:r>
-        <w:rPr>
-          <w:rFonts w:eastAsiaTheme="minorEastAsia"/>
-        </w:rPr>
-        <w:t>k,j</w:t>
-      </w:r>
-      <w:proofErr w:type="spellEnd"/>
-      <w:r>
-        <w:rPr>
-          <w:rFonts w:eastAsiaTheme="minorEastAsia"/>
-        </w:rPr>
-        <w:t xml:space="preserve">) and </w:t>
-      </w:r>
-      <w:proofErr w:type="spellStart"/>
-      <w:r>
-        <w:rPr>
-          <w:rFonts w:eastAsiaTheme="minorEastAsia"/>
-        </w:rPr>
-        <w:t>a</w:t>
+        <w:t xml:space="preserve"> is the weight of an edge (k,j) and a</w:t>
       </w:r>
       <w:r>
         <w:rPr>
@@ -435,7 +448,6 @@
         </w:rPr>
         <w:t>k</w:t>
       </w:r>
-      <w:proofErr w:type="spellEnd"/>
       <w:r>
         <w:rPr>
           <w:rFonts w:eastAsiaTheme="minorEastAsia"/>
@@ -454,21 +466,7 @@
         <w:rPr>
           <w:rFonts w:eastAsiaTheme="minorEastAsia"/>
         </w:rPr>
-        <w:t xml:space="preserve"> </w:t>
-      </w:r>
-      <w:proofErr w:type="gramStart"/>
-      <w:r>
-        <w:rPr>
-          <w:rFonts w:eastAsiaTheme="minorEastAsia"/>
-        </w:rPr>
-        <w:t>stands</w:t>
-      </w:r>
-      <w:proofErr w:type="gramEnd"/>
-      <w:r>
-        <w:rPr>
-          <w:rFonts w:eastAsiaTheme="minorEastAsia"/>
-        </w:rPr>
-        <w:t xml:space="preserve"> for the sigmoid function, used to approximate the activation threshold:</w:t>
+        <w:t xml:space="preserve"> stands for the sigmoid function, used to approximate the activation threshold:</w:t>
       </w:r>
     </w:p>
     <w:p>
@@ -574,6 +572,13 @@
     </w:p>
     <w:p/>
     <w:p>
+      <w:pPr>
+        <w:pStyle w:val="ListParagraph"/>
+        <w:numPr>
+          <w:ilvl w:val="0"/>
+          <w:numId w:val="3"/>
+        </w:numPr>
+      </w:pPr>
       <w:r>
         <w:t>Method</w:t>
       </w:r>
@@ -587,6 +592,13 @@
       </w:r>
     </w:p>
     <w:p>
+      <w:pPr>
+        <w:pStyle w:val="ListParagraph"/>
+        <w:numPr>
+          <w:ilvl w:val="0"/>
+          <w:numId w:val="4"/>
+        </w:numPr>
+      </w:pPr>
       <w:r>
         <w:t>Base Case</w:t>
       </w:r>
@@ -597,6 +609,13 @@
       </w:r>
     </w:p>
     <w:p>
+      <w:pPr>
+        <w:pStyle w:val="ListParagraph"/>
+        <w:numPr>
+          <w:ilvl w:val="0"/>
+          <w:numId w:val="4"/>
+        </w:numPr>
+      </w:pPr>
       <w:r>
         <w:t>Single Core Optimizations</w:t>
       </w:r>
@@ -608,26 +627,30 @@
       </w:r>
     </w:p>
     <w:p>
+      <w:pPr>
+        <w:pStyle w:val="ListParagraph"/>
+        <w:numPr>
+          <w:ilvl w:val="0"/>
+          <w:numId w:val="4"/>
+        </w:numPr>
+      </w:pPr>
       <w:r>
         <w:t>Multiple Core Optimizations</w:t>
       </w:r>
     </w:p>
     <w:p>
-      <w:proofErr w:type="spellStart"/>
-      <w:r>
-        <w:t>Openmp</w:t>
-      </w:r>
-      <w:proofErr w:type="spellEnd"/>
-      <w:r>
-        <w:t xml:space="preserve"> and </w:t>
-      </w:r>
-      <w:proofErr w:type="spellStart"/>
-      <w:r>
-        <w:t>pthreads</w:t>
-      </w:r>
-      <w:proofErr w:type="spellEnd"/>
-    </w:p>
-    <w:p>
+      <w:r>
+        <w:t>Openmp and pthreads</w:t>
+      </w:r>
+    </w:p>
+    <w:p>
+      <w:pPr>
+        <w:pStyle w:val="ListParagraph"/>
+        <w:numPr>
+          <w:ilvl w:val="0"/>
+          <w:numId w:val="4"/>
+        </w:numPr>
+      </w:pPr>
       <w:r>
         <w:t>GPU Optimizations</w:t>
       </w:r>
@@ -702,7 +725,19 @@
     </w:p>
     <w:p/>
     <w:p>
-      <w:r>
+      <w:pPr>
+        <w:rPr>
+          <w:b/>
+          <w:sz w:val="24"/>
+          <w:szCs w:val="24"/>
+        </w:rPr>
+      </w:pPr>
+      <w:r>
+        <w:rPr>
+          <w:b/>
+          <w:sz w:val="24"/>
+          <w:szCs w:val="24"/>
+        </w:rPr>
         <w:t>Results</w:t>
       </w:r>
     </w:p>
@@ -719,15 +754,7 @@
         <w:t>Due to the matrix a</w:t>
       </w:r>
       <w:r>
-        <w:t xml:space="preserve">nd vector size changing </w:t>
-      </w:r>
-      <w:proofErr w:type="gramStart"/>
-      <w:r>
-        <w:t>at each iteration</w:t>
-      </w:r>
-      <w:proofErr w:type="gramEnd"/>
-      <w:r>
-        <w:t>,</w:t>
+        <w:t>nd vector size changing at each iteration,</w:t>
       </w:r>
       <w:r>
         <w:t xml:space="preserve"> it is difficult to make an exact GFLOPS calculation. </w:t>
@@ -804,6 +831,9 @@
             <w:r>
               <w:t>Forward</w:t>
             </w:r>
+            <w:r>
+              <w:t xml:space="preserve"> (ms)</w:t>
+            </w:r>
           </w:p>
         </w:tc>
         <w:tc>
@@ -815,6 +845,9 @@
           <w:p>
             <w:r>
               <w:t>Back</w:t>
+            </w:r>
+            <w:r>
+              <w:t xml:space="preserve"> (ms)</w:t>
             </w:r>
           </w:p>
         </w:tc>
@@ -1473,6 +1506,9 @@
             <w:r>
               <w:t>Forward</w:t>
             </w:r>
+            <w:r>
+              <w:t xml:space="preserve"> (ms)</w:t>
+            </w:r>
           </w:p>
         </w:tc>
         <w:tc>
@@ -1484,6 +1520,9 @@
           <w:p>
             <w:r>
               <w:t>Back</w:t>
+            </w:r>
+            <w:r>
+              <w:t xml:space="preserve"> (ms)</w:t>
             </w:r>
           </w:p>
         </w:tc>
@@ -1870,6 +1909,9 @@
             <w:r>
               <w:t>Forward</w:t>
             </w:r>
+            <w:r>
+              <w:t xml:space="preserve"> (ms)</w:t>
+            </w:r>
           </w:p>
         </w:tc>
         <w:tc>
@@ -1881,6 +1923,9 @@
           <w:p>
             <w:r>
               <w:t>Back</w:t>
+            </w:r>
+            <w:r>
+              <w:t xml:space="preserve"> (ms)</w:t>
             </w:r>
           </w:p>
         </w:tc>
@@ -2195,7 +2240,6 @@
         </w:rPr>
         <w:t xml:space="preserve"> </w:t>
       </w:r>
-      <w:bookmarkStart w:id="0" w:name="_GoBack"/>
       <w:r>
         <w:rPr>
           <w:noProof/>
@@ -2215,10 +2259,21 @@
           </wp:inline>
         </w:drawing>
       </w:r>
-      <w:bookmarkEnd w:id="0"/>
-    </w:p>
-    <w:p>
-      <w:r>
+    </w:p>
+    <w:p>
+      <w:pPr>
+        <w:rPr>
+          <w:b/>
+          <w:sz w:val="24"/>
+          <w:szCs w:val="24"/>
+        </w:rPr>
+      </w:pPr>
+      <w:r>
+        <w:rPr>
+          <w:b/>
+          <w:sz w:val="24"/>
+          <w:szCs w:val="24"/>
+        </w:rPr>
         <w:t>Future Work</w:t>
       </w:r>
     </w:p>
@@ -2255,7 +2310,19 @@
     </w:p>
     <w:p/>
     <w:p>
-      <w:r>
+      <w:pPr>
+        <w:rPr>
+          <w:b/>
+          <w:sz w:val="24"/>
+          <w:szCs w:val="24"/>
+        </w:rPr>
+      </w:pPr>
+      <w:r>
+        <w:rPr>
+          <w:b/>
+          <w:sz w:val="24"/>
+          <w:szCs w:val="24"/>
+        </w:rPr>
         <w:t>Conclusion</w:t>
       </w:r>
     </w:p>
@@ -2310,12 +2377,23 @@
     </w:p>
     <w:p/>
     <w:p>
-      <w:r>
+      <w:pPr>
+        <w:rPr>
+          <w:b/>
+          <w:sz w:val="24"/>
+          <w:szCs w:val="24"/>
+        </w:rPr>
+      </w:pPr>
+      <w:r>
+        <w:rPr>
+          <w:b/>
+          <w:sz w:val="24"/>
+          <w:szCs w:val="24"/>
+        </w:rPr>
         <w:t>References</w:t>
       </w:r>
     </w:p>
     <w:p>
-      <w:proofErr w:type="gramStart"/>
       <w:r>
         <w:t xml:space="preserve">Base code of “Neural Network OCR”, </w:t>
       </w:r>
@@ -2330,24 +2408,10 @@
       <w:r>
         <w:t>, May 7, 2015.</w:t>
       </w:r>
-      <w:proofErr w:type="gramEnd"/>
-    </w:p>
-    <w:p>
-      <w:proofErr w:type="gramStart"/>
-      <w:r>
-        <w:t xml:space="preserve">“A regularization term to avoid saturation of the </w:t>
-      </w:r>
-      <w:proofErr w:type="spellStart"/>
-      <w:r>
-        <w:t>sigmoids</w:t>
-      </w:r>
-      <w:proofErr w:type="spellEnd"/>
-      <w:r>
-        <w:t xml:space="preserve"> in multilayer neural networks”.</w:t>
-      </w:r>
-      <w:proofErr w:type="gramEnd"/>
-      <w:r>
-        <w:t xml:space="preserve"> </w:t>
+    </w:p>
+    <w:p>
+      <w:r>
+        <w:t xml:space="preserve">“A regularization term to avoid saturation of the sigmoids in multilayer neural networks”. </w:t>
       </w:r>
       <w:hyperlink r:id="rId14" w:history="1">
         <w:r>
@@ -2358,67 +2422,12 @@
         </w:r>
       </w:hyperlink>
       <w:r>
-        <w:t xml:space="preserve">. </w:t>
-      </w:r>
-      <w:proofErr w:type="spellStart"/>
-      <w:proofErr w:type="gramStart"/>
-      <w:r>
-        <w:t>Lluis</w:t>
-      </w:r>
-      <w:proofErr w:type="spellEnd"/>
-      <w:r>
-        <w:t xml:space="preserve"> </w:t>
-      </w:r>
-      <w:proofErr w:type="spellStart"/>
-      <w:r>
-        <w:t>Garrido</w:t>
-      </w:r>
-      <w:proofErr w:type="spellEnd"/>
-      <w:r>
-        <w:t xml:space="preserve">, Sergio Gomez, </w:t>
-      </w:r>
-      <w:proofErr w:type="spellStart"/>
-      <w:r>
-        <w:t>Vicens</w:t>
-      </w:r>
-      <w:proofErr w:type="spellEnd"/>
-      <w:r>
-        <w:t xml:space="preserve"> </w:t>
-      </w:r>
-      <w:proofErr w:type="spellStart"/>
-      <w:r>
-        <w:t>Gaitan</w:t>
-      </w:r>
-      <w:proofErr w:type="spellEnd"/>
-      <w:r>
-        <w:t xml:space="preserve">, and </w:t>
-      </w:r>
-      <w:proofErr w:type="spellStart"/>
-      <w:r>
-        <w:t>Miquel</w:t>
-      </w:r>
-      <w:proofErr w:type="spellEnd"/>
-      <w:r>
-        <w:t xml:space="preserve"> Serra-</w:t>
-      </w:r>
-      <w:proofErr w:type="spellStart"/>
-      <w:r>
-        <w:t>Ricart</w:t>
-      </w:r>
-      <w:proofErr w:type="spellEnd"/>
-      <w:r>
-        <w:t>.</w:t>
-      </w:r>
-      <w:proofErr w:type="gramEnd"/>
-      <w:r>
-        <w:t xml:space="preserve"> </w:t>
-      </w:r>
-    </w:p>
-    <w:p/>
-    <w:p>
-      <w:r>
-        <w:t>Code Description</w:t>
-      </w:r>
+        <w:t xml:space="preserve">. Lluis Garrido, Sergio Gomez, Vicens Gaitan, and Miquel Serra-Ricart. </w:t>
+      </w:r>
+    </w:p>
+    <w:p>
+      <w:bookmarkStart w:id="0" w:name="_GoBack"/>
+      <w:bookmarkEnd w:id="0"/>
     </w:p>
     <w:sectPr>
       <w:pgSz w:w="12240" w:h="15840"/>
@@ -2433,16 +2442,16 @@
 <file path=word/numbering.xml><?xml version="1.0" encoding="utf-8"?>
 <w:numbering xmlns:wpc="http://schemas.microsoft.com/office/word/2010/wordprocessingCanvas" xmlns:mc="http://schemas.openxmlformats.org/markup-compatibility/2006" xmlns:o="urn:schemas-microsoft-com:office:office" xmlns:r="http://schemas.openxmlformats.org/officeDocument/2006/relationships" xmlns:m="http://schemas.openxmlformats.org/officeDocument/2006/math" xmlns:v="urn:schemas-microsoft-com:vml" xmlns:wp14="http://schemas.microsoft.com/office/word/2010/wordprocessingDrawing" xmlns:wp="http://schemas.openxmlformats.org/drawingml/2006/wordprocessingDrawing" xmlns:w10="urn:schemas-microsoft-com:office:word" xmlns:w="http://schemas.openxmlformats.org/wordprocessingml/2006/main" xmlns:w14="http://schemas.microsoft.com/office/word/2010/wordml" xmlns:wpg="http://schemas.microsoft.com/office/word/2010/wordprocessingGroup" xmlns:wpi="http://schemas.microsoft.com/office/word/2010/wordprocessingInk" xmlns:wne="http://schemas.microsoft.com/office/word/2006/wordml" xmlns:wps="http://schemas.microsoft.com/office/word/2010/wordprocessingShape" mc:Ignorable="w14 wp14">
   <w:abstractNum w:abstractNumId="0">
-    <w:nsid w:val="4B757FB2"/>
+    <w:nsid w:val="3DA061B0"/>
     <w:multiLevelType w:val="hybridMultilevel"/>
-    <w:tmpl w:val="DFD8205A"/>
-    <w:lvl w:ilvl="0" w:tplc="FC4CAC7E">
+    <w:tmpl w:val="F3443534"/>
+    <w:lvl w:ilvl="0" w:tplc="0409000F">
       <w:start w:val="1"/>
       <w:numFmt w:val="decimal"/>
       <w:lvlText w:val="%1."/>
       <w:lvlJc w:val="left"/>
       <w:pPr>
-        <w:ind w:left="1080" w:hanging="360"/>
+        <w:ind w:left="720" w:hanging="360"/>
       </w:pPr>
       <w:rPr>
         <w:rFonts w:hint="default"/>
@@ -2454,7 +2463,7 @@
       <w:lvlText w:val="%2."/>
       <w:lvlJc w:val="left"/>
       <w:pPr>
-        <w:ind w:left="1800" w:hanging="360"/>
+        <w:ind w:left="1440" w:hanging="360"/>
       </w:pPr>
     </w:lvl>
     <w:lvl w:ilvl="2" w:tplc="0409001B" w:tentative="1">
@@ -2463,7 +2472,7 @@
       <w:lvlText w:val="%3."/>
       <w:lvlJc w:val="right"/>
       <w:pPr>
-        <w:ind w:left="2520" w:hanging="180"/>
+        <w:ind w:left="2160" w:hanging="180"/>
       </w:pPr>
     </w:lvl>
     <w:lvl w:ilvl="3" w:tplc="0409000F" w:tentative="1">
@@ -2472,7 +2481,7 @@
       <w:lvlText w:val="%4."/>
       <w:lvlJc w:val="left"/>
       <w:pPr>
-        <w:ind w:left="3240" w:hanging="360"/>
+        <w:ind w:left="2880" w:hanging="360"/>
       </w:pPr>
     </w:lvl>
     <w:lvl w:ilvl="4" w:tplc="04090019" w:tentative="1">
@@ -2481,7 +2490,7 @@
       <w:lvlText w:val="%5."/>
       <w:lvlJc w:val="left"/>
       <w:pPr>
-        <w:ind w:left="3960" w:hanging="360"/>
+        <w:ind w:left="3600" w:hanging="360"/>
       </w:pPr>
     </w:lvl>
     <w:lvl w:ilvl="5" w:tplc="0409001B" w:tentative="1">
@@ -2490,7 +2499,7 @@
       <w:lvlText w:val="%6."/>
       <w:lvlJc w:val="right"/>
       <w:pPr>
-        <w:ind w:left="4680" w:hanging="180"/>
+        <w:ind w:left="4320" w:hanging="180"/>
       </w:pPr>
     </w:lvl>
     <w:lvl w:ilvl="6" w:tplc="0409000F" w:tentative="1">
@@ -2499,7 +2508,7 @@
       <w:lvlText w:val="%7."/>
       <w:lvlJc w:val="left"/>
       <w:pPr>
-        <w:ind w:left="5400" w:hanging="360"/>
+        <w:ind w:left="5040" w:hanging="360"/>
       </w:pPr>
     </w:lvl>
     <w:lvl w:ilvl="7" w:tplc="04090019" w:tentative="1">
@@ -2508,7 +2517,7 @@
       <w:lvlText w:val="%8."/>
       <w:lvlJc w:val="left"/>
       <w:pPr>
-        <w:ind w:left="6120" w:hanging="360"/>
+        <w:ind w:left="5760" w:hanging="360"/>
       </w:pPr>
     </w:lvl>
     <w:lvl w:ilvl="8" w:tplc="0409001B" w:tentative="1">
@@ -2517,11 +2526,189 @@
       <w:lvlText w:val="%9."/>
       <w:lvlJc w:val="right"/>
       <w:pPr>
-        <w:ind w:left="6840" w:hanging="180"/>
+        <w:ind w:left="6480" w:hanging="180"/>
       </w:pPr>
     </w:lvl>
   </w:abstractNum>
   <w:abstractNum w:abstractNumId="1">
+    <w:nsid w:val="3EE767BE"/>
+    <w:multiLevelType w:val="hybridMultilevel"/>
+    <w:tmpl w:val="25E07DBE"/>
+    <w:lvl w:ilvl="0" w:tplc="04090015">
+      <w:start w:val="1"/>
+      <w:numFmt w:val="upperLetter"/>
+      <w:lvlText w:val="%1."/>
+      <w:lvlJc w:val="left"/>
+      <w:pPr>
+        <w:ind w:left="720" w:hanging="360"/>
+      </w:pPr>
+      <w:rPr>
+        <w:rFonts w:hint="default"/>
+      </w:rPr>
+    </w:lvl>
+    <w:lvl w:ilvl="1" w:tplc="04090019" w:tentative="1">
+      <w:start w:val="1"/>
+      <w:numFmt w:val="lowerLetter"/>
+      <w:lvlText w:val="%2."/>
+      <w:lvlJc w:val="left"/>
+      <w:pPr>
+        <w:ind w:left="1440" w:hanging="360"/>
+      </w:pPr>
+    </w:lvl>
+    <w:lvl w:ilvl="2" w:tplc="0409001B" w:tentative="1">
+      <w:start w:val="1"/>
+      <w:numFmt w:val="lowerRoman"/>
+      <w:lvlText w:val="%3."/>
+      <w:lvlJc w:val="right"/>
+      <w:pPr>
+        <w:ind w:left="2160" w:hanging="180"/>
+      </w:pPr>
+    </w:lvl>
+    <w:lvl w:ilvl="3" w:tplc="0409000F" w:tentative="1">
+      <w:start w:val="1"/>
+      <w:numFmt w:val="decimal"/>
+      <w:lvlText w:val="%4."/>
+      <w:lvlJc w:val="left"/>
+      <w:pPr>
+        <w:ind w:left="2880" w:hanging="360"/>
+      </w:pPr>
+    </w:lvl>
+    <w:lvl w:ilvl="4" w:tplc="04090019" w:tentative="1">
+      <w:start w:val="1"/>
+      <w:numFmt w:val="lowerLetter"/>
+      <w:lvlText w:val="%5."/>
+      <w:lvlJc w:val="left"/>
+      <w:pPr>
+        <w:ind w:left="3600" w:hanging="360"/>
+      </w:pPr>
+    </w:lvl>
+    <w:lvl w:ilvl="5" w:tplc="0409001B" w:tentative="1">
+      <w:start w:val="1"/>
+      <w:numFmt w:val="lowerRoman"/>
+      <w:lvlText w:val="%6."/>
+      <w:lvlJc w:val="right"/>
+      <w:pPr>
+        <w:ind w:left="4320" w:hanging="180"/>
+      </w:pPr>
+    </w:lvl>
+    <w:lvl w:ilvl="6" w:tplc="0409000F" w:tentative="1">
+      <w:start w:val="1"/>
+      <w:numFmt w:val="decimal"/>
+      <w:lvlText w:val="%7."/>
+      <w:lvlJc w:val="left"/>
+      <w:pPr>
+        <w:ind w:left="5040" w:hanging="360"/>
+      </w:pPr>
+    </w:lvl>
+    <w:lvl w:ilvl="7" w:tplc="04090019" w:tentative="1">
+      <w:start w:val="1"/>
+      <w:numFmt w:val="lowerLetter"/>
+      <w:lvlText w:val="%8."/>
+      <w:lvlJc w:val="left"/>
+      <w:pPr>
+        <w:ind w:left="5760" w:hanging="360"/>
+      </w:pPr>
+    </w:lvl>
+    <w:lvl w:ilvl="8" w:tplc="0409001B" w:tentative="1">
+      <w:start w:val="1"/>
+      <w:numFmt w:val="lowerRoman"/>
+      <w:lvlText w:val="%9."/>
+      <w:lvlJc w:val="right"/>
+      <w:pPr>
+        <w:ind w:left="6480" w:hanging="180"/>
+      </w:pPr>
+    </w:lvl>
+  </w:abstractNum>
+  <w:abstractNum w:abstractNumId="2">
+    <w:nsid w:val="4B757FB2"/>
+    <w:multiLevelType w:val="hybridMultilevel"/>
+    <w:tmpl w:val="DFD8205A"/>
+    <w:lvl w:ilvl="0" w:tplc="FC4CAC7E">
+      <w:start w:val="1"/>
+      <w:numFmt w:val="decimal"/>
+      <w:lvlText w:val="%1."/>
+      <w:lvlJc w:val="left"/>
+      <w:pPr>
+        <w:ind w:left="1080" w:hanging="360"/>
+      </w:pPr>
+      <w:rPr>
+        <w:rFonts w:hint="default"/>
+      </w:rPr>
+    </w:lvl>
+    <w:lvl w:ilvl="1" w:tplc="04090019" w:tentative="1">
+      <w:start w:val="1"/>
+      <w:numFmt w:val="lowerLetter"/>
+      <w:lvlText w:val="%2."/>
+      <w:lvlJc w:val="left"/>
+      <w:pPr>
+        <w:ind w:left="1800" w:hanging="360"/>
+      </w:pPr>
+    </w:lvl>
+    <w:lvl w:ilvl="2" w:tplc="0409001B" w:tentative="1">
+      <w:start w:val="1"/>
+      <w:numFmt w:val="lowerRoman"/>
+      <w:lvlText w:val="%3."/>
+      <w:lvlJc w:val="right"/>
+      <w:pPr>
+        <w:ind w:left="2520" w:hanging="180"/>
+      </w:pPr>
+    </w:lvl>
+    <w:lvl w:ilvl="3" w:tplc="0409000F" w:tentative="1">
+      <w:start w:val="1"/>
+      <w:numFmt w:val="decimal"/>
+      <w:lvlText w:val="%4."/>
+      <w:lvlJc w:val="left"/>
+      <w:pPr>
+        <w:ind w:left="3240" w:hanging="360"/>
+      </w:pPr>
+    </w:lvl>
+    <w:lvl w:ilvl="4" w:tplc="04090019" w:tentative="1">
+      <w:start w:val="1"/>
+      <w:numFmt w:val="lowerLetter"/>
+      <w:lvlText w:val="%5."/>
+      <w:lvlJc w:val="left"/>
+      <w:pPr>
+        <w:ind w:left="3960" w:hanging="360"/>
+      </w:pPr>
+    </w:lvl>
+    <w:lvl w:ilvl="5" w:tplc="0409001B" w:tentative="1">
+      <w:start w:val="1"/>
+      <w:numFmt w:val="lowerRoman"/>
+      <w:lvlText w:val="%6."/>
+      <w:lvlJc w:val="right"/>
+      <w:pPr>
+        <w:ind w:left="4680" w:hanging="180"/>
+      </w:pPr>
+    </w:lvl>
+    <w:lvl w:ilvl="6" w:tplc="0409000F" w:tentative="1">
+      <w:start w:val="1"/>
+      <w:numFmt w:val="decimal"/>
+      <w:lvlText w:val="%7."/>
+      <w:lvlJc w:val="left"/>
+      <w:pPr>
+        <w:ind w:left="5400" w:hanging="360"/>
+      </w:pPr>
+    </w:lvl>
+    <w:lvl w:ilvl="7" w:tplc="04090019" w:tentative="1">
+      <w:start w:val="1"/>
+      <w:numFmt w:val="lowerLetter"/>
+      <w:lvlText w:val="%8."/>
+      <w:lvlJc w:val="left"/>
+      <w:pPr>
+        <w:ind w:left="6120" w:hanging="360"/>
+      </w:pPr>
+    </w:lvl>
+    <w:lvl w:ilvl="8" w:tplc="0409001B" w:tentative="1">
+      <w:start w:val="1"/>
+      <w:numFmt w:val="lowerRoman"/>
+      <w:lvlText w:val="%9."/>
+      <w:lvlJc w:val="right"/>
+      <w:pPr>
+        <w:ind w:left="6840" w:hanging="180"/>
+      </w:pPr>
+    </w:lvl>
+  </w:abstractNum>
+  <w:abstractNum w:abstractNumId="3">
     <w:nsid w:val="55F30871"/>
     <w:multiLevelType w:val="hybridMultilevel"/>
     <w:tmpl w:val="083A1122"/>
@@ -2634,10 +2821,16 @@
     </w:lvl>
   </w:abstractNum>
   <w:num w:numId="1">
-    <w:abstractNumId w:val="1"/>
+    <w:abstractNumId w:val="3"/>
   </w:num>
   <w:num w:numId="2">
+    <w:abstractNumId w:val="2"/>
+  </w:num>
+  <w:num w:numId="3">
     <w:abstractNumId w:val="0"/>
+  </w:num>
+  <w:num w:numId="4">
+    <w:abstractNumId w:val="1"/>
   </w:num>
 </w:numbering>
 </file>
@@ -3338,11 +3531,11 @@
           <c:showPercent val="0"/>
           <c:showBubbleSize val="0"/>
         </c:dLbls>
-        <c:axId val="164659200"/>
-        <c:axId val="164766464"/>
+        <c:axId val="159294976"/>
+        <c:axId val="159302400"/>
       </c:scatterChart>
       <c:valAx>
-        <c:axId val="164659200"/>
+        <c:axId val="159294976"/>
         <c:scaling>
           <c:orientation val="minMax"/>
         </c:scaling>
@@ -3370,12 +3563,12 @@
         <c:majorTickMark val="out"/>
         <c:minorTickMark val="none"/>
         <c:tickLblPos val="nextTo"/>
-        <c:crossAx val="164766464"/>
+        <c:crossAx val="159302400"/>
         <c:crosses val="autoZero"/>
         <c:crossBetween val="midCat"/>
       </c:valAx>
       <c:valAx>
-        <c:axId val="164766464"/>
+        <c:axId val="159302400"/>
         <c:scaling>
           <c:orientation val="minMax"/>
         </c:scaling>
@@ -3404,7 +3597,7 @@
         <c:majorTickMark val="out"/>
         <c:minorTickMark val="none"/>
         <c:tickLblPos val="nextTo"/>
-        <c:crossAx val="164659200"/>
+        <c:crossAx val="159294976"/>
         <c:crosses val="autoZero"/>
         <c:crossBetween val="midCat"/>
       </c:valAx>
@@ -3567,11 +3760,11 @@
           <c:showPercent val="0"/>
           <c:showBubbleSize val="0"/>
         </c:dLbls>
-        <c:axId val="165000704"/>
-        <c:axId val="165002624"/>
+        <c:axId val="161548928"/>
+        <c:axId val="164661504"/>
       </c:scatterChart>
       <c:valAx>
-        <c:axId val="165000704"/>
+        <c:axId val="161548928"/>
         <c:scaling>
           <c:orientation val="minMax"/>
         </c:scaling>
@@ -3599,12 +3792,12 @@
         <c:majorTickMark val="out"/>
         <c:minorTickMark val="none"/>
         <c:tickLblPos val="nextTo"/>
-        <c:crossAx val="165002624"/>
+        <c:crossAx val="164661504"/>
         <c:crosses val="autoZero"/>
         <c:crossBetween val="midCat"/>
       </c:valAx>
       <c:valAx>
-        <c:axId val="165002624"/>
+        <c:axId val="164661504"/>
         <c:scaling>
           <c:orientation val="minMax"/>
         </c:scaling>
@@ -3633,7 +3826,7 @@
         <c:majorTickMark val="out"/>
         <c:minorTickMark val="none"/>
         <c:tickLblPos val="nextTo"/>
-        <c:crossAx val="165000704"/>
+        <c:crossAx val="161548928"/>
         <c:crosses val="autoZero"/>
         <c:crossBetween val="midCat"/>
       </c:valAx>
@@ -3802,11 +3995,11 @@
           <c:showPercent val="0"/>
           <c:showBubbleSize val="0"/>
         </c:dLbls>
-        <c:axId val="170137472"/>
-        <c:axId val="175956352"/>
+        <c:axId val="164983552"/>
+        <c:axId val="165000704"/>
       </c:scatterChart>
       <c:valAx>
-        <c:axId val="170137472"/>
+        <c:axId val="164983552"/>
         <c:scaling>
           <c:orientation val="minMax"/>
         </c:scaling>
@@ -3834,12 +4027,12 @@
         <c:majorTickMark val="out"/>
         <c:minorTickMark val="none"/>
         <c:tickLblPos val="nextTo"/>
-        <c:crossAx val="175956352"/>
+        <c:crossAx val="165000704"/>
         <c:crosses val="autoZero"/>
         <c:crossBetween val="midCat"/>
       </c:valAx>
       <c:valAx>
-        <c:axId val="175956352"/>
+        <c:axId val="165000704"/>
         <c:scaling>
           <c:orientation val="minMax"/>
         </c:scaling>
@@ -3868,7 +4061,7 @@
         <c:majorTickMark val="out"/>
         <c:minorTickMark val="none"/>
         <c:tickLblPos val="nextTo"/>
-        <c:crossAx val="170137472"/>
+        <c:crossAx val="164983552"/>
         <c:crosses val="autoZero"/>
         <c:crossBetween val="midCat"/>
       </c:valAx>
@@ -4037,11 +4230,11 @@
           <c:showPercent val="0"/>
           <c:showBubbleSize val="0"/>
         </c:dLbls>
-        <c:axId val="176047232"/>
-        <c:axId val="176049152"/>
+        <c:axId val="170139008"/>
+        <c:axId val="175957504"/>
       </c:scatterChart>
       <c:valAx>
-        <c:axId val="176047232"/>
+        <c:axId val="170139008"/>
         <c:scaling>
           <c:orientation val="minMax"/>
         </c:scaling>
@@ -4069,12 +4262,12 @@
         <c:majorTickMark val="out"/>
         <c:minorTickMark val="none"/>
         <c:tickLblPos val="nextTo"/>
-        <c:crossAx val="176049152"/>
+        <c:crossAx val="175957504"/>
         <c:crosses val="autoZero"/>
         <c:crossBetween val="midCat"/>
       </c:valAx>
       <c:valAx>
-        <c:axId val="176049152"/>
+        <c:axId val="175957504"/>
         <c:scaling>
           <c:orientation val="minMax"/>
         </c:scaling>
@@ -4103,7 +4296,7 @@
         <c:majorTickMark val="out"/>
         <c:minorTickMark val="none"/>
         <c:tickLblPos val="nextTo"/>
-        <c:crossAx val="176047232"/>
+        <c:crossAx val="170139008"/>
         <c:crosses val="autoZero"/>
         <c:crossBetween val="midCat"/>
       </c:valAx>

</xml_diff>

<commit_message>
[Report] [GPU] Changed graphs to FLOPS
</commit_message>
<xml_diff>
--- a/report/report.docx
+++ b/report/report.docx
@@ -811,11 +811,14 @@
         </w:trPr>
         <w:tc>
           <w:tcPr>
-            <w:tcW w:w="960" w:type="dxa"/>
-            <w:noWrap/>
-            <w:hideMark/>
-          </w:tcPr>
-          <w:p>
+            <w:tcW w:w="978" w:type="dxa"/>
+            <w:noWrap/>
+            <w:hideMark/>
+          </w:tcPr>
+          <w:p>
+            <w:pPr>
+              <w:jc w:val="center"/>
+            </w:pPr>
             <w:r>
               <w:t>Neurons</w:t>
             </w:r>
@@ -828,6 +831,9 @@
             <w:hideMark/>
           </w:tcPr>
           <w:p>
+            <w:pPr>
+              <w:jc w:val="center"/>
+            </w:pPr>
             <w:r>
               <w:t>Forward</w:t>
             </w:r>
@@ -843,6 +849,9 @@
             <w:hideMark/>
           </w:tcPr>
           <w:p>
+            <w:pPr>
+              <w:jc w:val="center"/>
+            </w:pPr>
             <w:r>
               <w:t>Back</w:t>
             </w:r>
@@ -858,6 +867,9 @@
             <w:hideMark/>
           </w:tcPr>
           <w:p>
+            <w:pPr>
+              <w:jc w:val="center"/>
+            </w:pPr>
             <w:r>
               <w:t>Accuracy</w:t>
             </w:r>
@@ -870,6 +882,9 @@
             <w:hideMark/>
           </w:tcPr>
           <w:p>
+            <w:pPr>
+              <w:jc w:val="center"/>
+            </w:pPr>
             <w:r>
               <w:t>FLOPS</w:t>
             </w:r>
@@ -882,11 +897,14 @@
         </w:trPr>
         <w:tc>
           <w:tcPr>
-            <w:tcW w:w="960" w:type="dxa"/>
-            <w:noWrap/>
-            <w:hideMark/>
-          </w:tcPr>
-          <w:p>
+            <w:tcW w:w="978" w:type="dxa"/>
+            <w:noWrap/>
+            <w:hideMark/>
+          </w:tcPr>
+          <w:p>
+            <w:pPr>
+              <w:jc w:val="right"/>
+            </w:pPr>
             <w:r>
               <w:t>32</w:t>
             </w:r>
@@ -899,6 +917,9 @@
             <w:hideMark/>
           </w:tcPr>
           <w:p>
+            <w:pPr>
+              <w:jc w:val="right"/>
+            </w:pPr>
             <w:r>
               <w:t>22109.22656</w:t>
             </w:r>
@@ -911,6 +932,9 @@
             <w:hideMark/>
           </w:tcPr>
           <w:p>
+            <w:pPr>
+              <w:jc w:val="right"/>
+            </w:pPr>
             <w:r>
               <w:t>22711.46875</w:t>
             </w:r>
@@ -923,6 +947,9 @@
             <w:hideMark/>
           </w:tcPr>
           <w:p>
+            <w:pPr>
+              <w:jc w:val="right"/>
+            </w:pPr>
             <w:r>
               <w:t>19.25%</w:t>
             </w:r>
@@ -935,8 +962,11 @@
             <w:hideMark/>
           </w:tcPr>
           <w:p>
-            <w:r>
-              <w:t>1852620.212</w:t>
+            <w:pPr>
+              <w:jc w:val="right"/>
+            </w:pPr>
+            <w:r>
+              <w:t>1852620</w:t>
             </w:r>
           </w:p>
         </w:tc>
@@ -947,11 +977,14 @@
         </w:trPr>
         <w:tc>
           <w:tcPr>
-            <w:tcW w:w="960" w:type="dxa"/>
-            <w:noWrap/>
-            <w:hideMark/>
-          </w:tcPr>
-          <w:p>
+            <w:tcW w:w="978" w:type="dxa"/>
+            <w:noWrap/>
+            <w:hideMark/>
+          </w:tcPr>
+          <w:p>
+            <w:pPr>
+              <w:jc w:val="right"/>
+            </w:pPr>
             <w:r>
               <w:t>64</w:t>
             </w:r>
@@ -964,6 +997,9 @@
             <w:hideMark/>
           </w:tcPr>
           <w:p>
+            <w:pPr>
+              <w:jc w:val="right"/>
+            </w:pPr>
             <w:r>
               <w:t>25563.23047</w:t>
             </w:r>
@@ -976,6 +1012,9 @@
             <w:hideMark/>
           </w:tcPr>
           <w:p>
+            <w:pPr>
+              <w:jc w:val="right"/>
+            </w:pPr>
             <w:r>
               <w:t>18580.32422</w:t>
             </w:r>
@@ -988,6 +1027,9 @@
             <w:hideMark/>
           </w:tcPr>
           <w:p>
+            <w:pPr>
+              <w:jc w:val="right"/>
+            </w:pPr>
             <w:r>
               <w:t>18.85%</w:t>
             </w:r>
@@ -1000,8 +1042,11 @@
             <w:hideMark/>
           </w:tcPr>
           <w:p>
-            <w:r>
-              <w:t>6409205.605</w:t>
+            <w:pPr>
+              <w:jc w:val="right"/>
+            </w:pPr>
+            <w:r>
+              <w:t>6409205</w:t>
             </w:r>
           </w:p>
         </w:tc>
@@ -1012,11 +1057,14 @@
         </w:trPr>
         <w:tc>
           <w:tcPr>
-            <w:tcW w:w="960" w:type="dxa"/>
-            <w:noWrap/>
-            <w:hideMark/>
-          </w:tcPr>
-          <w:p>
+            <w:tcW w:w="978" w:type="dxa"/>
+            <w:noWrap/>
+            <w:hideMark/>
+          </w:tcPr>
+          <w:p>
+            <w:pPr>
+              <w:jc w:val="right"/>
+            </w:pPr>
             <w:r>
               <w:t>128</w:t>
             </w:r>
@@ -1029,6 +1077,9 @@
             <w:hideMark/>
           </w:tcPr>
           <w:p>
+            <w:pPr>
+              <w:jc w:val="right"/>
+            </w:pPr>
             <w:r>
               <w:t>38487.08984</w:t>
             </w:r>
@@ -1041,6 +1092,9 @@
             <w:hideMark/>
           </w:tcPr>
           <w:p>
+            <w:pPr>
+              <w:jc w:val="right"/>
+            </w:pPr>
             <w:r>
               <w:t>24335.51758</w:t>
             </w:r>
@@ -1053,6 +1107,9 @@
             <w:hideMark/>
           </w:tcPr>
           <w:p>
+            <w:pPr>
+              <w:jc w:val="right"/>
+            </w:pPr>
             <w:r>
               <w:t>16.46%</w:t>
             </w:r>
@@ -1065,8 +1122,11 @@
             <w:hideMark/>
           </w:tcPr>
           <w:p>
-            <w:r>
-              <w:t>17028047.66</w:t>
+            <w:pPr>
+              <w:jc w:val="right"/>
+            </w:pPr>
+            <w:r>
+              <w:t>17028047</w:t>
             </w:r>
           </w:p>
         </w:tc>
@@ -1077,11 +1137,14 @@
         </w:trPr>
         <w:tc>
           <w:tcPr>
-            <w:tcW w:w="960" w:type="dxa"/>
-            <w:noWrap/>
-            <w:hideMark/>
-          </w:tcPr>
-          <w:p>
+            <w:tcW w:w="978" w:type="dxa"/>
+            <w:noWrap/>
+            <w:hideMark/>
+          </w:tcPr>
+          <w:p>
+            <w:pPr>
+              <w:jc w:val="right"/>
+            </w:pPr>
             <w:r>
               <w:t>256</w:t>
             </w:r>
@@ -1094,6 +1157,9 @@
             <w:hideMark/>
           </w:tcPr>
           <w:p>
+            <w:pPr>
+              <w:jc w:val="right"/>
+            </w:pPr>
             <w:r>
               <w:t>73603.24219</w:t>
             </w:r>
@@ -1106,6 +1172,9 @@
             <w:hideMark/>
           </w:tcPr>
           <w:p>
+            <w:pPr>
+              <w:jc w:val="right"/>
+            </w:pPr>
             <w:r>
               <w:t>30462.10742</w:t>
             </w:r>
@@ -1118,6 +1187,9 @@
             <w:hideMark/>
           </w:tcPr>
           <w:p>
+            <w:pPr>
+              <w:jc w:val="right"/>
+            </w:pPr>
             <w:r>
               <w:t>9.62%</w:t>
             </w:r>
@@ -1130,8 +1202,11 @@
             <w:hideMark/>
           </w:tcPr>
           <w:p>
-            <w:r>
-              <w:t>35615822.38</w:t>
+            <w:pPr>
+              <w:jc w:val="right"/>
+            </w:pPr>
+            <w:r>
+              <w:t>35615822</w:t>
             </w:r>
           </w:p>
         </w:tc>
@@ -1139,24 +1214,16 @@
     </w:tbl>
     <w:p/>
     <w:p>
-      <w:r>
-        <w:fldChar w:fldCharType="end"/>
-      </w:r>
-      <w:r>
-        <w:rPr>
-          <w:noProof/>
-          <w:lang w:eastAsia="ja-JP"/>
-        </w:rPr>
-        <w:t xml:space="preserve"> </w:t>
-      </w:r>
+      <w:bookmarkStart w:id="0" w:name="_GoBack"/>
+      <w:bookmarkEnd w:id="0"/>
       <w:r>
         <w:rPr>
           <w:noProof/>
           <w:lang w:eastAsia="ja-JP"/>
         </w:rPr>
         <w:drawing>
-          <wp:inline distT="0" distB="0" distL="0" distR="0" wp14:anchorId="4AFDDC98" wp14:editId="3370356E">
-            <wp:extent cx="5572125" cy="3838575"/>
+          <wp:inline distT="0" distB="0" distL="0" distR="0" wp14:anchorId="23E494F9" wp14:editId="47F985EC">
+            <wp:extent cx="6029325" cy="3286125"/>
             <wp:effectExtent l="0" t="0" r="9525" b="9525"/>
             <wp:docPr id="1" name="Chart 1"/>
             <wp:cNvGraphicFramePr/>
@@ -1168,11 +1235,22 @@
           </wp:inline>
         </w:drawing>
       </w:r>
-      <w:r>
+    </w:p>
+    <w:p>
+      <w:r>
+        <w:fldChar w:fldCharType="end"/>
+      </w:r>
+      <w:r>
+        <w:rPr>
+          <w:noProof/>
+          <w:lang w:eastAsia="ja-JP"/>
+        </w:rPr>
         <w:t xml:space="preserve"> </w:t>
       </w:r>
-    </w:p>
-    <w:p/>
+      <w:r>
+        <w:t xml:space="preserve"> </w:t>
+      </w:r>
+    </w:p>
     <w:p>
       <w:pPr>
         <w:pStyle w:val="ListParagraph"/>
@@ -1224,6 +1302,9 @@
             <w:hideMark/>
           </w:tcPr>
           <w:p>
+            <w:pPr>
+              <w:jc w:val="center"/>
+            </w:pPr>
             <w:r>
               <w:t>Neurons</w:t>
             </w:r>
@@ -1236,6 +1317,9 @@
             <w:hideMark/>
           </w:tcPr>
           <w:p>
+            <w:pPr>
+              <w:jc w:val="center"/>
+            </w:pPr>
             <w:r>
               <w:t>Forward</w:t>
             </w:r>
@@ -1248,6 +1332,9 @@
             <w:hideMark/>
           </w:tcPr>
           <w:p>
+            <w:pPr>
+              <w:jc w:val="center"/>
+            </w:pPr>
             <w:r>
               <w:t>Back</w:t>
             </w:r>
@@ -1260,6 +1347,9 @@
             <w:hideMark/>
           </w:tcPr>
           <w:p>
+            <w:pPr>
+              <w:jc w:val="center"/>
+            </w:pPr>
             <w:r>
               <w:t>Accuracy</w:t>
             </w:r>
@@ -1272,6 +1362,9 @@
             <w:hideMark/>
           </w:tcPr>
           <w:p>
+            <w:pPr>
+              <w:jc w:val="center"/>
+            </w:pPr>
             <w:r>
               <w:t>FLOPS</w:t>
             </w:r>
@@ -1289,6 +1382,9 @@
             <w:hideMark/>
           </w:tcPr>
           <w:p>
+            <w:pPr>
+              <w:jc w:val="right"/>
+            </w:pPr>
             <w:r>
               <w:t>32</w:t>
             </w:r>
@@ -1301,6 +1397,9 @@
             <w:hideMark/>
           </w:tcPr>
           <w:p>
+            <w:pPr>
+              <w:jc w:val="right"/>
+            </w:pPr>
             <w:r>
               <w:t>36598.25391</w:t>
             </w:r>
@@ -1313,6 +1412,9 @@
             <w:hideMark/>
           </w:tcPr>
           <w:p>
+            <w:pPr>
+              <w:jc w:val="right"/>
+            </w:pPr>
             <w:r>
               <w:t>29046.52148</w:t>
             </w:r>
@@ -1325,6 +1427,9 @@
             <w:hideMark/>
           </w:tcPr>
           <w:p>
+            <w:pPr>
+              <w:jc w:val="right"/>
+            </w:pPr>
             <w:r>
               <w:t>10.20%</w:t>
             </w:r>
@@ -1337,8 +1442,11 @@
             <w:hideMark/>
           </w:tcPr>
           <w:p>
-            <w:r>
-              <w:t>1119179.076</w:t>
+            <w:pPr>
+              <w:jc w:val="right"/>
+            </w:pPr>
+            <w:r>
+              <w:t>1119179</w:t>
             </w:r>
           </w:p>
         </w:tc>
@@ -1354,6 +1462,9 @@
             <w:hideMark/>
           </w:tcPr>
           <w:p>
+            <w:pPr>
+              <w:jc w:val="right"/>
+            </w:pPr>
             <w:r>
               <w:t>128</w:t>
             </w:r>
@@ -1366,6 +1477,9 @@
             <w:hideMark/>
           </w:tcPr>
           <w:p>
+            <w:pPr>
+              <w:jc w:val="right"/>
+            </w:pPr>
             <w:r>
               <w:t>81108.6875</w:t>
             </w:r>
@@ -1378,6 +1492,9 @@
             <w:hideMark/>
           </w:tcPr>
           <w:p>
+            <w:pPr>
+              <w:jc w:val="right"/>
+            </w:pPr>
             <w:r>
               <w:t>45087.51563</w:t>
             </w:r>
@@ -1390,6 +1507,9 @@
             <w:hideMark/>
           </w:tcPr>
           <w:p>
+            <w:pPr>
+              <w:jc w:val="right"/>
+            </w:pPr>
             <w:r>
               <w:t>9.70%</w:t>
             </w:r>
@@ -1402,8 +1522,11 @@
             <w:hideMark/>
           </w:tcPr>
           <w:p>
-            <w:r>
-              <w:t>8080022.254</w:t>
+            <w:pPr>
+              <w:jc w:val="right"/>
+            </w:pPr>
+            <w:r>
+              <w:t>8080022</w:t>
             </w:r>
           </w:p>
         </w:tc>
@@ -1437,10 +1560,10 @@
           <w:lang w:eastAsia="ja-JP"/>
         </w:rPr>
         <w:drawing>
-          <wp:inline distT="0" distB="0" distL="0" distR="0" wp14:anchorId="27233D2B" wp14:editId="0DEE63AE">
-            <wp:extent cx="5591175" cy="2486025"/>
-            <wp:effectExtent l="0" t="0" r="9525" b="9525"/>
-            <wp:docPr id="2" name="Chart 2"/>
+          <wp:inline distT="0" distB="0" distL="0" distR="0" wp14:anchorId="7920697D" wp14:editId="0B3F2EF5">
+            <wp:extent cx="5705475" cy="2590800"/>
+            <wp:effectExtent l="0" t="0" r="9525" b="19050"/>
+            <wp:docPr id="5" name="Chart 5"/>
             <wp:cNvGraphicFramePr/>
             <a:graphic xmlns:a="http://schemas.openxmlformats.org/drawingml/2006/main">
               <a:graphicData uri="http://schemas.openxmlformats.org/drawingml/2006/chart">
@@ -1491,6 +1614,9 @@
             <w:hideMark/>
           </w:tcPr>
           <w:p>
+            <w:pPr>
+              <w:jc w:val="center"/>
+            </w:pPr>
             <w:r>
               <w:t>Neurons</w:t>
             </w:r>
@@ -1503,6 +1629,9 @@
             <w:hideMark/>
           </w:tcPr>
           <w:p>
+            <w:pPr>
+              <w:jc w:val="center"/>
+            </w:pPr>
             <w:r>
               <w:t>Forward</w:t>
             </w:r>
@@ -1518,6 +1647,9 @@
             <w:hideMark/>
           </w:tcPr>
           <w:p>
+            <w:pPr>
+              <w:jc w:val="center"/>
+            </w:pPr>
             <w:r>
               <w:t>Back</w:t>
             </w:r>
@@ -1533,6 +1665,9 @@
             <w:hideMark/>
           </w:tcPr>
           <w:p>
+            <w:pPr>
+              <w:jc w:val="center"/>
+            </w:pPr>
             <w:r>
               <w:t>Accuracy</w:t>
             </w:r>
@@ -1545,6 +1680,9 @@
             <w:hideMark/>
           </w:tcPr>
           <w:p>
+            <w:pPr>
+              <w:jc w:val="center"/>
+            </w:pPr>
             <w:r>
               <w:t>FLOPS</w:t>
             </w:r>
@@ -1562,6 +1700,9 @@
             <w:hideMark/>
           </w:tcPr>
           <w:p>
+            <w:pPr>
+              <w:jc w:val="right"/>
+            </w:pPr>
             <w:r>
               <w:t>32</w:t>
             </w:r>
@@ -1574,6 +1715,9 @@
             <w:hideMark/>
           </w:tcPr>
           <w:p>
+            <w:pPr>
+              <w:jc w:val="right"/>
+            </w:pPr>
             <w:r>
               <w:t>22135.76758</w:t>
             </w:r>
@@ -1586,6 +1730,9 @@
             <w:hideMark/>
           </w:tcPr>
           <w:p>
+            <w:pPr>
+              <w:jc w:val="right"/>
+            </w:pPr>
             <w:r>
               <w:t>17962.28516</w:t>
             </w:r>
@@ -1598,6 +1745,9 @@
             <w:hideMark/>
           </w:tcPr>
           <w:p>
+            <w:pPr>
+              <w:jc w:val="right"/>
+            </w:pPr>
             <w:r>
               <w:t>17.65%</w:t>
             </w:r>
@@ -1610,8 +1760,11 @@
             <w:hideMark/>
           </w:tcPr>
           <w:p>
-            <w:r>
-              <w:t>1850398.901</w:t>
+            <w:pPr>
+              <w:jc w:val="right"/>
+            </w:pPr>
+            <w:r>
+              <w:t>1850398</w:t>
             </w:r>
           </w:p>
         </w:tc>
@@ -1627,6 +1780,9 @@
             <w:hideMark/>
           </w:tcPr>
           <w:p>
+            <w:pPr>
+              <w:jc w:val="right"/>
+            </w:pPr>
             <w:r>
               <w:t>64</w:t>
             </w:r>
@@ -1639,6 +1795,9 @@
             <w:hideMark/>
           </w:tcPr>
           <w:p>
+            <w:pPr>
+              <w:jc w:val="right"/>
+            </w:pPr>
             <w:r>
               <w:t>26975.05664</w:t>
             </w:r>
@@ -1651,6 +1810,9 @@
             <w:hideMark/>
           </w:tcPr>
           <w:p>
+            <w:pPr>
+              <w:jc w:val="right"/>
+            </w:pPr>
             <w:r>
               <w:t>20255.61719</w:t>
             </w:r>
@@ -1663,6 +1825,9 @@
             <w:hideMark/>
           </w:tcPr>
           <w:p>
+            <w:pPr>
+              <w:jc w:val="right"/>
+            </w:pPr>
             <w:r>
               <w:t>17.19%</w:t>
             </w:r>
@@ -1675,8 +1840,11 @@
             <w:hideMark/>
           </w:tcPr>
           <w:p>
-            <w:r>
-              <w:t>6073759.258</w:t>
+            <w:pPr>
+              <w:jc w:val="right"/>
+            </w:pPr>
+            <w:r>
+              <w:t>6073759</w:t>
             </w:r>
           </w:p>
         </w:tc>
@@ -1692,6 +1860,9 @@
             <w:hideMark/>
           </w:tcPr>
           <w:p>
+            <w:pPr>
+              <w:jc w:val="right"/>
+            </w:pPr>
             <w:r>
               <w:t>128</w:t>
             </w:r>
@@ -1704,6 +1875,9 @@
             <w:hideMark/>
           </w:tcPr>
           <w:p>
+            <w:pPr>
+              <w:jc w:val="right"/>
+            </w:pPr>
             <w:r>
               <w:t>45393.19141</w:t>
             </w:r>
@@ -1716,6 +1890,9 @@
             <w:hideMark/>
           </w:tcPr>
           <w:p>
+            <w:pPr>
+              <w:jc w:val="right"/>
+            </w:pPr>
             <w:r>
               <w:t>30095.2207</w:t>
             </w:r>
@@ -1728,6 +1905,9 @@
             <w:hideMark/>
           </w:tcPr>
           <w:p>
+            <w:pPr>
+              <w:jc w:val="right"/>
+            </w:pPr>
             <w:r>
               <w:t>19.60%</w:t>
             </w:r>
@@ -1740,8 +1920,11 @@
             <w:hideMark/>
           </w:tcPr>
           <w:p>
-            <w:r>
-              <w:t>14437407.45</w:t>
+            <w:pPr>
+              <w:jc w:val="right"/>
+            </w:pPr>
+            <w:r>
+              <w:t>14437407</w:t>
             </w:r>
           </w:p>
         </w:tc>
@@ -1757,6 +1940,9 @@
             <w:hideMark/>
           </w:tcPr>
           <w:p>
+            <w:pPr>
+              <w:jc w:val="right"/>
+            </w:pPr>
             <w:r>
               <w:t>256</w:t>
             </w:r>
@@ -1769,6 +1955,9 @@
             <w:hideMark/>
           </w:tcPr>
           <w:p>
+            <w:pPr>
+              <w:jc w:val="right"/>
+            </w:pPr>
             <w:r>
               <w:t>140820.5469</w:t>
             </w:r>
@@ -1781,6 +1970,9 @@
             <w:hideMark/>
           </w:tcPr>
           <w:p>
+            <w:pPr>
+              <w:jc w:val="right"/>
+            </w:pPr>
             <w:r>
               <w:t>91786.05469</w:t>
             </w:r>
@@ -1793,6 +1985,9 @@
             <w:hideMark/>
           </w:tcPr>
           <w:p>
+            <w:pPr>
+              <w:jc w:val="right"/>
+            </w:pPr>
             <w:r>
               <w:t>16.62%</w:t>
             </w:r>
@@ -1805,8 +2000,11 @@
             <w:hideMark/>
           </w:tcPr>
           <w:p>
-            <w:r>
-              <w:t>18615465.27</w:t>
+            <w:pPr>
+              <w:jc w:val="right"/>
+            </w:pPr>
+            <w:r>
+              <w:t>18615465</w:t>
             </w:r>
           </w:p>
         </w:tc>
@@ -1820,10 +2018,10 @@
           <w:lang w:eastAsia="ja-JP"/>
         </w:rPr>
         <w:drawing>
-          <wp:inline distT="0" distB="0" distL="0" distR="0" wp14:anchorId="6689BA09" wp14:editId="4CB2EA33">
-            <wp:extent cx="5743575" cy="3419475"/>
-            <wp:effectExtent l="0" t="0" r="9525" b="9525"/>
-            <wp:docPr id="3" name="Chart 3"/>
+          <wp:inline distT="0" distB="0" distL="0" distR="0" wp14:anchorId="674CB3E8" wp14:editId="57E570D1">
+            <wp:extent cx="5829300" cy="3238500"/>
+            <wp:effectExtent l="0" t="0" r="19050" b="19050"/>
+            <wp:docPr id="6" name="Chart 6"/>
             <wp:cNvGraphicFramePr/>
             <a:graphic xmlns:a="http://schemas.openxmlformats.org/drawingml/2006/main">
               <a:graphicData uri="http://schemas.openxmlformats.org/drawingml/2006/chart">
@@ -1894,6 +2092,9 @@
             <w:hideMark/>
           </w:tcPr>
           <w:p>
+            <w:pPr>
+              <w:jc w:val="center"/>
+            </w:pPr>
             <w:r>
               <w:t>Neurons</w:t>
             </w:r>
@@ -1906,6 +2107,9 @@
             <w:hideMark/>
           </w:tcPr>
           <w:p>
+            <w:pPr>
+              <w:jc w:val="center"/>
+            </w:pPr>
             <w:r>
               <w:t>Forward</w:t>
             </w:r>
@@ -1921,6 +2125,9 @@
             <w:hideMark/>
           </w:tcPr>
           <w:p>
+            <w:pPr>
+              <w:jc w:val="center"/>
+            </w:pPr>
             <w:r>
               <w:t>Back</w:t>
             </w:r>
@@ -1936,6 +2143,9 @@
             <w:hideMark/>
           </w:tcPr>
           <w:p>
+            <w:pPr>
+              <w:jc w:val="center"/>
+            </w:pPr>
             <w:r>
               <w:t>Accuracy</w:t>
             </w:r>
@@ -1948,6 +2158,9 @@
             <w:hideMark/>
           </w:tcPr>
           <w:p>
+            <w:pPr>
+              <w:jc w:val="center"/>
+            </w:pPr>
             <w:r>
               <w:t>FLOPS</w:t>
             </w:r>
@@ -1965,6 +2178,9 @@
             <w:hideMark/>
           </w:tcPr>
           <w:p>
+            <w:pPr>
+              <w:jc w:val="right"/>
+            </w:pPr>
             <w:r>
               <w:t>32</w:t>
             </w:r>
@@ -1977,6 +2193,9 @@
             <w:hideMark/>
           </w:tcPr>
           <w:p>
+            <w:pPr>
+              <w:jc w:val="right"/>
+            </w:pPr>
             <w:r>
               <w:t>21894.35547</w:t>
             </w:r>
@@ -1989,6 +2208,9 @@
             <w:hideMark/>
           </w:tcPr>
           <w:p>
+            <w:pPr>
+              <w:jc w:val="right"/>
+            </w:pPr>
             <w:r>
               <w:t>17709.69336</w:t>
             </w:r>
@@ -2001,6 +2223,9 @@
             <w:hideMark/>
           </w:tcPr>
           <w:p>
+            <w:pPr>
+              <w:jc w:val="right"/>
+            </w:pPr>
             <w:r>
               <w:t>10%</w:t>
             </w:r>
@@ -2013,8 +2238,11 @@
             <w:hideMark/>
           </w:tcPr>
           <w:p>
-            <w:r>
-              <w:t>1870801.817</w:t>
+            <w:pPr>
+              <w:jc w:val="right"/>
+            </w:pPr>
+            <w:r>
+              <w:t>1870801</w:t>
             </w:r>
           </w:p>
         </w:tc>
@@ -2030,6 +2258,9 @@
             <w:hideMark/>
           </w:tcPr>
           <w:p>
+            <w:pPr>
+              <w:jc w:val="right"/>
+            </w:pPr>
             <w:r>
               <w:t>64</w:t>
             </w:r>
@@ -2042,6 +2273,9 @@
             <w:hideMark/>
           </w:tcPr>
           <w:p>
+            <w:pPr>
+              <w:jc w:val="right"/>
+            </w:pPr>
             <w:r>
               <w:t>25791.17188</w:t>
             </w:r>
@@ -2054,6 +2288,9 @@
             <w:hideMark/>
           </w:tcPr>
           <w:p>
+            <w:pPr>
+              <w:jc w:val="right"/>
+            </w:pPr>
             <w:r>
               <w:t>19252.06445</w:t>
             </w:r>
@@ -2066,6 +2303,9 @@
             <w:hideMark/>
           </w:tcPr>
           <w:p>
+            <w:pPr>
+              <w:jc w:val="right"/>
+            </w:pPr>
             <w:r>
               <w:t>18.85%</w:t>
             </w:r>
@@ -2078,8 +2318,11 @@
             <w:hideMark/>
           </w:tcPr>
           <w:p>
-            <w:r>
-              <w:t>6352561.287</w:t>
+            <w:pPr>
+              <w:jc w:val="right"/>
+            </w:pPr>
+            <w:r>
+              <w:t>6352561</w:t>
             </w:r>
           </w:p>
         </w:tc>
@@ -2095,6 +2338,9 @@
             <w:hideMark/>
           </w:tcPr>
           <w:p>
+            <w:pPr>
+              <w:jc w:val="right"/>
+            </w:pPr>
             <w:r>
               <w:t>128</w:t>
             </w:r>
@@ -2107,6 +2353,9 @@
             <w:hideMark/>
           </w:tcPr>
           <w:p>
+            <w:pPr>
+              <w:jc w:val="right"/>
+            </w:pPr>
             <w:r>
               <w:t>38557.66797</w:t>
             </w:r>
@@ -2119,6 +2368,9 @@
             <w:hideMark/>
           </w:tcPr>
           <w:p>
+            <w:pPr>
+              <w:jc w:val="right"/>
+            </w:pPr>
             <w:r>
               <w:t>24388.73633</w:t>
             </w:r>
@@ -2131,6 +2383,9 @@
             <w:hideMark/>
           </w:tcPr>
           <w:p>
+            <w:pPr>
+              <w:jc w:val="right"/>
+            </w:pPr>
             <w:r>
               <w:t>15.44%</w:t>
             </w:r>
@@ -2143,8 +2398,11 @@
             <w:hideMark/>
           </w:tcPr>
           <w:p>
-            <w:r>
-              <w:t>16996878.56</w:t>
+            <w:pPr>
+              <w:jc w:val="right"/>
+            </w:pPr>
+            <w:r>
+              <w:t>16996878</w:t>
             </w:r>
           </w:p>
         </w:tc>
@@ -2160,6 +2418,9 @@
             <w:hideMark/>
           </w:tcPr>
           <w:p>
+            <w:pPr>
+              <w:jc w:val="right"/>
+            </w:pPr>
             <w:r>
               <w:t>256</w:t>
             </w:r>
@@ -2172,6 +2433,9 @@
             <w:hideMark/>
           </w:tcPr>
           <w:p>
+            <w:pPr>
+              <w:jc w:val="right"/>
+            </w:pPr>
             <w:r>
               <w:t>89314.89063</w:t>
             </w:r>
@@ -2184,6 +2448,9 @@
             <w:hideMark/>
           </w:tcPr>
           <w:p>
+            <w:pPr>
+              <w:jc w:val="right"/>
+            </w:pPr>
             <w:r>
               <w:t>49809.20703</w:t>
             </w:r>
@@ -2196,6 +2463,9 @@
             <w:hideMark/>
           </w:tcPr>
           <w:p>
+            <w:pPr>
+              <w:jc w:val="right"/>
+            </w:pPr>
             <w:r>
               <w:t>16.16%</w:t>
             </w:r>
@@ -2208,8 +2478,11 @@
             <w:hideMark/>
           </w:tcPr>
           <w:p>
-            <w:r>
-              <w:t>29350536.98</w:t>
+            <w:pPr>
+              <w:jc w:val="right"/>
+            </w:pPr>
+            <w:r>
+              <w:t>29350536</w:t>
             </w:r>
           </w:p>
         </w:tc>
@@ -2246,10 +2519,10 @@
           <w:lang w:eastAsia="ja-JP"/>
         </w:rPr>
         <w:drawing>
-          <wp:inline distT="0" distB="0" distL="0" distR="0" wp14:anchorId="6F7DE0AC" wp14:editId="4DAB8F97">
-            <wp:extent cx="5705475" cy="3028950"/>
-            <wp:effectExtent l="0" t="0" r="9525" b="19050"/>
-            <wp:docPr id="4" name="Chart 4"/>
+          <wp:inline distT="0" distB="0" distL="0" distR="0" wp14:anchorId="6AFCC5F7" wp14:editId="00177933">
+            <wp:extent cx="5876925" cy="2505075"/>
+            <wp:effectExtent l="0" t="0" r="9525" b="9525"/>
+            <wp:docPr id="7" name="Chart 7"/>
             <wp:cNvGraphicFramePr/>
             <a:graphic xmlns:a="http://schemas.openxmlformats.org/drawingml/2006/main">
               <a:graphicData uri="http://schemas.openxmlformats.org/drawingml/2006/chart">
@@ -2331,7 +2604,13 @@
         <w:t xml:space="preserve">If the sole purpose of this project was to show the speed up of using all the optimization methods, then the results show that the optimizations </w:t>
       </w:r>
       <w:r>
-        <w:t xml:space="preserve">in single core, multicore, and GPU </w:t>
+        <w:t>in</w:t>
+      </w:r>
+      <w:r>
+        <w:t xml:space="preserve"> single core and multicore</w:t>
+      </w:r>
+      <w:r>
+        <w:t xml:space="preserve"> </w:t>
       </w:r>
       <w:r>
         <w:t>do</w:t>
@@ -2342,11 +2621,20 @@
       <w:r>
         <w:t xml:space="preserve"> improve as the number of neurons and layers increased. </w:t>
       </w:r>
-    </w:p>
-    <w:p>
+      <w:r>
+        <w:t xml:space="preserve">In GPU, the </w:t>
+      </w:r>
+      <w:r>
+        <w:t xml:space="preserve">FLOPS column tells us that as the matrix size increases the GPU was performing more floating point operations per second. </w:t>
+      </w:r>
+    </w:p>
+    <w:p>
+      <w:r>
+        <w:t>However, the neural network is only useful if its accuracy and success rate was high. What we found is that the higher number of neurons and layers actually made the success rates to decrease. There is saturation in the hidden layers of the network due to the use of the sigmoidal function in back-</w:t>
+      </w:r>
       <w:r>
         <w:lastRenderedPageBreak/>
-        <w:t>However, the neural network is only useful if its accuracy and success rate was high. What we found is that the higher number of neurons and layers actually made the success rates to decrease. There is saturation in the hidden layers of the network due to the use of the sigmoidal function in back-propagation. This means the output of the neural network is almost constant for most of the input patterns</w:t>
+        <w:t>propagation. This means the output of the neural network is almost constant for most of the input patterns</w:t>
       </w:r>
       <w:r>
         <w:t>. When going through the back-propagation to fix the weights,</w:t>
@@ -2425,10 +2713,7 @@
         <w:t xml:space="preserve">. Lluis Garrido, Sergio Gomez, Vicens Gaitan, and Miquel Serra-Ricart. </w:t>
       </w:r>
     </w:p>
-    <w:p>
-      <w:bookmarkStart w:id="0" w:name="_GoBack"/>
-      <w:bookmarkEnd w:id="0"/>
-    </w:p>
+    <w:p/>
     <w:sectPr>
       <w:pgSz w:w="12240" w:h="15840"/>
       <w:pgMar w:top="1440" w:right="1440" w:bottom="1440" w:left="1440" w:header="720" w:footer="720" w:gutter="0"/>
@@ -3414,10 +3699,10 @@
         <c:scatterStyle val="lineMarker"/>
         <c:varyColors val="0"/>
         <c:ser>
-          <c:idx val="0"/>
+          <c:idx val="1"/>
           <c:order val="0"/>
           <c:tx>
-            <c:v>Forward</c:v>
+            <c:v>FLOPS</c:v>
           </c:tx>
           <c:spPr>
             <a:ln w="28575">
@@ -3447,76 +3732,21 @@
           </c:xVal>
           <c:yVal>
             <c:numRef>
-              <c:f>Sheet1!$B$3:$B$6</c:f>
+              <c:f>Sheet1!$E$3:$E$6</c:f>
               <c:numCache>
-                <c:formatCode>General</c:formatCode>
+                <c:formatCode>0</c:formatCode>
                 <c:ptCount val="4"/>
                 <c:pt idx="0">
-                  <c:v>22109.226562</c:v>
+                  <c:v>1852620.2119797156</c:v>
                 </c:pt>
                 <c:pt idx="1">
-                  <c:v>25563.230468999998</c:v>
+                  <c:v>6409205.6048505055</c:v>
                 </c:pt>
                 <c:pt idx="2">
-                  <c:v>38487.089844000002</c:v>
+                  <c:v>17028047.65588605</c:v>
                 </c:pt>
                 <c:pt idx="3">
-                  <c:v>73603.242188000004</c:v>
-                </c:pt>
-              </c:numCache>
-            </c:numRef>
-          </c:yVal>
-          <c:smooth val="0"/>
-        </c:ser>
-        <c:ser>
-          <c:idx val="1"/>
-          <c:order val="1"/>
-          <c:tx>
-            <c:v>Backward</c:v>
-          </c:tx>
-          <c:spPr>
-            <a:ln w="28575">
-              <a:noFill/>
-            </a:ln>
-          </c:spPr>
-          <c:xVal>
-            <c:numRef>
-              <c:f>Sheet1!$A$3:$A$6</c:f>
-              <c:numCache>
-                <c:formatCode>General</c:formatCode>
-                <c:ptCount val="4"/>
-                <c:pt idx="0">
-                  <c:v>32</c:v>
-                </c:pt>
-                <c:pt idx="1">
-                  <c:v>64</c:v>
-                </c:pt>
-                <c:pt idx="2">
-                  <c:v>128</c:v>
-                </c:pt>
-                <c:pt idx="3">
-                  <c:v>256</c:v>
-                </c:pt>
-              </c:numCache>
-            </c:numRef>
-          </c:xVal>
-          <c:yVal>
-            <c:numRef>
-              <c:f>Sheet1!$C$3:$C$6</c:f>
-              <c:numCache>
-                <c:formatCode>General</c:formatCode>
-                <c:ptCount val="4"/>
-                <c:pt idx="0">
-                  <c:v>22711.46875</c:v>
-                </c:pt>
-                <c:pt idx="1">
-                  <c:v>18580.324218999998</c:v>
-                </c:pt>
-                <c:pt idx="2">
-                  <c:v>24335.517577999999</c:v>
-                </c:pt>
-                <c:pt idx="3">
-                  <c:v>30462.107422000001</c:v>
+                  <c:v>35615822.375109851</c:v>
                 </c:pt>
               </c:numCache>
             </c:numRef>
@@ -3531,11 +3761,11 @@
           <c:showPercent val="0"/>
           <c:showBubbleSize val="0"/>
         </c:dLbls>
-        <c:axId val="159294976"/>
-        <c:axId val="159302400"/>
+        <c:axId val="177100672"/>
+        <c:axId val="177128192"/>
       </c:scatterChart>
       <c:valAx>
-        <c:axId val="159294976"/>
+        <c:axId val="177100672"/>
         <c:scaling>
           <c:orientation val="minMax"/>
         </c:scaling>
@@ -3563,12 +3793,12 @@
         <c:majorTickMark val="out"/>
         <c:minorTickMark val="none"/>
         <c:tickLblPos val="nextTo"/>
-        <c:crossAx val="159302400"/>
+        <c:crossAx val="177128192"/>
         <c:crosses val="autoZero"/>
         <c:crossBetween val="midCat"/>
       </c:valAx>
       <c:valAx>
-        <c:axId val="159302400"/>
+        <c:axId val="177128192"/>
         <c:scaling>
           <c:orientation val="minMax"/>
         </c:scaling>
@@ -3586,18 +3816,18 @@
                 </a:pPr>
                 <a:r>
                   <a:rPr lang="en-US"/>
-                  <a:t>Time (ms)</a:t>
+                  <a:t>FLOPS</a:t>
                 </a:r>
               </a:p>
             </c:rich>
           </c:tx>
           <c:overlay val="0"/>
         </c:title>
-        <c:numFmt formatCode="General" sourceLinked="1"/>
+        <c:numFmt formatCode="0" sourceLinked="1"/>
         <c:majorTickMark val="out"/>
         <c:minorTickMark val="none"/>
         <c:tickLblPos val="nextTo"/>
-        <c:crossAx val="159294976"/>
+        <c:crossAx val="177100672"/>
         <c:crosses val="autoZero"/>
         <c:crossBetween val="midCat"/>
       </c:valAx>
@@ -3655,10 +3885,10 @@
         <c:scatterStyle val="lineMarker"/>
         <c:varyColors val="0"/>
         <c:ser>
-          <c:idx val="0"/>
+          <c:idx val="1"/>
           <c:order val="0"/>
           <c:tx>
-            <c:v>Forward</c:v>
+            <c:v>FLOPS</c:v>
           </c:tx>
           <c:spPr>
             <a:ln w="28575">
@@ -3688,64 +3918,15 @@
           </c:xVal>
           <c:yVal>
             <c:numRef>
-              <c:f>Sheet1!$B$9:$B$12</c:f>
+              <c:f>Sheet1!$E$9:$E$12</c:f>
               <c:numCache>
                 <c:formatCode>General</c:formatCode>
                 <c:ptCount val="4"/>
-                <c:pt idx="0">
-                  <c:v>36598.253905999998</c:v>
+                <c:pt idx="0" formatCode="0">
+                  <c:v>1119179.0762806018</c:v>
                 </c:pt>
-                <c:pt idx="2">
-                  <c:v>81108.6875</c:v>
-                </c:pt>
-              </c:numCache>
-            </c:numRef>
-          </c:yVal>
-          <c:smooth val="0"/>
-        </c:ser>
-        <c:ser>
-          <c:idx val="1"/>
-          <c:order val="1"/>
-          <c:tx>
-            <c:v>Backward</c:v>
-          </c:tx>
-          <c:spPr>
-            <a:ln w="28575">
-              <a:noFill/>
-            </a:ln>
-          </c:spPr>
-          <c:xVal>
-            <c:numRef>
-              <c:f>Sheet1!$A$9:$A$12</c:f>
-              <c:numCache>
-                <c:formatCode>General</c:formatCode>
-                <c:ptCount val="4"/>
-                <c:pt idx="0">
-                  <c:v>32</c:v>
-                </c:pt>
-                <c:pt idx="1">
-                  <c:v>64</c:v>
-                </c:pt>
-                <c:pt idx="2">
-                  <c:v>128</c:v>
-                </c:pt>
-                <c:pt idx="3">
-                  <c:v>256</c:v>
-                </c:pt>
-              </c:numCache>
-            </c:numRef>
-          </c:xVal>
-          <c:yVal>
-            <c:numRef>
-              <c:f>Sheet1!$C$9:$C$12</c:f>
-              <c:numCache>
-                <c:formatCode>General</c:formatCode>
-                <c:ptCount val="4"/>
-                <c:pt idx="0">
-                  <c:v>29046.521484000001</c:v>
-                </c:pt>
-                <c:pt idx="2">
-                  <c:v>45087.515625</c:v>
+                <c:pt idx="2" formatCode="0">
+                  <c:v>8080022.2540896125</c:v>
                 </c:pt>
               </c:numCache>
             </c:numRef>
@@ -3760,11 +3941,11 @@
           <c:showPercent val="0"/>
           <c:showBubbleSize val="0"/>
         </c:dLbls>
-        <c:axId val="161548928"/>
-        <c:axId val="164661504"/>
+        <c:axId val="149077376"/>
+        <c:axId val="149087744"/>
       </c:scatterChart>
       <c:valAx>
-        <c:axId val="161548928"/>
+        <c:axId val="149077376"/>
         <c:scaling>
           <c:orientation val="minMax"/>
         </c:scaling>
@@ -3792,12 +3973,12 @@
         <c:majorTickMark val="out"/>
         <c:minorTickMark val="none"/>
         <c:tickLblPos val="nextTo"/>
-        <c:crossAx val="164661504"/>
+        <c:crossAx val="149087744"/>
         <c:crosses val="autoZero"/>
         <c:crossBetween val="midCat"/>
       </c:valAx>
       <c:valAx>
-        <c:axId val="164661504"/>
+        <c:axId val="149087744"/>
         <c:scaling>
           <c:orientation val="minMax"/>
         </c:scaling>
@@ -3815,18 +3996,18 @@
                 </a:pPr>
                 <a:r>
                   <a:rPr lang="en-US"/>
-                  <a:t>Time (ms)</a:t>
+                  <a:t>FLOPS</a:t>
                 </a:r>
               </a:p>
             </c:rich>
           </c:tx>
           <c:overlay val="0"/>
         </c:title>
-        <c:numFmt formatCode="General" sourceLinked="1"/>
+        <c:numFmt formatCode="0" sourceLinked="1"/>
         <c:majorTickMark val="out"/>
         <c:minorTickMark val="none"/>
         <c:tickLblPos val="nextTo"/>
-        <c:crossAx val="161548928"/>
+        <c:crossAx val="149077376"/>
         <c:crosses val="autoZero"/>
         <c:crossBetween val="midCat"/>
       </c:valAx>
@@ -3884,8 +4065,11 @@
         <c:scatterStyle val="lineMarker"/>
         <c:varyColors val="0"/>
         <c:ser>
-          <c:idx val="0"/>
+          <c:idx val="1"/>
           <c:order val="0"/>
+          <c:tx>
+            <c:v>FLOPS</c:v>
+          </c:tx>
           <c:spPr>
             <a:ln w="28575">
               <a:noFill/>
@@ -3893,7 +4077,7 @@
           </c:spPr>
           <c:xVal>
             <c:numRef>
-              <c:f>Sheet1!$A$21:$A$24</c:f>
+              <c:f>Sheet1!$A$15:$A$18</c:f>
               <c:numCache>
                 <c:formatCode>General</c:formatCode>
                 <c:ptCount val="4"/>
@@ -3914,73 +4098,21 @@
           </c:xVal>
           <c:yVal>
             <c:numRef>
-              <c:f>Sheet1!$B$21:$B$24</c:f>
+              <c:f>Sheet1!$E$15:$E$18</c:f>
               <c:numCache>
-                <c:formatCode>General</c:formatCode>
+                <c:formatCode>0</c:formatCode>
                 <c:ptCount val="4"/>
                 <c:pt idx="0">
-                  <c:v>21894.355468999998</c:v>
+                  <c:v>1850398.9010396358</c:v>
                 </c:pt>
                 <c:pt idx="1">
-                  <c:v>25791.171875</c:v>
+                  <c:v>6073759.2576905238</c:v>
                 </c:pt>
                 <c:pt idx="2">
-                  <c:v>38557.667969000002</c:v>
+                  <c:v>14437407.454752687</c:v>
                 </c:pt>
                 <c:pt idx="3">
-                  <c:v>89314.890625</c:v>
-                </c:pt>
-              </c:numCache>
-            </c:numRef>
-          </c:yVal>
-          <c:smooth val="0"/>
-        </c:ser>
-        <c:ser>
-          <c:idx val="1"/>
-          <c:order val="1"/>
-          <c:spPr>
-            <a:ln w="28575">
-              <a:noFill/>
-            </a:ln>
-          </c:spPr>
-          <c:xVal>
-            <c:numRef>
-              <c:f>Sheet1!$A$21:$A$24</c:f>
-              <c:numCache>
-                <c:formatCode>General</c:formatCode>
-                <c:ptCount val="4"/>
-                <c:pt idx="0">
-                  <c:v>32</c:v>
-                </c:pt>
-                <c:pt idx="1">
-                  <c:v>64</c:v>
-                </c:pt>
-                <c:pt idx="2">
-                  <c:v>128</c:v>
-                </c:pt>
-                <c:pt idx="3">
-                  <c:v>256</c:v>
-                </c:pt>
-              </c:numCache>
-            </c:numRef>
-          </c:xVal>
-          <c:yVal>
-            <c:numRef>
-              <c:f>Sheet1!$C$21:$C$24</c:f>
-              <c:numCache>
-                <c:formatCode>General</c:formatCode>
-                <c:ptCount val="4"/>
-                <c:pt idx="0">
-                  <c:v>17709.693359000001</c:v>
-                </c:pt>
-                <c:pt idx="1">
-                  <c:v>19252.064452999999</c:v>
-                </c:pt>
-                <c:pt idx="2">
-                  <c:v>24388.736327999999</c:v>
-                </c:pt>
-                <c:pt idx="3">
-                  <c:v>49809.207030999998</c:v>
+                  <c:v>18615465.272457246</c:v>
                 </c:pt>
               </c:numCache>
             </c:numRef>
@@ -3995,11 +4127,11 @@
           <c:showPercent val="0"/>
           <c:showBubbleSize val="0"/>
         </c:dLbls>
-        <c:axId val="164983552"/>
-        <c:axId val="165000704"/>
+        <c:axId val="149165952"/>
+        <c:axId val="149180416"/>
       </c:scatterChart>
       <c:valAx>
-        <c:axId val="164983552"/>
+        <c:axId val="149165952"/>
         <c:scaling>
           <c:orientation val="minMax"/>
         </c:scaling>
@@ -4027,12 +4159,12 @@
         <c:majorTickMark val="out"/>
         <c:minorTickMark val="none"/>
         <c:tickLblPos val="nextTo"/>
-        <c:crossAx val="165000704"/>
+        <c:crossAx val="149180416"/>
         <c:crosses val="autoZero"/>
         <c:crossBetween val="midCat"/>
       </c:valAx>
       <c:valAx>
-        <c:axId val="165000704"/>
+        <c:axId val="149180416"/>
         <c:scaling>
           <c:orientation val="minMax"/>
         </c:scaling>
@@ -4050,18 +4182,18 @@
                 </a:pPr>
                 <a:r>
                   <a:rPr lang="en-US"/>
-                  <a:t>Time (ms)</a:t>
+                  <a:t>FLOPS</a:t>
                 </a:r>
               </a:p>
             </c:rich>
           </c:tx>
           <c:overlay val="0"/>
         </c:title>
-        <c:numFmt formatCode="General" sourceLinked="1"/>
+        <c:numFmt formatCode="0" sourceLinked="1"/>
         <c:majorTickMark val="out"/>
         <c:minorTickMark val="none"/>
         <c:tickLblPos val="nextTo"/>
-        <c:crossAx val="164983552"/>
+        <c:crossAx val="149165952"/>
         <c:crosses val="autoZero"/>
         <c:crossBetween val="midCat"/>
       </c:valAx>
@@ -4119,8 +4251,11 @@
         <c:scatterStyle val="lineMarker"/>
         <c:varyColors val="0"/>
         <c:ser>
-          <c:idx val="0"/>
+          <c:idx val="1"/>
           <c:order val="0"/>
+          <c:tx>
+            <c:v>FLOPS</c:v>
+          </c:tx>
           <c:spPr>
             <a:ln w="28575">
               <a:noFill/>
@@ -4128,7 +4263,7 @@
           </c:spPr>
           <c:xVal>
             <c:numRef>
-              <c:f>Sheet1!$A$15:$A$18</c:f>
+              <c:f>Sheet1!$A$21:$A$24</c:f>
               <c:numCache>
                 <c:formatCode>General</c:formatCode>
                 <c:ptCount val="4"/>
@@ -4149,73 +4284,21 @@
           </c:xVal>
           <c:yVal>
             <c:numRef>
-              <c:f>Sheet1!$B$15:$B$18</c:f>
+              <c:f>Sheet1!$E$21:$E$24</c:f>
               <c:numCache>
-                <c:formatCode>General</c:formatCode>
+                <c:formatCode>0</c:formatCode>
                 <c:ptCount val="4"/>
                 <c:pt idx="0">
-                  <c:v>22135.767577999999</c:v>
+                  <c:v>1870801.8172992058</c:v>
                 </c:pt>
                 <c:pt idx="1">
-                  <c:v>26975.056640999999</c:v>
+                  <c:v>6352561.2870198442</c:v>
                 </c:pt>
                 <c:pt idx="2">
-                  <c:v>45393.191405999998</c:v>
+                  <c:v>16996878.559328411</c:v>
                 </c:pt>
                 <c:pt idx="3">
-                  <c:v>140820.546875</c:v>
-                </c:pt>
-              </c:numCache>
-            </c:numRef>
-          </c:yVal>
-          <c:smooth val="0"/>
-        </c:ser>
-        <c:ser>
-          <c:idx val="1"/>
-          <c:order val="1"/>
-          <c:spPr>
-            <a:ln w="28575">
-              <a:noFill/>
-            </a:ln>
-          </c:spPr>
-          <c:xVal>
-            <c:numRef>
-              <c:f>Sheet1!$A$15:$A$18</c:f>
-              <c:numCache>
-                <c:formatCode>General</c:formatCode>
-                <c:ptCount val="4"/>
-                <c:pt idx="0">
-                  <c:v>32</c:v>
-                </c:pt>
-                <c:pt idx="1">
-                  <c:v>64</c:v>
-                </c:pt>
-                <c:pt idx="2">
-                  <c:v>128</c:v>
-                </c:pt>
-                <c:pt idx="3">
-                  <c:v>256</c:v>
-                </c:pt>
-              </c:numCache>
-            </c:numRef>
-          </c:xVal>
-          <c:yVal>
-            <c:numRef>
-              <c:f>Sheet1!$C$15:$C$18</c:f>
-              <c:numCache>
-                <c:formatCode>General</c:formatCode>
-                <c:ptCount val="4"/>
-                <c:pt idx="0">
-                  <c:v>17962.285156000002</c:v>
-                </c:pt>
-                <c:pt idx="1">
-                  <c:v>20255.617188</c:v>
-                </c:pt>
-                <c:pt idx="2">
-                  <c:v>30095.220702999999</c:v>
-                </c:pt>
-                <c:pt idx="3">
-                  <c:v>91786.054688000004</c:v>
+                  <c:v>29350536.978278924</c:v>
                 </c:pt>
               </c:numCache>
             </c:numRef>
@@ -4230,11 +4313,11 @@
           <c:showPercent val="0"/>
           <c:showBubbleSize val="0"/>
         </c:dLbls>
-        <c:axId val="170139008"/>
-        <c:axId val="175957504"/>
+        <c:axId val="149217664"/>
+        <c:axId val="149219584"/>
       </c:scatterChart>
       <c:valAx>
-        <c:axId val="170139008"/>
+        <c:axId val="149217664"/>
         <c:scaling>
           <c:orientation val="minMax"/>
         </c:scaling>
@@ -4262,12 +4345,12 @@
         <c:majorTickMark val="out"/>
         <c:minorTickMark val="none"/>
         <c:tickLblPos val="nextTo"/>
-        <c:crossAx val="175957504"/>
+        <c:crossAx val="149219584"/>
         <c:crosses val="autoZero"/>
         <c:crossBetween val="midCat"/>
       </c:valAx>
       <c:valAx>
-        <c:axId val="175957504"/>
+        <c:axId val="149219584"/>
         <c:scaling>
           <c:orientation val="minMax"/>
         </c:scaling>
@@ -4285,18 +4368,18 @@
                 </a:pPr>
                 <a:r>
                   <a:rPr lang="en-US"/>
-                  <a:t>Time (ms)</a:t>
+                  <a:t>FLOPS</a:t>
                 </a:r>
               </a:p>
             </c:rich>
           </c:tx>
           <c:overlay val="0"/>
         </c:title>
-        <c:numFmt formatCode="General" sourceLinked="1"/>
+        <c:numFmt formatCode="0" sourceLinked="1"/>
         <c:majorTickMark val="out"/>
         <c:minorTickMark val="none"/>
         <c:tickLblPos val="nextTo"/>
-        <c:crossAx val="170139008"/>
+        <c:crossAx val="149217664"/>
         <c:crosses val="autoZero"/>
         <c:crossBetween val="midCat"/>
       </c:valAx>

</xml_diff>

<commit_message>
[Report] Formatting and adding notes.
</commit_message>
<xml_diff>
--- a/report/report.docx
+++ b/report/report.docx
@@ -422,11 +422,26 @@
           <w:rFonts w:eastAsiaTheme="minorEastAsia"/>
         </w:rPr>
       </w:pPr>
+      <w:proofErr w:type="gramStart"/>
       <w:r>
         <w:rPr>
           <w:rFonts w:eastAsiaTheme="minorEastAsia"/>
         </w:rPr>
-        <w:t>m is the number of neurons in each hidden layer, w</w:t>
+        <w:t>m</w:t>
+      </w:r>
+      <w:proofErr w:type="gramEnd"/>
+      <w:r>
+        <w:rPr>
+          <w:rFonts w:eastAsiaTheme="minorEastAsia"/>
+        </w:rPr>
+        <w:t xml:space="preserve"> is the number of neurons in each hidden layer, </w:t>
+      </w:r>
+      <w:proofErr w:type="spellStart"/>
+      <w:r>
+        <w:rPr>
+          <w:rFonts w:eastAsiaTheme="minorEastAsia"/>
+        </w:rPr>
+        <w:t>w</w:t>
       </w:r>
       <w:r>
         <w:rPr>
@@ -435,11 +450,33 @@
         </w:rPr>
         <w:t>k,j</w:t>
       </w:r>
+      <w:proofErr w:type="spellEnd"/>
       <w:r>
         <w:rPr>
           <w:rFonts w:eastAsiaTheme="minorEastAsia"/>
         </w:rPr>
-        <w:t xml:space="preserve"> is the weight of an edge (k,j) and a</w:t>
+        <w:t xml:space="preserve"> is the weight of an edge (</w:t>
+      </w:r>
+      <w:proofErr w:type="spellStart"/>
+      <w:r>
+        <w:rPr>
+          <w:rFonts w:eastAsiaTheme="minorEastAsia"/>
+        </w:rPr>
+        <w:t>k,j</w:t>
+      </w:r>
+      <w:proofErr w:type="spellEnd"/>
+      <w:r>
+        <w:rPr>
+          <w:rFonts w:eastAsiaTheme="minorEastAsia"/>
+        </w:rPr>
+        <w:t xml:space="preserve">) and </w:t>
+      </w:r>
+      <w:proofErr w:type="spellStart"/>
+      <w:r>
+        <w:rPr>
+          <w:rFonts w:eastAsiaTheme="minorEastAsia"/>
+        </w:rPr>
+        <w:t>a</w:t>
       </w:r>
       <w:r>
         <w:rPr>
@@ -448,6 +485,7 @@
         </w:rPr>
         <w:t>k</w:t>
       </w:r>
+      <w:proofErr w:type="spellEnd"/>
       <w:r>
         <w:rPr>
           <w:rFonts w:eastAsiaTheme="minorEastAsia"/>
@@ -466,7 +504,21 @@
         <w:rPr>
           <w:rFonts w:eastAsiaTheme="minorEastAsia"/>
         </w:rPr>
-        <w:t xml:space="preserve"> stands for the sigmoid function, used to approximate the activation threshold:</w:t>
+        <w:t xml:space="preserve"> </w:t>
+      </w:r>
+      <w:proofErr w:type="gramStart"/>
+      <w:r>
+        <w:rPr>
+          <w:rFonts w:eastAsiaTheme="minorEastAsia"/>
+        </w:rPr>
+        <w:t>stands</w:t>
+      </w:r>
+      <w:proofErr w:type="gramEnd"/>
+      <w:r>
+        <w:rPr>
+          <w:rFonts w:eastAsiaTheme="minorEastAsia"/>
+        </w:rPr>
+        <w:t xml:space="preserve"> for the sigmoid function, used to approximate the activation threshold:</w:t>
       </w:r>
     </w:p>
     <w:p>
@@ -612,7 +664,7 @@
       <w:pPr>
         <w:pStyle w:val="ListParagraph"/>
         <w:numPr>
-          <w:ilvl w:val="0"/>
+          <w:ilvl w:val="1"/>
           <w:numId w:val="4"/>
         </w:numPr>
       </w:pPr>
@@ -630,7 +682,7 @@
       <w:pPr>
         <w:pStyle w:val="ListParagraph"/>
         <w:numPr>
-          <w:ilvl w:val="0"/>
+          <w:ilvl w:val="1"/>
           <w:numId w:val="4"/>
         </w:numPr>
       </w:pPr>
@@ -639,15 +691,25 @@
       </w:r>
     </w:p>
     <w:p>
-      <w:r>
-        <w:t>Openmp and pthreads</w:t>
-      </w:r>
+      <w:proofErr w:type="spellStart"/>
+      <w:r>
+        <w:t>Openmp</w:t>
+      </w:r>
+      <w:proofErr w:type="spellEnd"/>
+      <w:r>
+        <w:t xml:space="preserve"> and </w:t>
+      </w:r>
+      <w:proofErr w:type="spellStart"/>
+      <w:r>
+        <w:t>pthreads</w:t>
+      </w:r>
+      <w:proofErr w:type="spellEnd"/>
     </w:p>
     <w:p>
       <w:pPr>
         <w:pStyle w:val="ListParagraph"/>
         <w:numPr>
-          <w:ilvl w:val="0"/>
+          <w:ilvl w:val="1"/>
           <w:numId w:val="4"/>
         </w:numPr>
       </w:pPr>
@@ -748,13 +810,27 @@
     </w:p>
     <w:p>
       <w:r>
-        <w:t xml:space="preserve">For a MVM calculation, there are 2 FLOPS per iteration and Matrix Size * Matrix Size iterations of the loop body. </w:t>
+        <w:t>For a MV</w:t>
+      </w:r>
+      <w:r>
+        <w:t>M calculation, there are 2 floating-point operations</w:t>
+      </w:r>
+      <w:r>
+        <w:t xml:space="preserve"> per iteration and Matrix Size * Matrix Size iterations of the loop body. </w:t>
       </w:r>
       <w:r>
         <w:t>Due to the matrix a</w:t>
       </w:r>
       <w:r>
-        <w:t>nd vector size changing at each iteration,</w:t>
+        <w:t xml:space="preserve">nd vector size changing </w:t>
+      </w:r>
+      <w:proofErr w:type="gramStart"/>
+      <w:r>
+        <w:t>at each iteration</w:t>
+      </w:r>
+      <w:proofErr w:type="gramEnd"/>
+      <w:r>
+        <w:t>,</w:t>
       </w:r>
       <w:r>
         <w:t xml:space="preserve"> it is difficult to make an exact GFLOPS calculation. </w:t>
@@ -768,6 +844,17 @@
       <w:r>
         <w:t xml:space="preserve">-propagation, MVM calculations are done on every layer for every image. Since there are 10 characters to recognize with 1000 images each, that is a total of 10,000 inputs. </w:t>
       </w:r>
+      <w:r>
+        <w:t>For global memory 4 layers, the extra iterations were by 4 while the rest were by 2.</w:t>
+      </w:r>
+    </w:p>
+    <w:p>
+      <w:r>
+        <w:lastRenderedPageBreak/>
+        <w:t>At 512 neurons, the GPU seemed to stop working so only up to 256 was calculated in the following tables and graphs.</w:t>
+      </w:r>
+      <w:bookmarkStart w:id="0" w:name="_GoBack"/>
+      <w:bookmarkEnd w:id="0"/>
     </w:p>
     <w:p/>
     <w:p>
@@ -779,7 +866,6 @@
         </w:numPr>
       </w:pPr>
       <w:r>
-        <w:lastRenderedPageBreak/>
         <w:t>Global Memory on 1000 images per character on 2 layers</w:t>
       </w:r>
       <w:r>
@@ -838,7 +924,15 @@
               <w:t>Forward</w:t>
             </w:r>
             <w:r>
-              <w:t xml:space="preserve"> (ms)</w:t>
+              <w:t xml:space="preserve"> (</w:t>
+            </w:r>
+            <w:proofErr w:type="spellStart"/>
+            <w:r>
+              <w:t>ms</w:t>
+            </w:r>
+            <w:proofErr w:type="spellEnd"/>
+            <w:r>
+              <w:t>)</w:t>
             </w:r>
           </w:p>
         </w:tc>
@@ -856,7 +950,15 @@
               <w:t>Back</w:t>
             </w:r>
             <w:r>
-              <w:t xml:space="preserve"> (ms)</w:t>
+              <w:t xml:space="preserve"> (</w:t>
+            </w:r>
+            <w:proofErr w:type="spellStart"/>
+            <w:r>
+              <w:t>ms</w:t>
+            </w:r>
+            <w:proofErr w:type="spellEnd"/>
+            <w:r>
+              <w:t>)</w:t>
             </w:r>
           </w:p>
         </w:tc>
@@ -1214,8 +1316,6 @@
     </w:tbl>
     <w:p/>
     <w:p>
-      <w:bookmarkStart w:id="0" w:name="_GoBack"/>
-      <w:bookmarkEnd w:id="0"/>
       <w:r>
         <w:rPr>
           <w:noProof/>
@@ -1268,6 +1368,15 @@
       <w:r>
         <w:t xml:space="preserve"> layers</w:t>
       </w:r>
+    </w:p>
+    <w:p>
+      <w:pPr>
+        <w:pStyle w:val="ListParagraph"/>
+        <w:ind w:left="1080"/>
+      </w:pPr>
+      <w:r>
+        <w:t>Note, only 2 calculations were done because accuracy got too low.</w:t>
+      </w:r>
       <w:r>
         <w:fldChar w:fldCharType="begin"/>
       </w:r>
@@ -1636,7 +1745,15 @@
               <w:t>Forward</w:t>
             </w:r>
             <w:r>
-              <w:t xml:space="preserve"> (ms)</w:t>
+              <w:t xml:space="preserve"> (</w:t>
+            </w:r>
+            <w:proofErr w:type="spellStart"/>
+            <w:r>
+              <w:t>ms</w:t>
+            </w:r>
+            <w:proofErr w:type="spellEnd"/>
+            <w:r>
+              <w:t>)</w:t>
             </w:r>
           </w:p>
         </w:tc>
@@ -1654,7 +1771,15 @@
               <w:t>Back</w:t>
             </w:r>
             <w:r>
-              <w:t xml:space="preserve"> (ms)</w:t>
+              <w:t xml:space="preserve"> (</w:t>
+            </w:r>
+            <w:proofErr w:type="spellStart"/>
+            <w:r>
+              <w:t>ms</w:t>
+            </w:r>
+            <w:proofErr w:type="spellEnd"/>
+            <w:r>
+              <w:t>)</w:t>
             </w:r>
           </w:p>
         </w:tc>
@@ -2114,7 +2239,15 @@
               <w:t>Forward</w:t>
             </w:r>
             <w:r>
-              <w:t xml:space="preserve"> (ms)</w:t>
+              <w:t xml:space="preserve"> (</w:t>
+            </w:r>
+            <w:proofErr w:type="spellStart"/>
+            <w:r>
+              <w:t>ms</w:t>
+            </w:r>
+            <w:proofErr w:type="spellEnd"/>
+            <w:r>
+              <w:t>)</w:t>
             </w:r>
           </w:p>
         </w:tc>
@@ -2132,7 +2265,15 @@
               <w:t>Back</w:t>
             </w:r>
             <w:r>
-              <w:t xml:space="preserve"> (ms)</w:t>
+              <w:t xml:space="preserve"> (</w:t>
+            </w:r>
+            <w:proofErr w:type="spellStart"/>
+            <w:r>
+              <w:t>ms</w:t>
+            </w:r>
+            <w:proofErr w:type="spellEnd"/>
+            <w:r>
+              <w:t>)</w:t>
             </w:r>
           </w:p>
         </w:tc>
@@ -2682,6 +2823,7 @@
       </w:r>
     </w:p>
     <w:p>
+      <w:proofErr w:type="gramStart"/>
       <w:r>
         <w:t xml:space="preserve">Base code of “Neural Network OCR”, </w:t>
       </w:r>
@@ -2696,10 +2838,24 @@
       <w:r>
         <w:t>, May 7, 2015.</w:t>
       </w:r>
-    </w:p>
-    <w:p>
-      <w:r>
-        <w:t xml:space="preserve">“A regularization term to avoid saturation of the sigmoids in multilayer neural networks”. </w:t>
+      <w:proofErr w:type="gramEnd"/>
+    </w:p>
+    <w:p>
+      <w:proofErr w:type="gramStart"/>
+      <w:r>
+        <w:t xml:space="preserve">“A regularization term to avoid saturation of the </w:t>
+      </w:r>
+      <w:proofErr w:type="spellStart"/>
+      <w:r>
+        <w:t>sigmoids</w:t>
+      </w:r>
+      <w:proofErr w:type="spellEnd"/>
+      <w:r>
+        <w:t xml:space="preserve"> in multilayer neural networks”.</w:t>
+      </w:r>
+      <w:proofErr w:type="gramEnd"/>
+      <w:r>
+        <w:t xml:space="preserve"> </w:t>
       </w:r>
       <w:hyperlink r:id="rId14" w:history="1">
         <w:r>
@@ -2710,7 +2866,60 @@
         </w:r>
       </w:hyperlink>
       <w:r>
-        <w:t xml:space="preserve">. Lluis Garrido, Sergio Gomez, Vicens Gaitan, and Miquel Serra-Ricart. </w:t>
+        <w:t xml:space="preserve">. </w:t>
+      </w:r>
+      <w:proofErr w:type="spellStart"/>
+      <w:proofErr w:type="gramStart"/>
+      <w:r>
+        <w:t>Lluis</w:t>
+      </w:r>
+      <w:proofErr w:type="spellEnd"/>
+      <w:r>
+        <w:t xml:space="preserve"> </w:t>
+      </w:r>
+      <w:proofErr w:type="spellStart"/>
+      <w:r>
+        <w:t>Garrido</w:t>
+      </w:r>
+      <w:proofErr w:type="spellEnd"/>
+      <w:r>
+        <w:t xml:space="preserve">, Sergio Gomez, </w:t>
+      </w:r>
+      <w:proofErr w:type="spellStart"/>
+      <w:r>
+        <w:t>Vicens</w:t>
+      </w:r>
+      <w:proofErr w:type="spellEnd"/>
+      <w:r>
+        <w:t xml:space="preserve"> </w:t>
+      </w:r>
+      <w:proofErr w:type="spellStart"/>
+      <w:r>
+        <w:t>Gaitan</w:t>
+      </w:r>
+      <w:proofErr w:type="spellEnd"/>
+      <w:r>
+        <w:t xml:space="preserve">, and </w:t>
+      </w:r>
+      <w:proofErr w:type="spellStart"/>
+      <w:r>
+        <w:t>Miquel</w:t>
+      </w:r>
+      <w:proofErr w:type="spellEnd"/>
+      <w:r>
+        <w:t xml:space="preserve"> Serra-</w:t>
+      </w:r>
+      <w:proofErr w:type="spellStart"/>
+      <w:r>
+        <w:t>Ricart</w:t>
+      </w:r>
+      <w:proofErr w:type="spellEnd"/>
+      <w:r>
+        <w:t>.</w:t>
+      </w:r>
+      <w:proofErr w:type="gramEnd"/>
+      <w:r>
+        <w:t xml:space="preserve"> </w:t>
       </w:r>
     </w:p>
     <w:p/>
@@ -2831,7 +3040,7 @@
         <w:rFonts w:hint="default"/>
       </w:rPr>
     </w:lvl>
-    <w:lvl w:ilvl="1" w:tplc="04090019" w:tentative="1">
+    <w:lvl w:ilvl="1" w:tplc="04090019">
       <w:start w:val="1"/>
       <w:numFmt w:val="lowerLetter"/>
       <w:lvlText w:val="%2."/>
@@ -2840,7 +3049,7 @@
         <w:ind w:left="1440" w:hanging="360"/>
       </w:pPr>
     </w:lvl>
-    <w:lvl w:ilvl="2" w:tplc="0409001B" w:tentative="1">
+    <w:lvl w:ilvl="2" w:tplc="0409001B">
       <w:start w:val="1"/>
       <w:numFmt w:val="lowerRoman"/>
       <w:lvlText w:val="%3."/>
@@ -3761,11 +3970,11 @@
           <c:showPercent val="0"/>
           <c:showBubbleSize val="0"/>
         </c:dLbls>
-        <c:axId val="177100672"/>
-        <c:axId val="177128192"/>
+        <c:axId val="176206208"/>
+        <c:axId val="176208512"/>
       </c:scatterChart>
       <c:valAx>
-        <c:axId val="177100672"/>
+        <c:axId val="176206208"/>
         <c:scaling>
           <c:orientation val="minMax"/>
         </c:scaling>
@@ -3793,12 +4002,12 @@
         <c:majorTickMark val="out"/>
         <c:minorTickMark val="none"/>
         <c:tickLblPos val="nextTo"/>
-        <c:crossAx val="177128192"/>
+        <c:crossAx val="176208512"/>
         <c:crosses val="autoZero"/>
         <c:crossBetween val="midCat"/>
       </c:valAx>
       <c:valAx>
-        <c:axId val="177128192"/>
+        <c:axId val="176208512"/>
         <c:scaling>
           <c:orientation val="minMax"/>
         </c:scaling>
@@ -3827,7 +4036,7 @@
         <c:majorTickMark val="out"/>
         <c:minorTickMark val="none"/>
         <c:tickLblPos val="nextTo"/>
-        <c:crossAx val="177100672"/>
+        <c:crossAx val="176206208"/>
         <c:crosses val="autoZero"/>
         <c:crossBetween val="midCat"/>
       </c:valAx>
@@ -3941,11 +4150,11 @@
           <c:showPercent val="0"/>
           <c:showBubbleSize val="0"/>
         </c:dLbls>
-        <c:axId val="149077376"/>
-        <c:axId val="149087744"/>
+        <c:axId val="177567616"/>
+        <c:axId val="149033728"/>
       </c:scatterChart>
       <c:valAx>
-        <c:axId val="149077376"/>
+        <c:axId val="177567616"/>
         <c:scaling>
           <c:orientation val="minMax"/>
         </c:scaling>
@@ -3973,12 +4182,12 @@
         <c:majorTickMark val="out"/>
         <c:minorTickMark val="none"/>
         <c:tickLblPos val="nextTo"/>
-        <c:crossAx val="149087744"/>
+        <c:crossAx val="149033728"/>
         <c:crosses val="autoZero"/>
         <c:crossBetween val="midCat"/>
       </c:valAx>
       <c:valAx>
-        <c:axId val="149087744"/>
+        <c:axId val="149033728"/>
         <c:scaling>
           <c:orientation val="minMax"/>
         </c:scaling>
@@ -4007,7 +4216,7 @@
         <c:majorTickMark val="out"/>
         <c:minorTickMark val="none"/>
         <c:tickLblPos val="nextTo"/>
-        <c:crossAx val="149077376"/>
+        <c:crossAx val="177567616"/>
         <c:crosses val="autoZero"/>
         <c:crossBetween val="midCat"/>
       </c:valAx>
@@ -4127,11 +4336,11 @@
           <c:showPercent val="0"/>
           <c:showBubbleSize val="0"/>
         </c:dLbls>
-        <c:axId val="149165952"/>
-        <c:axId val="149180416"/>
+        <c:axId val="149058688"/>
+        <c:axId val="149060608"/>
       </c:scatterChart>
       <c:valAx>
-        <c:axId val="149165952"/>
+        <c:axId val="149058688"/>
         <c:scaling>
           <c:orientation val="minMax"/>
         </c:scaling>
@@ -4159,12 +4368,12 @@
         <c:majorTickMark val="out"/>
         <c:minorTickMark val="none"/>
         <c:tickLblPos val="nextTo"/>
-        <c:crossAx val="149180416"/>
+        <c:crossAx val="149060608"/>
         <c:crosses val="autoZero"/>
         <c:crossBetween val="midCat"/>
       </c:valAx>
       <c:valAx>
-        <c:axId val="149180416"/>
+        <c:axId val="149060608"/>
         <c:scaling>
           <c:orientation val="minMax"/>
         </c:scaling>
@@ -4193,7 +4402,7 @@
         <c:majorTickMark val="out"/>
         <c:minorTickMark val="none"/>
         <c:tickLblPos val="nextTo"/>
-        <c:crossAx val="149165952"/>
+        <c:crossAx val="149058688"/>
         <c:crosses val="autoZero"/>
         <c:crossBetween val="midCat"/>
       </c:valAx>
@@ -4313,11 +4522,11 @@
           <c:showPercent val="0"/>
           <c:showBubbleSize val="0"/>
         </c:dLbls>
-        <c:axId val="149217664"/>
-        <c:axId val="149219584"/>
+        <c:axId val="149077376"/>
+        <c:axId val="149087744"/>
       </c:scatterChart>
       <c:valAx>
-        <c:axId val="149217664"/>
+        <c:axId val="149077376"/>
         <c:scaling>
           <c:orientation val="minMax"/>
         </c:scaling>
@@ -4345,12 +4554,12 @@
         <c:majorTickMark val="out"/>
         <c:minorTickMark val="none"/>
         <c:tickLblPos val="nextTo"/>
-        <c:crossAx val="149219584"/>
+        <c:crossAx val="149087744"/>
         <c:crosses val="autoZero"/>
         <c:crossBetween val="midCat"/>
       </c:valAx>
       <c:valAx>
-        <c:axId val="149219584"/>
+        <c:axId val="149087744"/>
         <c:scaling>
           <c:orientation val="minMax"/>
         </c:scaling>
@@ -4379,7 +4588,7 @@
         <c:majorTickMark val="out"/>
         <c:minorTickMark val="none"/>
         <c:tickLblPos val="nextTo"/>
-        <c:crossAx val="149217664"/>
+        <c:crossAx val="149077376"/>
         <c:crosses val="autoZero"/>
         <c:crossBetween val="midCat"/>
       </c:valAx>

</xml_diff>